<commit_message>
ecriture rapport & data viz sur notebook capstone
</commit_message>
<xml_diff>
--- a/Projetcapstone.docx
+++ b/Projetcapstone.docx
@@ -5,7 +5,7 @@
     <w:p>
       <w:pPr>
         <w:pStyle w:val="Titre1"/>
-        <w:jc w:val="center"/>
+        <w:jc w:val="both"/>
         <w:rPr>
           <w:shd w:val="clear" w:color="auto" w:fill="FFFFFF"/>
           <w:lang w:val="en-US"/>
@@ -21,7 +21,7 @@
     </w:p>
     <w:p>
       <w:pPr>
-        <w:jc w:val="center"/>
+        <w:jc w:val="both"/>
         <w:rPr>
           <w:rFonts w:asciiTheme="majorHAnsi" w:hAnsiTheme="majorHAnsi" w:cstheme="majorHAnsi"/>
           <w:sz w:val="36"/>
@@ -41,7 +41,7 @@
     </w:p>
     <w:p>
       <w:pPr>
-        <w:jc w:val="center"/>
+        <w:jc w:val="both"/>
         <w:rPr>
           <w:rFonts w:asciiTheme="majorHAnsi" w:hAnsiTheme="majorHAnsi" w:cstheme="majorHAnsi"/>
           <w:sz w:val="24"/>
@@ -56,13 +56,22 @@
           <w:szCs w:val="24"/>
           <w:lang w:val="en-US"/>
         </w:rPr>
-        <w:t>Xx May 2020</w:t>
+        <w:t>11</w:t>
+      </w:r>
+      <w:r>
+        <w:rPr>
+          <w:rFonts w:asciiTheme="majorHAnsi" w:hAnsiTheme="majorHAnsi" w:cstheme="majorHAnsi"/>
+          <w:sz w:val="24"/>
+          <w:szCs w:val="24"/>
+          <w:lang w:val="en-US"/>
+        </w:rPr>
+        <w:t xml:space="preserve"> May 2020</w:t>
       </w:r>
     </w:p>
     <w:p>
       <w:pPr>
         <w:pStyle w:val="Titre1"/>
-        <w:jc w:val="center"/>
+        <w:jc w:val="both"/>
         <w:rPr>
           <w:shd w:val="clear" w:color="auto" w:fill="FFFFFF"/>
           <w:lang w:val="en-US"/>
@@ -78,6 +87,7 @@
     </w:p>
     <w:p>
       <w:pPr>
+        <w:jc w:val="both"/>
         <w:rPr>
           <w:lang w:val="en-US"/>
         </w:rPr>
@@ -86,6 +96,7 @@
     <w:p>
       <w:pPr>
         <w:pStyle w:val="Titre2"/>
+        <w:jc w:val="both"/>
         <w:rPr>
           <w:lang w:val="en-US"/>
         </w:rPr>
@@ -111,6 +122,7 @@
     </w:p>
     <w:p>
       <w:pPr>
+        <w:jc w:val="both"/>
         <w:rPr>
           <w:lang w:val="en-US"/>
         </w:rPr>
@@ -196,19 +208,7 @@
         <w:rPr>
           <w:lang w:val="en-US"/>
         </w:rPr>
-        <w:t xml:space="preserve">Of course, this growth is not only natural, and immigration plays an important role: A lot of people are starting to arrive in the city from other French cities. This growth also attracts new companies with an average of </w:t>
-      </w:r>
-      <w:r>
-        <w:rPr>
-          <w:lang w:val="en-US"/>
-        </w:rPr>
-        <w:t>2000</w:t>
-      </w:r>
-      <w:r>
-        <w:rPr>
-          <w:lang w:val="en-US"/>
-        </w:rPr>
-        <w:t xml:space="preserve"> new jobs created per year thanks to these new companies</w:t>
+        <w:t>Of course, this growth is not only natural, and immigration plays an important role: A lot of people are starting to arrive in the city from other French cities. This growth also attracts new companies with an average of 2000 new jobs created per year thanks to these new companies</w:t>
       </w:r>
       <w:r>
         <w:rPr>
@@ -333,14 +333,7 @@
         <w:rPr>
           <w:lang w:val="en-US"/>
         </w:rPr>
-        <w:t xml:space="preserve"> (competition, potential customers, attractivity of the neighborhood…</w:t>
-      </w:r>
-      <w:proofErr w:type="gramStart"/>
-      <w:r>
-        <w:rPr>
-          <w:lang w:val="en-US"/>
-        </w:rPr>
-        <w:t xml:space="preserve">) </w:t>
+        <w:t xml:space="preserve"> (competition, potential customers, attractivity of the neighborhood…) </w:t>
       </w:r>
       <w:r>
         <w:rPr>
@@ -348,7 +341,6 @@
         </w:rPr>
         <w:t>;</w:t>
       </w:r>
-      <w:proofErr w:type="gramEnd"/>
       <w:r>
         <w:rPr>
           <w:lang w:val="en-US"/>
@@ -420,14 +412,7 @@
         <w:rPr>
           <w:lang w:val="en-US"/>
         </w:rPr>
-        <w:t xml:space="preserve"> (activities in the neighborhoods, school, shops, parks, distance to their work…</w:t>
-      </w:r>
-      <w:proofErr w:type="gramStart"/>
-      <w:r>
-        <w:rPr>
-          <w:lang w:val="en-US"/>
-        </w:rPr>
-        <w:t xml:space="preserve">) </w:t>
+        <w:t xml:space="preserve"> (activities in the neighborhoods, school, shops, parks, distance to their work…) </w:t>
       </w:r>
       <w:r>
         <w:rPr>
@@ -435,7 +420,6 @@
         </w:rPr>
         <w:t>.</w:t>
       </w:r>
-      <w:proofErr w:type="gramEnd"/>
     </w:p>
     <w:p>
       <w:pPr>
@@ -583,14 +567,6 @@
         </w:rPr>
         <w:t xml:space="preserve"> in order to secure their investment. </w:t>
       </w:r>
-    </w:p>
-    <w:p>
-      <w:pPr>
-        <w:jc w:val="both"/>
-        <w:rPr>
-          <w:lang w:val="en-US"/>
-        </w:rPr>
-      </w:pPr>
     </w:p>
     <w:p>
       <w:pPr>
@@ -1121,27 +1097,7 @@
           <w:szCs w:val="21"/>
           <w:lang w:val="en-US" w:eastAsia="fr-FR"/>
         </w:rPr>
-        <w:t xml:space="preserve">metropolitan territory and the DOM-TOM, </w:t>
-      </w:r>
-      <w:r>
-        <w:rPr>
-          <w:rFonts w:ascii="Arial" w:eastAsia="Times New Roman" w:hAnsi="Arial" w:cs="Arial"/>
-          <w:color w:val="1F1F1F"/>
-          <w:sz w:val="21"/>
-          <w:szCs w:val="21"/>
-          <w:lang w:val="en-US" w:eastAsia="fr-FR"/>
-        </w:rPr>
-        <w:t>except for</w:t>
-      </w:r>
-      <w:r>
-        <w:rPr>
-          <w:rFonts w:ascii="Arial" w:eastAsia="Times New Roman" w:hAnsi="Arial" w:cs="Arial"/>
-          <w:color w:val="1F1F1F"/>
-          <w:sz w:val="21"/>
-          <w:szCs w:val="21"/>
-          <w:lang w:val="en-US" w:eastAsia="fr-FR"/>
-        </w:rPr>
-        <w:t xml:space="preserve"> Alsace-Moselle and Mayotte.</w:t>
+        <w:t>metropolitan territory and the DOM-TOM, except for Alsace-Moselle and Mayotte.</w:t>
       </w:r>
       <w:r>
         <w:rPr>
@@ -1227,13 +1183,33 @@
           <w:szCs w:val="21"/>
           <w:lang w:val="en-US" w:eastAsia="fr-FR"/>
         </w:rPr>
-        <w:t xml:space="preserve">. We will use the flat txt files. </w:t>
+        <w:t>. We will use the</w:t>
+      </w:r>
+      <w:r>
+        <w:rPr>
+          <w:rFonts w:ascii="Arial" w:eastAsia="Times New Roman" w:hAnsi="Arial" w:cs="Arial"/>
+          <w:color w:val="1F1F1F"/>
+          <w:sz w:val="21"/>
+          <w:szCs w:val="21"/>
+          <w:lang w:val="en-US" w:eastAsia="fr-FR"/>
+        </w:rPr>
+        <w:t xml:space="preserve"> API</w:t>
+      </w:r>
+      <w:r>
+        <w:rPr>
+          <w:rFonts w:ascii="Arial" w:eastAsia="Times New Roman" w:hAnsi="Arial" w:cs="Arial"/>
+          <w:color w:val="1F1F1F"/>
+          <w:sz w:val="21"/>
+          <w:szCs w:val="21"/>
+          <w:lang w:val="en-US" w:eastAsia="fr-FR"/>
+        </w:rPr>
+        <w:t xml:space="preserve">. </w:t>
       </w:r>
     </w:p>
     <w:p>
       <w:pPr>
         <w:pStyle w:val="Titre1"/>
-        <w:jc w:val="center"/>
+        <w:jc w:val="both"/>
         <w:rPr>
           <w:lang w:val="en-US"/>
         </w:rPr>
@@ -1248,6 +1224,7 @@
     <w:p>
       <w:pPr>
         <w:pStyle w:val="Titre2"/>
+        <w:jc w:val="both"/>
         <w:rPr>
           <w:lang w:val="en-US"/>
         </w:rPr>
@@ -1258,21 +1235,479 @@
         </w:rPr>
         <w:t>Data understanding</w:t>
       </w:r>
-    </w:p>
-    <w:p>
-      <w:pPr>
-        <w:rPr>
-          <w:lang w:val="en-US"/>
-        </w:rPr>
-      </w:pPr>
-    </w:p>
-    <w:p>
-      <w:pPr>
-        <w:rPr>
-          <w:lang w:val="en-US"/>
-        </w:rPr>
-      </w:pPr>
-      <w:r>
+      <w:r>
+        <w:rPr>
+          <w:lang w:val="en-US"/>
+        </w:rPr>
+        <w:t xml:space="preserve"> and preparation: </w:t>
+      </w:r>
+    </w:p>
+    <w:p>
+      <w:pPr>
+        <w:jc w:val="both"/>
+        <w:rPr>
+          <w:lang w:val="en-US"/>
+        </w:rPr>
+      </w:pPr>
+    </w:p>
+    <w:p>
+      <w:pPr>
+        <w:jc w:val="both"/>
+        <w:rPr>
+          <w:lang w:val="en-US"/>
+        </w:rPr>
+      </w:pPr>
+      <w:r>
+        <w:rPr>
+          <w:lang w:val="en-US"/>
+        </w:rPr>
+        <w:t xml:space="preserve">We </w:t>
+      </w:r>
+      <w:r>
+        <w:rPr>
+          <w:lang w:val="en-US"/>
+        </w:rPr>
+        <w:t>divided</w:t>
+      </w:r>
+      <w:r>
+        <w:rPr>
+          <w:lang w:val="en-US"/>
+        </w:rPr>
+        <w:t xml:space="preserve"> our work in 3 </w:t>
+      </w:r>
+      <w:r>
+        <w:rPr>
+          <w:lang w:val="en-US"/>
+        </w:rPr>
+        <w:t>parts:</w:t>
+      </w:r>
+      <w:r>
+        <w:rPr>
+          <w:lang w:val="en-US"/>
+        </w:rPr>
+        <w:t xml:space="preserve"> </w:t>
+      </w:r>
+    </w:p>
+    <w:p>
+      <w:pPr>
+        <w:pStyle w:val="Paragraphedeliste"/>
+        <w:numPr>
+          <w:ilvl w:val="0"/>
+          <w:numId w:val="11"/>
+        </w:numPr>
+        <w:jc w:val="both"/>
+        <w:rPr>
+          <w:lang w:val="en-US"/>
+        </w:rPr>
+      </w:pPr>
+      <w:r>
+        <w:rPr>
+          <w:lang w:val="en-US"/>
+        </w:rPr>
+        <w:t xml:space="preserve">Obtain the correct and accurate coordinates of the neighborhoods constituting the </w:t>
+      </w:r>
+      <w:r>
+        <w:rPr>
+          <w:lang w:val="en-US"/>
+        </w:rPr>
+        <w:t>metropole.</w:t>
+      </w:r>
+      <w:r>
+        <w:rPr>
+          <w:lang w:val="en-US"/>
+        </w:rPr>
+        <w:t xml:space="preserve"> </w:t>
+      </w:r>
+    </w:p>
+    <w:p>
+      <w:pPr>
+        <w:pStyle w:val="Paragraphedeliste"/>
+        <w:numPr>
+          <w:ilvl w:val="0"/>
+          <w:numId w:val="11"/>
+        </w:numPr>
+        <w:jc w:val="both"/>
+        <w:rPr>
+          <w:lang w:val="en-US"/>
+        </w:rPr>
+      </w:pPr>
+      <w:r>
+        <w:rPr>
+          <w:lang w:val="en-US"/>
+        </w:rPr>
+        <w:t xml:space="preserve">Obtain information on real estate market </w:t>
+      </w:r>
+    </w:p>
+    <w:p>
+      <w:pPr>
+        <w:pStyle w:val="Paragraphedeliste"/>
+        <w:numPr>
+          <w:ilvl w:val="0"/>
+          <w:numId w:val="11"/>
+        </w:numPr>
+        <w:jc w:val="both"/>
+        <w:rPr>
+          <w:lang w:val="en-US"/>
+        </w:rPr>
+      </w:pPr>
+      <w:r>
+        <w:rPr>
+          <w:lang w:val="en-US"/>
+        </w:rPr>
+        <w:lastRenderedPageBreak/>
+        <w:t>Obtain local venues for each neighborhood.</w:t>
+      </w:r>
+    </w:p>
+    <w:p>
+      <w:pPr>
+        <w:pStyle w:val="Titre3"/>
+      </w:pPr>
+      <w:r>
+        <w:t xml:space="preserve">Bordeaux </w:t>
+      </w:r>
+      <w:proofErr w:type="spellStart"/>
+      <w:r>
+        <w:t>Neighborhoods</w:t>
+      </w:r>
+      <w:proofErr w:type="spellEnd"/>
+      <w:r>
+        <w:t xml:space="preserve"> : </w:t>
+      </w:r>
+    </w:p>
+    <w:p/>
+    <w:p>
+      <w:pPr>
+        <w:jc w:val="both"/>
+        <w:rPr>
+          <w:lang w:val="en-US"/>
+        </w:rPr>
+      </w:pPr>
+      <w:r>
+        <w:rPr>
+          <w:lang w:val="en-US"/>
+        </w:rPr>
+        <w:t xml:space="preserve">When started to work on the coordinates of neighborhoods, we rapidly faced an issue on accuracy of the data. </w:t>
+      </w:r>
+      <w:r>
+        <w:rPr>
+          <w:lang w:val="en-US"/>
+        </w:rPr>
+        <w:t xml:space="preserve">In France, every town is represented by a unique INSEE Code. As we know that the Bordeaux metropole is constituted of 28 towns, we count the different number of INSEE codes contained in our dataset to see if we were accurate: </w:t>
+      </w:r>
+    </w:p>
+    <w:p>
+      <w:pPr>
+        <w:jc w:val="both"/>
+        <w:rPr>
+          <w:lang w:val="en-US"/>
+        </w:rPr>
+      </w:pPr>
+      <w:r>
+        <w:rPr>
+          <w:noProof/>
+        </w:rPr>
+        <w:drawing>
+          <wp:inline distT="0" distB="0" distL="0" distR="0" wp14:anchorId="2C2C16E9" wp14:editId="2BD5FB05">
+            <wp:extent cx="5760720" cy="1219200"/>
+            <wp:effectExtent l="0" t="0" r="0" b="0"/>
+            <wp:docPr id="3" name="Image 3"/>
+            <wp:cNvGraphicFramePr>
+              <a:graphicFrameLocks xmlns:a="http://schemas.openxmlformats.org/drawingml/2006/main" noChangeAspect="1"/>
+            </wp:cNvGraphicFramePr>
+            <a:graphic xmlns:a="http://schemas.openxmlformats.org/drawingml/2006/main">
+              <a:graphicData uri="http://schemas.openxmlformats.org/drawingml/2006/picture">
+                <pic:pic xmlns:pic="http://schemas.openxmlformats.org/drawingml/2006/picture">
+                  <pic:nvPicPr>
+                    <pic:cNvPr id="1" name=""/>
+                    <pic:cNvPicPr/>
+                  </pic:nvPicPr>
+                  <pic:blipFill>
+                    <a:blip r:embed="rId8"/>
+                    <a:stretch>
+                      <a:fillRect/>
+                    </a:stretch>
+                  </pic:blipFill>
+                  <pic:spPr>
+                    <a:xfrm>
+                      <a:off x="0" y="0"/>
+                      <a:ext cx="5760720" cy="1219200"/>
+                    </a:xfrm>
+                    <a:prstGeom prst="rect">
+                      <a:avLst/>
+                    </a:prstGeom>
+                  </pic:spPr>
+                </pic:pic>
+              </a:graphicData>
+            </a:graphic>
+          </wp:inline>
+        </w:drawing>
+      </w:r>
+    </w:p>
+    <w:p>
+      <w:pPr>
+        <w:jc w:val="both"/>
+        <w:rPr>
+          <w:lang w:val="en-US"/>
+        </w:rPr>
+      </w:pPr>
+      <w:r>
+        <w:rPr>
+          <w:lang w:val="en-US"/>
+        </w:rPr>
+        <w:t>We only had 4 towns on a total of 28.</w:t>
+      </w:r>
+    </w:p>
+    <w:p>
+      <w:pPr>
+        <w:jc w:val="both"/>
+        <w:rPr>
+          <w:lang w:val="en-US"/>
+        </w:rPr>
+      </w:pPr>
+      <w:r>
+        <w:rPr>
+          <w:lang w:val="en-US"/>
+        </w:rPr>
+        <w:t xml:space="preserve">We had to find other datasets to have an accurate vision of metropole towns and neighborhoods. </w:t>
+      </w:r>
+    </w:p>
+    <w:p>
+      <w:pPr>
+        <w:jc w:val="both"/>
+        <w:rPr>
+          <w:lang w:val="en-US"/>
+        </w:rPr>
+      </w:pPr>
+      <w:r>
+        <w:rPr>
+          <w:lang w:val="en-US"/>
+        </w:rPr>
+        <w:t>We</w:t>
+      </w:r>
+      <w:r>
+        <w:rPr>
+          <w:lang w:val="en-US"/>
+        </w:rPr>
+        <w:t xml:space="preserve"> first scraped</w:t>
+      </w:r>
+      <w:r>
+        <w:rPr>
+          <w:lang w:val="en-US"/>
+        </w:rPr>
+        <w:t xml:space="preserve"> a governmental </w:t>
+      </w:r>
+      <w:r>
+        <w:rPr>
+          <w:rStyle w:val="Appelnotedebasdep"/>
+          <w:lang w:val="en-US"/>
+        </w:rPr>
+        <w:footnoteReference w:id="5"/>
+      </w:r>
+      <w:r>
+        <w:rPr>
+          <w:lang w:val="en-US"/>
+        </w:rPr>
+        <w:t>page to check which towns were not included in this first data set by taking only the town name(communes) and its associated INSEE code:</w:t>
+      </w:r>
+    </w:p>
+    <w:p>
+      <w:pPr>
+        <w:jc w:val="both"/>
+        <w:rPr>
+          <w:noProof/>
+          <w:lang w:val="en-US"/>
+        </w:rPr>
+      </w:pPr>
+      <w:r>
+        <w:rPr>
+          <w:noProof/>
+          <w:lang w:val="en-US"/>
+        </w:rPr>
+        <mc:AlternateContent>
+          <mc:Choice Requires="wpg">
+            <w:drawing>
+              <wp:anchor distT="0" distB="0" distL="114300" distR="114300" simplePos="0" relativeHeight="251659264" behindDoc="0" locked="0" layoutInCell="1" allowOverlap="1" wp14:anchorId="78C786CF" wp14:editId="6DB5A64F">
+                <wp:simplePos x="0" y="0"/>
+                <wp:positionH relativeFrom="column">
+                  <wp:posOffset>-4445</wp:posOffset>
+                </wp:positionH>
+                <wp:positionV relativeFrom="paragraph">
+                  <wp:posOffset>144145</wp:posOffset>
+                </wp:positionV>
+                <wp:extent cx="6267450" cy="2447925"/>
+                <wp:effectExtent l="0" t="0" r="0" b="9525"/>
+                <wp:wrapSquare wrapText="bothSides"/>
+                <wp:docPr id="5" name="Groupe 5"/>
+                <wp:cNvGraphicFramePr/>
+                <a:graphic xmlns:a="http://schemas.openxmlformats.org/drawingml/2006/main">
+                  <a:graphicData uri="http://schemas.microsoft.com/office/word/2010/wordprocessingGroup">
+                    <wpg:wgp>
+                      <wpg:cNvGrpSpPr/>
+                      <wpg:grpSpPr>
+                        <a:xfrm>
+                          <a:off x="0" y="0"/>
+                          <a:ext cx="6267450" cy="2447925"/>
+                          <a:chOff x="0" y="0"/>
+                          <a:chExt cx="6267450" cy="2447925"/>
+                        </a:xfrm>
+                      </wpg:grpSpPr>
+                      <pic:pic xmlns:pic="http://schemas.openxmlformats.org/drawingml/2006/picture">
+                        <pic:nvPicPr>
+                          <pic:cNvPr id="4" name="Image 4"/>
+                          <pic:cNvPicPr>
+                            <a:picLocks noChangeAspect="1"/>
+                          </pic:cNvPicPr>
+                        </pic:nvPicPr>
+                        <pic:blipFill rotWithShape="1">
+                          <a:blip r:embed="rId9">
+                            <a:extLst>
+                              <a:ext uri="{28A0092B-C50C-407E-A947-70E740481C1C}">
+                                <a14:useLocalDpi xmlns:a14="http://schemas.microsoft.com/office/drawing/2010/main" val="0"/>
+                              </a:ext>
+                            </a:extLst>
+                          </a:blip>
+                          <a:srcRect l="19389" t="11239" r="15591"/>
+                          <a:stretch/>
+                        </pic:blipFill>
+                        <pic:spPr bwMode="auto">
+                          <a:xfrm>
+                            <a:off x="0" y="142875"/>
+                            <a:ext cx="2933700" cy="2256790"/>
+                          </a:xfrm>
+                          <a:prstGeom prst="rect">
+                            <a:avLst/>
+                          </a:prstGeom>
+                          <a:ln>
+                            <a:noFill/>
+                          </a:ln>
+                          <a:extLst>
+                            <a:ext uri="{53640926-AAD7-44D8-BBD7-CCE9431645EC}">
+                              <a14:shadowObscured xmlns:a14="http://schemas.microsoft.com/office/drawing/2010/main"/>
+                            </a:ext>
+                          </a:extLst>
+                        </pic:spPr>
+                      </pic:pic>
+                      <pic:pic xmlns:pic="http://schemas.openxmlformats.org/drawingml/2006/picture">
+                        <pic:nvPicPr>
+                          <pic:cNvPr id="1" name="Image 1"/>
+                          <pic:cNvPicPr>
+                            <a:picLocks noChangeAspect="1"/>
+                          </pic:cNvPicPr>
+                        </pic:nvPicPr>
+                        <pic:blipFill rotWithShape="1">
+                          <a:blip r:embed="rId10">
+                            <a:extLst>
+                              <a:ext uri="{28A0092B-C50C-407E-A947-70E740481C1C}">
+                                <a14:useLocalDpi xmlns:a14="http://schemas.microsoft.com/office/drawing/2010/main" val="0"/>
+                              </a:ext>
+                            </a:extLst>
+                          </a:blip>
+                          <a:srcRect l="11325" r="16666"/>
+                          <a:stretch/>
+                        </pic:blipFill>
+                        <pic:spPr bwMode="auto">
+                          <a:xfrm>
+                            <a:off x="3057525" y="0"/>
+                            <a:ext cx="3209925" cy="2447925"/>
+                          </a:xfrm>
+                          <a:prstGeom prst="rect">
+                            <a:avLst/>
+                          </a:prstGeom>
+                          <a:ln>
+                            <a:noFill/>
+                          </a:ln>
+                          <a:extLst>
+                            <a:ext uri="{53640926-AAD7-44D8-BBD7-CCE9431645EC}">
+                              <a14:shadowObscured xmlns:a14="http://schemas.microsoft.com/office/drawing/2010/main"/>
+                            </a:ext>
+                          </a:extLst>
+                        </pic:spPr>
+                      </pic:pic>
+                    </wpg:wgp>
+                  </a:graphicData>
+                </a:graphic>
+              </wp:anchor>
+            </w:drawing>
+          </mc:Choice>
+          <mc:Fallback>
+            <w:pict>
+              <v:group w14:anchorId="7E582CEB" id="Groupe 5" o:spid="_x0000_s1026" style="position:absolute;margin-left:-.35pt;margin-top:11.35pt;width:493.5pt;height:192.75pt;z-index:251659264" coordsize="62674,24479" o:gfxdata="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">
+                <v:shapetype id="_x0000_t75" coordsize="21600,21600" o:spt="75" o:preferrelative="t" path="m@4@5l@4@11@9@11@9@5xe" filled="f" stroked="f">
+                  <v:stroke joinstyle="miter"/>
+                  <v:formulas>
+                    <v:f eqn="if lineDrawn pixelLineWidth 0"/>
+                    <v:f eqn="sum @0 1 0"/>
+                    <v:f eqn="sum 0 0 @1"/>
+                    <v:f eqn="prod @2 1 2"/>
+                    <v:f eqn="prod @3 21600 pixelWidth"/>
+                    <v:f eqn="prod @3 21600 pixelHeight"/>
+                    <v:f eqn="sum @0 0 1"/>
+                    <v:f eqn="prod @6 1 2"/>
+                    <v:f eqn="prod @7 21600 pixelWidth"/>
+                    <v:f eqn="sum @8 21600 0"/>
+                    <v:f eqn="prod @7 21600 pixelHeight"/>
+                    <v:f eqn="sum @10 21600 0"/>
+                  </v:formulas>
+                  <v:path o:extrusionok="f" gradientshapeok="t" o:connecttype="rect"/>
+                  <o:lock v:ext="edit" aspectratio="t"/>
+                </v:shapetype>
+                <v:shape id="Image 4" o:spid="_x0000_s1027" type="#_x0000_t75" style="position:absolute;top:1428;width:29337;height:22568;visibility:visible;mso-wrap-style:square" o:gfxdata="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">
+                  <v:imagedata r:id="rId11" o:title="" croptop="7366f" cropleft="12707f" cropright="10218f"/>
+                </v:shape>
+                <v:shape id="Image 1" o:spid="_x0000_s1028" type="#_x0000_t75" style="position:absolute;left:30575;width:32099;height:24479;visibility:visible;mso-wrap-style:square" o:gfxdata="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">
+                  <v:imagedata r:id="rId12" o:title="" cropleft="7422f" cropright="10922f"/>
+                </v:shape>
+                <w10:wrap type="square"/>
+              </v:group>
+            </w:pict>
+          </mc:Fallback>
+        </mc:AlternateContent>
+      </w:r>
+    </w:p>
+    <w:p>
+      <w:pPr>
+        <w:jc w:val="both"/>
+        <w:rPr>
+          <w:lang w:val="en-US"/>
+        </w:rPr>
+      </w:pPr>
+      <w:r>
+        <w:rPr>
+          <w:lang w:val="en-US"/>
+        </w:rPr>
+        <w:t xml:space="preserve"> </w:t>
+      </w:r>
+    </w:p>
+    <w:p>
+      <w:pPr>
+        <w:jc w:val="both"/>
+        <w:rPr>
+          <w:lang w:val="en-US"/>
+        </w:rPr>
+      </w:pPr>
+      <w:r>
+        <w:rPr>
+          <w:lang w:val="en-US"/>
+        </w:rPr>
+        <w:t xml:space="preserve">Then, we found another dataset </w:t>
+      </w:r>
+      <w:r>
+        <w:rPr>
+          <w:rStyle w:val="Appelnotedebasdep"/>
+          <w:lang w:val="en-US"/>
+        </w:rPr>
+        <w:footnoteReference w:id="6"/>
+      </w:r>
+      <w:r>
+        <w:rPr>
+          <w:lang w:val="en-US"/>
+        </w:rPr>
+        <w:t xml:space="preserve">containing all the towns in the county of Gironde (where Bordeaux Metropole is located). We add only the towns of the metropole that were not in the first data set thanks to the INSEE Code (present in the first dataset and scraped from the webpage). </w:t>
+      </w:r>
+    </w:p>
+    <w:p>
+      <w:pPr>
+        <w:jc w:val="both"/>
         <w:rPr>
           <w:rFonts w:ascii="Arial" w:hAnsi="Arial" w:cs="Arial"/>
           <w:color w:val="1F1F1F"/>
@@ -1281,13 +1716,576 @@
           <w:shd w:val="clear" w:color="auto" w:fill="FFFFFF"/>
           <w:lang w:val="en-US"/>
         </w:rPr>
+      </w:pPr>
+      <w:r>
+        <w:rPr>
+          <w:rFonts w:ascii="Arial" w:hAnsi="Arial" w:cs="Arial"/>
+          <w:color w:val="1F1F1F"/>
+          <w:sz w:val="21"/>
+          <w:szCs w:val="21"/>
+          <w:shd w:val="clear" w:color="auto" w:fill="FFFFFF"/>
+          <w:lang w:val="en-US"/>
+        </w:rPr>
+        <w:t xml:space="preserve">Thanks to these three steps we had an accurate dataset of Bordeaux metropole and neighborhoods. </w:t>
+      </w:r>
+    </w:p>
+    <w:p>
+      <w:pPr>
+        <w:jc w:val="both"/>
+        <w:rPr>
+          <w:rFonts w:ascii="Arial" w:hAnsi="Arial" w:cs="Arial"/>
+          <w:color w:val="1F1F1F"/>
+          <w:sz w:val="21"/>
+          <w:szCs w:val="21"/>
+          <w:shd w:val="clear" w:color="auto" w:fill="FFFFFF"/>
+          <w:lang w:val="en-US"/>
+        </w:rPr>
+      </w:pPr>
+    </w:p>
+    <w:p>
+      <w:pPr>
+        <w:jc w:val="both"/>
+        <w:rPr>
+          <w:rFonts w:ascii="Arial" w:hAnsi="Arial" w:cs="Arial"/>
+          <w:color w:val="1F1F1F"/>
+          <w:sz w:val="21"/>
+          <w:szCs w:val="21"/>
+          <w:shd w:val="clear" w:color="auto" w:fill="FFFFFF"/>
+          <w:lang w:val="en-US"/>
+        </w:rPr>
+      </w:pPr>
+      <w:r>
+        <w:rPr>
+          <w:noProof/>
+        </w:rPr>
+        <w:drawing>
+          <wp:inline distT="0" distB="0" distL="0" distR="0" wp14:anchorId="1B115CE6" wp14:editId="04259264">
+            <wp:extent cx="5572125" cy="3086100"/>
+            <wp:effectExtent l="0" t="0" r="9525" b="0"/>
+            <wp:docPr id="6" name="Image 6"/>
+            <wp:cNvGraphicFramePr>
+              <a:graphicFrameLocks xmlns:a="http://schemas.openxmlformats.org/drawingml/2006/main" noChangeAspect="1"/>
+            </wp:cNvGraphicFramePr>
+            <a:graphic xmlns:a="http://schemas.openxmlformats.org/drawingml/2006/main">
+              <a:graphicData uri="http://schemas.openxmlformats.org/drawingml/2006/picture">
+                <pic:pic xmlns:pic="http://schemas.openxmlformats.org/drawingml/2006/picture">
+                  <pic:nvPicPr>
+                    <pic:cNvPr id="1" name=""/>
+                    <pic:cNvPicPr/>
+                  </pic:nvPicPr>
+                  <pic:blipFill>
+                    <a:blip r:embed="rId13"/>
+                    <a:stretch>
+                      <a:fillRect/>
+                    </a:stretch>
+                  </pic:blipFill>
+                  <pic:spPr>
+                    <a:xfrm>
+                      <a:off x="0" y="0"/>
+                      <a:ext cx="5572125" cy="3086100"/>
+                    </a:xfrm>
+                    <a:prstGeom prst="rect">
+                      <a:avLst/>
+                    </a:prstGeom>
+                  </pic:spPr>
+                </pic:pic>
+              </a:graphicData>
+            </a:graphic>
+          </wp:inline>
+        </w:drawing>
+      </w:r>
+    </w:p>
+    <w:p>
+      <w:pPr>
+        <w:pStyle w:val="Titre3"/>
+        <w:rPr>
+          <w:shd w:val="clear" w:color="auto" w:fill="FFFFFF"/>
+          <w:lang w:val="en-US"/>
+        </w:rPr>
+      </w:pPr>
+      <w:r>
+        <w:rPr>
+          <w:shd w:val="clear" w:color="auto" w:fill="FFFFFF"/>
+          <w:lang w:val="en-US"/>
+        </w:rPr>
+        <w:t xml:space="preserve">Real estate information: </w:t>
+      </w:r>
+    </w:p>
+    <w:p>
+      <w:pPr>
+        <w:rPr>
+          <w:lang w:val="en-US"/>
+        </w:rPr>
+      </w:pPr>
+    </w:p>
+    <w:p>
+      <w:pPr>
+        <w:rPr>
+          <w:lang w:val="en-US"/>
+        </w:rPr>
+      </w:pPr>
+      <w:r>
+        <w:rPr>
+          <w:lang w:val="en-US"/>
+        </w:rPr>
+        <w:t xml:space="preserve">Here again, we perform some basics data analysis to explore the dataset: </w:t>
+      </w:r>
+    </w:p>
+    <w:p>
+      <w:pPr>
+        <w:pStyle w:val="Paragraphedeliste"/>
+        <w:numPr>
+          <w:ilvl w:val="0"/>
+          <w:numId w:val="12"/>
+        </w:numPr>
+        <w:rPr>
+          <w:lang w:val="en-US"/>
+        </w:rPr>
+      </w:pPr>
+      <w:r>
+        <w:rPr>
+          <w:lang w:val="en-US"/>
+        </w:rPr>
+        <w:t>See the shape of the data frame</w:t>
+      </w:r>
+    </w:p>
+    <w:p>
+      <w:pPr>
+        <w:rPr>
+          <w:lang w:val="en-US"/>
+        </w:rPr>
+      </w:pPr>
+      <w:r>
+        <w:rPr>
+          <w:noProof/>
+        </w:rPr>
+        <w:drawing>
+          <wp:inline distT="0" distB="0" distL="0" distR="0" wp14:anchorId="0BEB04AF" wp14:editId="521F52D0">
+            <wp:extent cx="4276725" cy="771525"/>
+            <wp:effectExtent l="0" t="0" r="9525" b="9525"/>
+            <wp:docPr id="10" name="Image 10"/>
+            <wp:cNvGraphicFramePr>
+              <a:graphicFrameLocks xmlns:a="http://schemas.openxmlformats.org/drawingml/2006/main" noChangeAspect="1"/>
+            </wp:cNvGraphicFramePr>
+            <a:graphic xmlns:a="http://schemas.openxmlformats.org/drawingml/2006/main">
+              <a:graphicData uri="http://schemas.openxmlformats.org/drawingml/2006/picture">
+                <pic:pic xmlns:pic="http://schemas.openxmlformats.org/drawingml/2006/picture">
+                  <pic:nvPicPr>
+                    <pic:cNvPr id="1" name=""/>
+                    <pic:cNvPicPr/>
+                  </pic:nvPicPr>
+                  <pic:blipFill>
+                    <a:blip r:embed="rId14"/>
+                    <a:stretch>
+                      <a:fillRect/>
+                    </a:stretch>
+                  </pic:blipFill>
+                  <pic:spPr>
+                    <a:xfrm>
+                      <a:off x="0" y="0"/>
+                      <a:ext cx="4276725" cy="771525"/>
+                    </a:xfrm>
+                    <a:prstGeom prst="rect">
+                      <a:avLst/>
+                    </a:prstGeom>
+                  </pic:spPr>
+                </pic:pic>
+              </a:graphicData>
+            </a:graphic>
+          </wp:inline>
+        </w:drawing>
+      </w:r>
+    </w:p>
+    <w:p>
+      <w:pPr>
+        <w:pStyle w:val="Paragraphedeliste"/>
+        <w:numPr>
+          <w:ilvl w:val="0"/>
+          <w:numId w:val="12"/>
+        </w:numPr>
+        <w:rPr>
+          <w:lang w:val="en-US"/>
+        </w:rPr>
+      </w:pPr>
+      <w:r>
+        <w:rPr>
+          <w:lang w:val="en-US"/>
+        </w:rPr>
+        <w:t>Check presence of null values</w:t>
+      </w:r>
+      <w:r>
+        <w:rPr>
+          <w:lang w:val="en-US"/>
+        </w:rPr>
+        <w:t xml:space="preserve">: </w:t>
+      </w:r>
+    </w:p>
+    <w:p>
+      <w:pPr>
+        <w:rPr>
+          <w:lang w:val="en-US"/>
+        </w:rPr>
+      </w:pPr>
+      <w:r>
+        <w:rPr>
+          <w:lang w:val="en-US"/>
+        </w:rPr>
+        <w:t xml:space="preserve">Our purpose is to obtain an average price per square meter. To achieve this, we need to drop all potential rows without information on ‘area’. After achieving that, we still have more than 80 000 results. </w:t>
+      </w:r>
+    </w:p>
+    <w:p>
+      <w:pPr>
+        <w:rPr>
+          <w:lang w:val="en-US"/>
+        </w:rPr>
+      </w:pPr>
+      <w:r>
+        <w:rPr>
+          <w:noProof/>
+        </w:rPr>
+        <w:drawing>
+          <wp:inline distT="0" distB="0" distL="0" distR="0" wp14:anchorId="069AAC5D" wp14:editId="76D32AB9">
+            <wp:extent cx="3867150" cy="714375"/>
+            <wp:effectExtent l="0" t="0" r="0" b="9525"/>
+            <wp:docPr id="7" name="Image 7"/>
+            <wp:cNvGraphicFramePr>
+              <a:graphicFrameLocks xmlns:a="http://schemas.openxmlformats.org/drawingml/2006/main" noChangeAspect="1"/>
+            </wp:cNvGraphicFramePr>
+            <a:graphic xmlns:a="http://schemas.openxmlformats.org/drawingml/2006/main">
+              <a:graphicData uri="http://schemas.openxmlformats.org/drawingml/2006/picture">
+                <pic:pic xmlns:pic="http://schemas.openxmlformats.org/drawingml/2006/picture">
+                  <pic:nvPicPr>
+                    <pic:cNvPr id="1" name=""/>
+                    <pic:cNvPicPr/>
+                  </pic:nvPicPr>
+                  <pic:blipFill>
+                    <a:blip r:embed="rId15"/>
+                    <a:stretch>
+                      <a:fillRect/>
+                    </a:stretch>
+                  </pic:blipFill>
+                  <pic:spPr>
+                    <a:xfrm>
+                      <a:off x="0" y="0"/>
+                      <a:ext cx="3867150" cy="714375"/>
+                    </a:xfrm>
+                    <a:prstGeom prst="rect">
+                      <a:avLst/>
+                    </a:prstGeom>
+                  </pic:spPr>
+                </pic:pic>
+              </a:graphicData>
+            </a:graphic>
+          </wp:inline>
+        </w:drawing>
+      </w:r>
+    </w:p>
+    <w:p>
+      <w:pPr>
+        <w:pStyle w:val="Paragraphedeliste"/>
+        <w:numPr>
+          <w:ilvl w:val="0"/>
+          <w:numId w:val="12"/>
+        </w:numPr>
+        <w:rPr>
+          <w:lang w:val="en-US"/>
+        </w:rPr>
+      </w:pPr>
+      <w:r>
+        <w:rPr>
+          <w:lang w:val="en-US"/>
+        </w:rPr>
+        <w:t>Check the relevance of data</w:t>
+      </w:r>
+      <w:r>
+        <w:rPr>
+          <w:lang w:val="en-US"/>
+        </w:rPr>
+        <w:t>, with this amount of results for only 62 neighborhoods, we may think that the data is accurate. However, after a short analysis, we found that 2 neighborhoods had only one result:</w:t>
+      </w:r>
+    </w:p>
+    <w:p>
+      <w:pPr>
+        <w:ind w:left="360"/>
+        <w:rPr>
+          <w:lang w:val="en-US"/>
+        </w:rPr>
+      </w:pPr>
+    </w:p>
+    <w:p>
+      <w:pPr>
+        <w:ind w:left="360"/>
+        <w:rPr>
+          <w:lang w:val="en-US"/>
+        </w:rPr>
+      </w:pPr>
+    </w:p>
+    <w:p>
+      <w:pPr>
+        <w:ind w:left="360"/>
+        <w:rPr>
+          <w:lang w:val="en-US"/>
+        </w:rPr>
+      </w:pPr>
+      <w:r>
+        <w:rPr>
+          <w:noProof/>
+        </w:rPr>
         <w:lastRenderedPageBreak/>
+        <w:drawing>
+          <wp:inline distT="0" distB="0" distL="0" distR="0" wp14:anchorId="22A71308" wp14:editId="2B72EF77">
+            <wp:extent cx="6037402" cy="3067050"/>
+            <wp:effectExtent l="0" t="0" r="1905" b="0"/>
+            <wp:docPr id="9" name="Image 9"/>
+            <wp:cNvGraphicFramePr>
+              <a:graphicFrameLocks xmlns:a="http://schemas.openxmlformats.org/drawingml/2006/main" noChangeAspect="1"/>
+            </wp:cNvGraphicFramePr>
+            <a:graphic xmlns:a="http://schemas.openxmlformats.org/drawingml/2006/main">
+              <a:graphicData uri="http://schemas.openxmlformats.org/drawingml/2006/picture">
+                <pic:pic xmlns:pic="http://schemas.openxmlformats.org/drawingml/2006/picture">
+                  <pic:nvPicPr>
+                    <pic:cNvPr id="1" name=""/>
+                    <pic:cNvPicPr/>
+                  </pic:nvPicPr>
+                  <pic:blipFill rotWithShape="1">
+                    <a:blip r:embed="rId16"/>
+                    <a:srcRect l="4464" r="15014"/>
+                    <a:stretch/>
+                  </pic:blipFill>
+                  <pic:spPr bwMode="auto">
+                    <a:xfrm>
+                      <a:off x="0" y="0"/>
+                      <a:ext cx="6055859" cy="3076427"/>
+                    </a:xfrm>
+                    <a:prstGeom prst="rect">
+                      <a:avLst/>
+                    </a:prstGeom>
+                    <a:ln>
+                      <a:noFill/>
+                    </a:ln>
+                    <a:extLst>
+                      <a:ext uri="{53640926-AAD7-44D8-BBD7-CCE9431645EC}">
+                        <a14:shadowObscured xmlns:a14="http://schemas.microsoft.com/office/drawing/2010/main"/>
+                      </a:ext>
+                    </a:extLst>
+                  </pic:spPr>
+                </pic:pic>
+              </a:graphicData>
+            </a:graphic>
+          </wp:inline>
+        </w:drawing>
+      </w:r>
+    </w:p>
+    <w:p>
+      <w:pPr>
+        <w:jc w:val="both"/>
+        <w:rPr>
+          <w:lang w:val="en-US"/>
+        </w:rPr>
+      </w:pPr>
+      <w:r>
+        <w:rPr>
+          <w:lang w:val="en-US"/>
+        </w:rPr>
+        <w:t>We replaced</w:t>
+      </w:r>
+      <w:r>
+        <w:rPr>
+          <w:lang w:val="en-US"/>
+        </w:rPr>
+        <w:t xml:space="preserve"> the result average price per square meter of LA PAILLERE-COMPOSTELLE and TOCTOUCAU as one result is not enough to confirm the potential price of the neighborhood. We use</w:t>
+      </w:r>
+      <w:r>
+        <w:rPr>
+          <w:lang w:val="en-US"/>
+        </w:rPr>
+        <w:t>d</w:t>
+      </w:r>
+      <w:r>
+        <w:rPr>
+          <w:lang w:val="en-US"/>
+        </w:rPr>
+        <w:t xml:space="preserve"> the average price of their town to calculate the new price for these neighborhoods.</w:t>
+      </w:r>
+    </w:p>
+    <w:p>
+      <w:pPr>
+        <w:jc w:val="both"/>
+        <w:rPr>
+          <w:lang w:val="en-US"/>
+        </w:rPr>
+      </w:pPr>
+      <w:r>
+        <w:rPr>
+          <w:lang w:val="en-US"/>
+        </w:rPr>
+        <w:t xml:space="preserve">To finally prepare the real estate data, we have operated two last modifications: </w:t>
+      </w:r>
+    </w:p>
+    <w:p>
+      <w:pPr>
+        <w:pStyle w:val="Paragraphedeliste"/>
+        <w:numPr>
+          <w:ilvl w:val="0"/>
+          <w:numId w:val="13"/>
+        </w:numPr>
+        <w:jc w:val="both"/>
+        <w:rPr>
+          <w:lang w:val="en-US"/>
+        </w:rPr>
+      </w:pPr>
+      <w:r>
+        <w:rPr>
+          <w:lang w:val="en-US"/>
+        </w:rPr>
+        <w:t xml:space="preserve">We have calculated the average price per square meter per transaction </w:t>
+      </w:r>
+    </w:p>
+    <w:p>
+      <w:pPr>
+        <w:pStyle w:val="Paragraphedeliste"/>
+        <w:numPr>
+          <w:ilvl w:val="0"/>
+          <w:numId w:val="13"/>
+        </w:numPr>
+        <w:jc w:val="both"/>
+        <w:rPr>
+          <w:lang w:val="en-US"/>
+        </w:rPr>
+      </w:pPr>
+      <w:r>
+        <w:rPr>
+          <w:lang w:val="en-US"/>
+        </w:rPr>
+        <w:t xml:space="preserve">We have grouped the data per neighborhood by calculated the median price per square meter per neighborhood and keeping only the most recurrent property type per neighborhood: </w:t>
+      </w:r>
+    </w:p>
+    <w:p>
+      <w:pPr>
+        <w:jc w:val="both"/>
+        <w:rPr>
+          <w:lang w:val="en-US"/>
+        </w:rPr>
+      </w:pPr>
+      <w:r>
+        <w:rPr>
+          <w:lang w:val="en-US"/>
+        </w:rPr>
+        <w:t xml:space="preserve">By using the geometry data obtained in the previous data set we have displayed the information of price per square meter and most common property type on a choropleth </w:t>
+      </w:r>
+      <w:r>
+        <w:rPr>
+          <w:lang w:val="en-US"/>
+        </w:rPr>
+        <w:t>map:</w:t>
+      </w:r>
+      <w:r>
+        <w:rPr>
+          <w:lang w:val="en-US"/>
+        </w:rPr>
+        <w:t xml:space="preserve"> </w:t>
+      </w:r>
+    </w:p>
+    <w:p>
+      <w:pPr>
+        <w:jc w:val="both"/>
+        <w:rPr>
+          <w:lang w:val="en-US"/>
+        </w:rPr>
+      </w:pPr>
+    </w:p>
+    <w:p>
+      <w:pPr>
+        <w:jc w:val="both"/>
+        <w:rPr>
+          <w:lang w:val="en-US"/>
+        </w:rPr>
+      </w:pPr>
+      <w:r>
+        <w:rPr>
+          <w:noProof/>
+        </w:rPr>
+        <w:drawing>
+          <wp:inline distT="0" distB="0" distL="0" distR="0" wp14:anchorId="0A8BDF94" wp14:editId="5AC8A99F">
+            <wp:extent cx="4800600" cy="3277659"/>
+            <wp:effectExtent l="0" t="0" r="0" b="0"/>
+            <wp:docPr id="12" name="Image 12"/>
+            <wp:cNvGraphicFramePr>
+              <a:graphicFrameLocks xmlns:a="http://schemas.openxmlformats.org/drawingml/2006/main" noChangeAspect="1"/>
+            </wp:cNvGraphicFramePr>
+            <a:graphic xmlns:a="http://schemas.openxmlformats.org/drawingml/2006/main">
+              <a:graphicData uri="http://schemas.openxmlformats.org/drawingml/2006/picture">
+                <pic:pic xmlns:pic="http://schemas.openxmlformats.org/drawingml/2006/picture">
+                  <pic:nvPicPr>
+                    <pic:cNvPr id="1" name=""/>
+                    <pic:cNvPicPr/>
+                  </pic:nvPicPr>
+                  <pic:blipFill>
+                    <a:blip r:embed="rId17"/>
+                    <a:stretch>
+                      <a:fillRect/>
+                    </a:stretch>
+                  </pic:blipFill>
+                  <pic:spPr>
+                    <a:xfrm>
+                      <a:off x="0" y="0"/>
+                      <a:ext cx="4819274" cy="3290409"/>
+                    </a:xfrm>
+                    <a:prstGeom prst="rect">
+                      <a:avLst/>
+                    </a:prstGeom>
+                  </pic:spPr>
+                </pic:pic>
+              </a:graphicData>
+            </a:graphic>
+          </wp:inline>
+        </w:drawing>
+      </w:r>
+    </w:p>
+    <w:p>
+      <w:pPr>
+        <w:jc w:val="both"/>
+        <w:rPr>
+          <w:lang w:val="en-US"/>
+        </w:rPr>
+      </w:pPr>
+    </w:p>
+    <w:p>
+      <w:pPr>
+        <w:jc w:val="both"/>
+        <w:rPr>
+          <w:rFonts w:ascii="Arial" w:hAnsi="Arial" w:cs="Arial"/>
+          <w:color w:val="1F1F1F"/>
+          <w:sz w:val="21"/>
+          <w:szCs w:val="21"/>
+          <w:shd w:val="clear" w:color="auto" w:fill="FFFFFF"/>
+          <w:lang w:val="en-US"/>
+        </w:rPr>
+      </w:pPr>
+    </w:p>
+    <w:p>
+      <w:pPr>
+        <w:jc w:val="both"/>
+        <w:rPr>
+          <w:lang w:val="en-US"/>
+        </w:rPr>
+      </w:pPr>
+      <w:r>
+        <w:rPr>
+          <w:rFonts w:ascii="Arial" w:hAnsi="Arial" w:cs="Arial"/>
+          <w:color w:val="1F1F1F"/>
+          <w:sz w:val="21"/>
+          <w:szCs w:val="21"/>
+          <w:shd w:val="clear" w:color="auto" w:fill="FFFFFF"/>
+          <w:lang w:val="en-US"/>
+        </w:rPr>
         <w:t>Which represents the main component of the report where you discuss and describe any exploratory data analysis that you did, any inferential statistical testing that you performed, if any, and what machine learnings were used and why.</w:t>
       </w:r>
     </w:p>
     <w:p>
       <w:pPr>
         <w:pStyle w:val="Titre2"/>
+        <w:jc w:val="both"/>
         <w:rPr>
           <w:lang w:val="en-US"/>
         </w:rPr>
@@ -1301,7 +2299,16 @@
     </w:p>
     <w:p>
       <w:pPr>
+        <w:jc w:val="both"/>
+        <w:rPr>
+          <w:lang w:val="en-US"/>
+        </w:rPr>
+      </w:pPr>
+    </w:p>
+    <w:p>
+      <w:pPr>
         <w:pStyle w:val="Titre2"/>
+        <w:jc w:val="both"/>
         <w:rPr>
           <w:lang w:val="en-US"/>
         </w:rPr>
@@ -1315,8 +2322,16 @@
     </w:p>
     <w:p>
       <w:pPr>
+        <w:jc w:val="both"/>
+        <w:rPr>
+          <w:lang w:val="en-US"/>
+        </w:rPr>
+      </w:pPr>
+    </w:p>
+    <w:p>
+      <w:pPr>
         <w:pStyle w:val="Titre1"/>
-        <w:jc w:val="center"/>
+        <w:jc w:val="both"/>
         <w:rPr>
           <w:rFonts w:eastAsia="Times New Roman"/>
           <w:lang w:val="en-US" w:eastAsia="fr-FR"/>
@@ -1333,6 +2348,7 @@
     <w:p>
       <w:pPr>
         <w:pStyle w:val="Titre2"/>
+        <w:jc w:val="both"/>
         <w:rPr>
           <w:lang w:val="en-US"/>
         </w:rPr>
@@ -1349,6 +2365,7 @@
         <w:shd w:val="clear" w:color="auto" w:fill="FFFFFF"/>
         <w:spacing w:before="100" w:beforeAutospacing="1" w:after="150" w:line="240" w:lineRule="auto"/>
         <w:ind w:left="450"/>
+        <w:jc w:val="both"/>
         <w:rPr>
           <w:rFonts w:ascii="Arial" w:eastAsia="Times New Roman" w:hAnsi="Arial" w:cs="Arial"/>
           <w:color w:val="1F1F1F"/>
@@ -1371,7 +2388,7 @@
     <w:p>
       <w:pPr>
         <w:pStyle w:val="Titre1"/>
-        <w:jc w:val="center"/>
+        <w:jc w:val="both"/>
         <w:rPr>
           <w:rFonts w:ascii="Arial" w:eastAsia="Times New Roman" w:hAnsi="Arial" w:cs="Arial"/>
           <w:color w:val="1F1F1F"/>
@@ -1403,6 +2420,7 @@
         <w:shd w:val="clear" w:color="auto" w:fill="FFFFFF"/>
         <w:spacing w:before="100" w:beforeAutospacing="1" w:after="150" w:line="240" w:lineRule="auto"/>
         <w:ind w:left="90"/>
+        <w:jc w:val="both"/>
         <w:rPr>
           <w:rFonts w:ascii="Arial" w:eastAsia="Times New Roman" w:hAnsi="Arial" w:cs="Arial"/>
           <w:color w:val="1F1F1F"/>
@@ -1425,7 +2443,7 @@
     <w:p>
       <w:pPr>
         <w:pStyle w:val="Titre1"/>
-        <w:jc w:val="center"/>
+        <w:jc w:val="both"/>
         <w:rPr>
           <w:rFonts w:eastAsia="Times New Roman"/>
           <w:lang w:val="en-US" w:eastAsia="fr-FR"/>
@@ -1444,6 +2462,7 @@
         <w:shd w:val="clear" w:color="auto" w:fill="FFFFFF"/>
         <w:spacing w:before="100" w:beforeAutospacing="1" w:after="150" w:line="240" w:lineRule="auto"/>
         <w:ind w:left="90"/>
+        <w:jc w:val="both"/>
         <w:rPr>
           <w:rFonts w:ascii="Arial" w:eastAsia="Times New Roman" w:hAnsi="Arial" w:cs="Arial"/>
           <w:color w:val="1F1F1F"/>
@@ -1467,6 +2486,7 @@
       <w:pPr>
         <w:shd w:val="clear" w:color="auto" w:fill="FFFFFF"/>
         <w:spacing w:before="100" w:beforeAutospacing="1" w:after="150" w:line="240" w:lineRule="auto"/>
+        <w:jc w:val="both"/>
         <w:rPr>
           <w:rFonts w:ascii="Arial" w:eastAsia="Times New Roman" w:hAnsi="Arial" w:cs="Arial"/>
           <w:color w:val="1F1F1F"/>
@@ -1634,6 +2654,49 @@
       </w:hyperlink>
     </w:p>
   </w:footnote>
+  <w:footnote w:id="5">
+    <w:p>
+      <w:pPr>
+        <w:pStyle w:val="Notedebasdepage"/>
+      </w:pPr>
+      <w:r>
+        <w:rPr>
+          <w:rStyle w:val="Appelnotedebasdep"/>
+        </w:rPr>
+        <w:footnoteRef/>
+      </w:r>
+      <w:r>
+        <w:t xml:space="preserve"> </w:t>
+      </w:r>
+      <w:hyperlink r:id="rId5" w:history="1">
+        <w:r>
+          <w:rPr>
+            <w:rStyle w:val="Lienhypertexte"/>
+          </w:rPr>
+          <w:t>https://www.insee.fr/fr/metadonnees/cog/intercommunalite-metropole/EPCI243300316-bordeaux-metropole</w:t>
+        </w:r>
+      </w:hyperlink>
+    </w:p>
+  </w:footnote>
+  <w:footnote w:id="6">
+    <w:p>
+      <w:pPr>
+        <w:pStyle w:val="Notedebasdepage"/>
+      </w:pPr>
+      <w:r>
+        <w:rPr>
+          <w:rStyle w:val="Appelnotedebasdep"/>
+        </w:rPr>
+        <w:footnoteRef/>
+      </w:r>
+      <w:r>
+        <w:t xml:space="preserve"> </w:t>
+      </w:r>
+      <w:r>
+        <w:t>https://github.com/gregoiredavid/france-geojson/tree/master/departements/33-gironde</w:t>
+      </w:r>
+    </w:p>
+  </w:footnote>
 </w:footnotes>
 </file>
 
@@ -1729,6 +2792,119 @@
     </w:lvl>
   </w:abstractNum>
   <w:abstractNum w:abstractNumId="1" w15:restartNumberingAfterBreak="0">
+    <w:nsid w:val="06FC123F"/>
+    <w:multiLevelType w:val="hybridMultilevel"/>
+    <w:tmpl w:val="80467A7E"/>
+    <w:lvl w:ilvl="0" w:tplc="040C0001">
+      <w:start w:val="1"/>
+      <w:numFmt w:val="bullet"/>
+      <w:lvlText w:val=""/>
+      <w:lvlJc w:val="left"/>
+      <w:pPr>
+        <w:ind w:left="720" w:hanging="360"/>
+      </w:pPr>
+      <w:rPr>
+        <w:rFonts w:ascii="Symbol" w:hAnsi="Symbol" w:hint="default"/>
+      </w:rPr>
+    </w:lvl>
+    <w:lvl w:ilvl="1" w:tplc="040C0003" w:tentative="1">
+      <w:start w:val="1"/>
+      <w:numFmt w:val="bullet"/>
+      <w:lvlText w:val="o"/>
+      <w:lvlJc w:val="left"/>
+      <w:pPr>
+        <w:ind w:left="1440" w:hanging="360"/>
+      </w:pPr>
+      <w:rPr>
+        <w:rFonts w:ascii="Courier New" w:hAnsi="Courier New" w:cs="Courier New" w:hint="default"/>
+      </w:rPr>
+    </w:lvl>
+    <w:lvl w:ilvl="2" w:tplc="040C0005" w:tentative="1">
+      <w:start w:val="1"/>
+      <w:numFmt w:val="bullet"/>
+      <w:lvlText w:val=""/>
+      <w:lvlJc w:val="left"/>
+      <w:pPr>
+        <w:ind w:left="2160" w:hanging="360"/>
+      </w:pPr>
+      <w:rPr>
+        <w:rFonts w:ascii="Wingdings" w:hAnsi="Wingdings" w:hint="default"/>
+      </w:rPr>
+    </w:lvl>
+    <w:lvl w:ilvl="3" w:tplc="040C0001" w:tentative="1">
+      <w:start w:val="1"/>
+      <w:numFmt w:val="bullet"/>
+      <w:lvlText w:val=""/>
+      <w:lvlJc w:val="left"/>
+      <w:pPr>
+        <w:ind w:left="2880" w:hanging="360"/>
+      </w:pPr>
+      <w:rPr>
+        <w:rFonts w:ascii="Symbol" w:hAnsi="Symbol" w:hint="default"/>
+      </w:rPr>
+    </w:lvl>
+    <w:lvl w:ilvl="4" w:tplc="040C0003" w:tentative="1">
+      <w:start w:val="1"/>
+      <w:numFmt w:val="bullet"/>
+      <w:lvlText w:val="o"/>
+      <w:lvlJc w:val="left"/>
+      <w:pPr>
+        <w:ind w:left="3600" w:hanging="360"/>
+      </w:pPr>
+      <w:rPr>
+        <w:rFonts w:ascii="Courier New" w:hAnsi="Courier New" w:cs="Courier New" w:hint="default"/>
+      </w:rPr>
+    </w:lvl>
+    <w:lvl w:ilvl="5" w:tplc="040C0005" w:tentative="1">
+      <w:start w:val="1"/>
+      <w:numFmt w:val="bullet"/>
+      <w:lvlText w:val=""/>
+      <w:lvlJc w:val="left"/>
+      <w:pPr>
+        <w:ind w:left="4320" w:hanging="360"/>
+      </w:pPr>
+      <w:rPr>
+        <w:rFonts w:ascii="Wingdings" w:hAnsi="Wingdings" w:hint="default"/>
+      </w:rPr>
+    </w:lvl>
+    <w:lvl w:ilvl="6" w:tplc="040C0001" w:tentative="1">
+      <w:start w:val="1"/>
+      <w:numFmt w:val="bullet"/>
+      <w:lvlText w:val=""/>
+      <w:lvlJc w:val="left"/>
+      <w:pPr>
+        <w:ind w:left="5040" w:hanging="360"/>
+      </w:pPr>
+      <w:rPr>
+        <w:rFonts w:ascii="Symbol" w:hAnsi="Symbol" w:hint="default"/>
+      </w:rPr>
+    </w:lvl>
+    <w:lvl w:ilvl="7" w:tplc="040C0003" w:tentative="1">
+      <w:start w:val="1"/>
+      <w:numFmt w:val="bullet"/>
+      <w:lvlText w:val="o"/>
+      <w:lvlJc w:val="left"/>
+      <w:pPr>
+        <w:ind w:left="5760" w:hanging="360"/>
+      </w:pPr>
+      <w:rPr>
+        <w:rFonts w:ascii="Courier New" w:hAnsi="Courier New" w:cs="Courier New" w:hint="default"/>
+      </w:rPr>
+    </w:lvl>
+    <w:lvl w:ilvl="8" w:tplc="040C0005" w:tentative="1">
+      <w:start w:val="1"/>
+      <w:numFmt w:val="bullet"/>
+      <w:lvlText w:val=""/>
+      <w:lvlJc w:val="left"/>
+      <w:pPr>
+        <w:ind w:left="6480" w:hanging="360"/>
+      </w:pPr>
+      <w:rPr>
+        <w:rFonts w:ascii="Wingdings" w:hAnsi="Wingdings" w:hint="default"/>
+      </w:rPr>
+    </w:lvl>
+  </w:abstractNum>
+  <w:abstractNum w:abstractNumId="2" w15:restartNumberingAfterBreak="0">
     <w:nsid w:val="1F6F0D7B"/>
     <w:multiLevelType w:val="hybridMultilevel"/>
     <w:tmpl w:val="B902275E"/>
@@ -1841,7 +3017,7 @@
       </w:rPr>
     </w:lvl>
   </w:abstractNum>
-  <w:abstractNum w:abstractNumId="2" w15:restartNumberingAfterBreak="0">
+  <w:abstractNum w:abstractNumId="3" w15:restartNumberingAfterBreak="0">
     <w:nsid w:val="1F9B2A75"/>
     <w:multiLevelType w:val="hybridMultilevel"/>
     <w:tmpl w:val="F7BA3626"/>
@@ -1954,7 +3130,7 @@
       </w:rPr>
     </w:lvl>
   </w:abstractNum>
-  <w:abstractNum w:abstractNumId="3" w15:restartNumberingAfterBreak="0">
+  <w:abstractNum w:abstractNumId="4" w15:restartNumberingAfterBreak="0">
     <w:nsid w:val="1FAA6D0E"/>
     <w:multiLevelType w:val="multilevel"/>
     <w:tmpl w:val="2058422A"/>
@@ -2103,7 +3279,209 @@
       </w:rPr>
     </w:lvl>
   </w:abstractNum>
-  <w:abstractNum w:abstractNumId="4" w15:restartNumberingAfterBreak="0">
+  <w:abstractNum w:abstractNumId="5" w15:restartNumberingAfterBreak="0">
+    <w:nsid w:val="264C5E4C"/>
+    <w:multiLevelType w:val="hybridMultilevel"/>
+    <w:tmpl w:val="56542FEC"/>
+    <w:lvl w:ilvl="0" w:tplc="040C000F">
+      <w:start w:val="1"/>
+      <w:numFmt w:val="decimal"/>
+      <w:lvlText w:val="%1."/>
+      <w:lvlJc w:val="left"/>
+      <w:pPr>
+        <w:ind w:left="720" w:hanging="360"/>
+      </w:pPr>
+      <w:rPr>
+        <w:rFonts w:hint="default"/>
+      </w:rPr>
+    </w:lvl>
+    <w:lvl w:ilvl="1" w:tplc="040C0019">
+      <w:start w:val="1"/>
+      <w:numFmt w:val="lowerLetter"/>
+      <w:lvlText w:val="%2."/>
+      <w:lvlJc w:val="left"/>
+      <w:pPr>
+        <w:ind w:left="1440" w:hanging="360"/>
+      </w:pPr>
+    </w:lvl>
+    <w:lvl w:ilvl="2" w:tplc="040C001B" w:tentative="1">
+      <w:start w:val="1"/>
+      <w:numFmt w:val="lowerRoman"/>
+      <w:lvlText w:val="%3."/>
+      <w:lvlJc w:val="right"/>
+      <w:pPr>
+        <w:ind w:left="2160" w:hanging="180"/>
+      </w:pPr>
+    </w:lvl>
+    <w:lvl w:ilvl="3" w:tplc="040C000F" w:tentative="1">
+      <w:start w:val="1"/>
+      <w:numFmt w:val="decimal"/>
+      <w:lvlText w:val="%4."/>
+      <w:lvlJc w:val="left"/>
+      <w:pPr>
+        <w:ind w:left="2880" w:hanging="360"/>
+      </w:pPr>
+    </w:lvl>
+    <w:lvl w:ilvl="4" w:tplc="040C0019" w:tentative="1">
+      <w:start w:val="1"/>
+      <w:numFmt w:val="lowerLetter"/>
+      <w:lvlText w:val="%5."/>
+      <w:lvlJc w:val="left"/>
+      <w:pPr>
+        <w:ind w:left="3600" w:hanging="360"/>
+      </w:pPr>
+    </w:lvl>
+    <w:lvl w:ilvl="5" w:tplc="040C001B" w:tentative="1">
+      <w:start w:val="1"/>
+      <w:numFmt w:val="lowerRoman"/>
+      <w:lvlText w:val="%6."/>
+      <w:lvlJc w:val="right"/>
+      <w:pPr>
+        <w:ind w:left="4320" w:hanging="180"/>
+      </w:pPr>
+    </w:lvl>
+    <w:lvl w:ilvl="6" w:tplc="040C000F" w:tentative="1">
+      <w:start w:val="1"/>
+      <w:numFmt w:val="decimal"/>
+      <w:lvlText w:val="%7."/>
+      <w:lvlJc w:val="left"/>
+      <w:pPr>
+        <w:ind w:left="5040" w:hanging="360"/>
+      </w:pPr>
+    </w:lvl>
+    <w:lvl w:ilvl="7" w:tplc="040C0019" w:tentative="1">
+      <w:start w:val="1"/>
+      <w:numFmt w:val="lowerLetter"/>
+      <w:lvlText w:val="%8."/>
+      <w:lvlJc w:val="left"/>
+      <w:pPr>
+        <w:ind w:left="5760" w:hanging="360"/>
+      </w:pPr>
+    </w:lvl>
+    <w:lvl w:ilvl="8" w:tplc="040C001B" w:tentative="1">
+      <w:start w:val="1"/>
+      <w:numFmt w:val="lowerRoman"/>
+      <w:lvlText w:val="%9."/>
+      <w:lvlJc w:val="right"/>
+      <w:pPr>
+        <w:ind w:left="6480" w:hanging="180"/>
+      </w:pPr>
+    </w:lvl>
+  </w:abstractNum>
+  <w:abstractNum w:abstractNumId="6" w15:restartNumberingAfterBreak="0">
+    <w:nsid w:val="320A5F5A"/>
+    <w:multiLevelType w:val="hybridMultilevel"/>
+    <w:tmpl w:val="AC6053C4"/>
+    <w:lvl w:ilvl="0" w:tplc="040C0001">
+      <w:start w:val="1"/>
+      <w:numFmt w:val="bullet"/>
+      <w:lvlText w:val=""/>
+      <w:lvlJc w:val="left"/>
+      <w:pPr>
+        <w:ind w:left="720" w:hanging="360"/>
+      </w:pPr>
+      <w:rPr>
+        <w:rFonts w:ascii="Symbol" w:hAnsi="Symbol" w:hint="default"/>
+      </w:rPr>
+    </w:lvl>
+    <w:lvl w:ilvl="1" w:tplc="040C0003" w:tentative="1">
+      <w:start w:val="1"/>
+      <w:numFmt w:val="bullet"/>
+      <w:lvlText w:val="o"/>
+      <w:lvlJc w:val="left"/>
+      <w:pPr>
+        <w:ind w:left="1440" w:hanging="360"/>
+      </w:pPr>
+      <w:rPr>
+        <w:rFonts w:ascii="Courier New" w:hAnsi="Courier New" w:cs="Courier New" w:hint="default"/>
+      </w:rPr>
+    </w:lvl>
+    <w:lvl w:ilvl="2" w:tplc="040C0005" w:tentative="1">
+      <w:start w:val="1"/>
+      <w:numFmt w:val="bullet"/>
+      <w:lvlText w:val=""/>
+      <w:lvlJc w:val="left"/>
+      <w:pPr>
+        <w:ind w:left="2160" w:hanging="360"/>
+      </w:pPr>
+      <w:rPr>
+        <w:rFonts w:ascii="Wingdings" w:hAnsi="Wingdings" w:hint="default"/>
+      </w:rPr>
+    </w:lvl>
+    <w:lvl w:ilvl="3" w:tplc="040C0001" w:tentative="1">
+      <w:start w:val="1"/>
+      <w:numFmt w:val="bullet"/>
+      <w:lvlText w:val=""/>
+      <w:lvlJc w:val="left"/>
+      <w:pPr>
+        <w:ind w:left="2880" w:hanging="360"/>
+      </w:pPr>
+      <w:rPr>
+        <w:rFonts w:ascii="Symbol" w:hAnsi="Symbol" w:hint="default"/>
+      </w:rPr>
+    </w:lvl>
+    <w:lvl w:ilvl="4" w:tplc="040C0003" w:tentative="1">
+      <w:start w:val="1"/>
+      <w:numFmt w:val="bullet"/>
+      <w:lvlText w:val="o"/>
+      <w:lvlJc w:val="left"/>
+      <w:pPr>
+        <w:ind w:left="3600" w:hanging="360"/>
+      </w:pPr>
+      <w:rPr>
+        <w:rFonts w:ascii="Courier New" w:hAnsi="Courier New" w:cs="Courier New" w:hint="default"/>
+      </w:rPr>
+    </w:lvl>
+    <w:lvl w:ilvl="5" w:tplc="040C0005" w:tentative="1">
+      <w:start w:val="1"/>
+      <w:numFmt w:val="bullet"/>
+      <w:lvlText w:val=""/>
+      <w:lvlJc w:val="left"/>
+      <w:pPr>
+        <w:ind w:left="4320" w:hanging="360"/>
+      </w:pPr>
+      <w:rPr>
+        <w:rFonts w:ascii="Wingdings" w:hAnsi="Wingdings" w:hint="default"/>
+      </w:rPr>
+    </w:lvl>
+    <w:lvl w:ilvl="6" w:tplc="040C0001" w:tentative="1">
+      <w:start w:val="1"/>
+      <w:numFmt w:val="bullet"/>
+      <w:lvlText w:val=""/>
+      <w:lvlJc w:val="left"/>
+      <w:pPr>
+        <w:ind w:left="5040" w:hanging="360"/>
+      </w:pPr>
+      <w:rPr>
+        <w:rFonts w:ascii="Symbol" w:hAnsi="Symbol" w:hint="default"/>
+      </w:rPr>
+    </w:lvl>
+    <w:lvl w:ilvl="7" w:tplc="040C0003" w:tentative="1">
+      <w:start w:val="1"/>
+      <w:numFmt w:val="bullet"/>
+      <w:lvlText w:val="o"/>
+      <w:lvlJc w:val="left"/>
+      <w:pPr>
+        <w:ind w:left="5760" w:hanging="360"/>
+      </w:pPr>
+      <w:rPr>
+        <w:rFonts w:ascii="Courier New" w:hAnsi="Courier New" w:cs="Courier New" w:hint="default"/>
+      </w:rPr>
+    </w:lvl>
+    <w:lvl w:ilvl="8" w:tplc="040C0005" w:tentative="1">
+      <w:start w:val="1"/>
+      <w:numFmt w:val="bullet"/>
+      <w:lvlText w:val=""/>
+      <w:lvlJc w:val="left"/>
+      <w:pPr>
+        <w:ind w:left="6480" w:hanging="360"/>
+      </w:pPr>
+      <w:rPr>
+        <w:rFonts w:ascii="Wingdings" w:hAnsi="Wingdings" w:hint="default"/>
+      </w:rPr>
+    </w:lvl>
+  </w:abstractNum>
+  <w:abstractNum w:abstractNumId="7" w15:restartNumberingAfterBreak="0">
     <w:nsid w:val="4A7B1DC0"/>
     <w:multiLevelType w:val="multilevel"/>
     <w:tmpl w:val="1644A590"/>
@@ -2252,7 +3630,7 @@
       </w:rPr>
     </w:lvl>
   </w:abstractNum>
-  <w:abstractNum w:abstractNumId="5" w15:restartNumberingAfterBreak="0">
+  <w:abstractNum w:abstractNumId="8" w15:restartNumberingAfterBreak="0">
     <w:nsid w:val="51CA0012"/>
     <w:multiLevelType w:val="multilevel"/>
     <w:tmpl w:val="B76E8548"/>
@@ -2365,7 +3743,7 @@
       </w:pPr>
     </w:lvl>
   </w:abstractNum>
-  <w:abstractNum w:abstractNumId="6" w15:restartNumberingAfterBreak="0">
+  <w:abstractNum w:abstractNumId="9" w15:restartNumberingAfterBreak="0">
     <w:nsid w:val="5AA70C59"/>
     <w:multiLevelType w:val="multilevel"/>
     <w:tmpl w:val="DB82ABE6"/>
@@ -2478,7 +3856,7 @@
       </w:pPr>
     </w:lvl>
   </w:abstractNum>
-  <w:abstractNum w:abstractNumId="7" w15:restartNumberingAfterBreak="0">
+  <w:abstractNum w:abstractNumId="10" w15:restartNumberingAfterBreak="0">
     <w:nsid w:val="643221F5"/>
     <w:multiLevelType w:val="hybridMultilevel"/>
     <w:tmpl w:val="DFC2B4D8"/>
@@ -2591,7 +3969,7 @@
       </w:rPr>
     </w:lvl>
   </w:abstractNum>
-  <w:abstractNum w:abstractNumId="8" w15:restartNumberingAfterBreak="0">
+  <w:abstractNum w:abstractNumId="11" w15:restartNumberingAfterBreak="0">
     <w:nsid w:val="6A08104B"/>
     <w:multiLevelType w:val="hybridMultilevel"/>
     <w:tmpl w:val="3E8854F4"/>
@@ -2704,7 +4082,7 @@
       </w:rPr>
     </w:lvl>
   </w:abstractNum>
-  <w:abstractNum w:abstractNumId="9" w15:restartNumberingAfterBreak="0">
+  <w:abstractNum w:abstractNumId="12" w15:restartNumberingAfterBreak="0">
     <w:nsid w:val="6A866894"/>
     <w:multiLevelType w:val="hybridMultilevel"/>
     <w:tmpl w:val="8CBA3EA6"/>
@@ -2821,31 +4199,40 @@
     <w:abstractNumId w:val="0"/>
   </w:num>
   <w:num w:numId="2">
-    <w:abstractNumId w:val="5"/>
+    <w:abstractNumId w:val="8"/>
   </w:num>
   <w:num w:numId="3">
+    <w:abstractNumId w:val="9"/>
+  </w:num>
+  <w:num w:numId="4">
+    <w:abstractNumId w:val="4"/>
+  </w:num>
+  <w:num w:numId="5">
+    <w:abstractNumId w:val="7"/>
+  </w:num>
+  <w:num w:numId="6">
+    <w:abstractNumId w:val="11"/>
+  </w:num>
+  <w:num w:numId="7">
+    <w:abstractNumId w:val="3"/>
+  </w:num>
+  <w:num w:numId="8">
+    <w:abstractNumId w:val="12"/>
+  </w:num>
+  <w:num w:numId="9">
+    <w:abstractNumId w:val="10"/>
+  </w:num>
+  <w:num w:numId="10">
+    <w:abstractNumId w:val="2"/>
+  </w:num>
+  <w:num w:numId="11">
+    <w:abstractNumId w:val="1"/>
+  </w:num>
+  <w:num w:numId="12">
     <w:abstractNumId w:val="6"/>
   </w:num>
-  <w:num w:numId="4">
-    <w:abstractNumId w:val="3"/>
-  </w:num>
-  <w:num w:numId="5">
-    <w:abstractNumId w:val="4"/>
-  </w:num>
-  <w:num w:numId="6">
-    <w:abstractNumId w:val="8"/>
-  </w:num>
-  <w:num w:numId="7">
-    <w:abstractNumId w:val="2"/>
-  </w:num>
-  <w:num w:numId="8">
-    <w:abstractNumId w:val="9"/>
-  </w:num>
-  <w:num w:numId="9">
-    <w:abstractNumId w:val="7"/>
-  </w:num>
-  <w:num w:numId="10">
-    <w:abstractNumId w:val="1"/>
+  <w:num w:numId="13">
+    <w:abstractNumId w:val="5"/>
   </w:num>
 </w:numbering>
 </file>
@@ -3298,7 +4685,6 @@
     <w:next w:val="Normal"/>
     <w:link w:val="Titre3Car"/>
     <w:uiPriority w:val="9"/>
-    <w:semiHidden/>
     <w:unhideWhenUsed/>
     <w:qFormat/>
     <w:rsid w:val="00D4034A"/>
@@ -3318,7 +4704,6 @@
   <w:style w:type="character" w:default="1" w:styleId="Policepardfaut">
     <w:name w:val="Default Paragraph Font"/>
     <w:uiPriority w:val="1"/>
-    <w:semiHidden/>
     <w:unhideWhenUsed/>
   </w:style>
   <w:style w:type="table" w:default="1" w:styleId="TableauNormal">
@@ -3433,7 +4818,6 @@
     <w:basedOn w:val="Policepardfaut"/>
     <w:link w:val="Titre3"/>
     <w:uiPriority w:val="9"/>
-    <w:semiHidden/>
     <w:rsid w:val="00D4034A"/>
     <w:rPr>
       <w:rFonts w:asciiTheme="majorHAnsi" w:eastAsiaTheme="majorEastAsia" w:hAnsiTheme="majorHAnsi" w:cstheme="majorBidi"/>
@@ -3828,7 +5212,7 @@
 </file>
 
 <file path=customXml/itemProps1.xml><?xml version="1.0" encoding="utf-8"?>
-<ds:datastoreItem xmlns:ds="http://schemas.openxmlformats.org/officeDocument/2006/customXml" ds:itemID="{62816BD1-36D9-473D-BA86-6829F5771C67}">
+<ds:datastoreItem xmlns:ds="http://schemas.openxmlformats.org/officeDocument/2006/customXml" ds:itemID="{8DB02001-77B8-446F-B5D7-820E55B39497}">
   <ds:schemaRefs>
     <ds:schemaRef ds:uri="http://schemas.openxmlformats.org/officeDocument/2006/bibliography"/>
   </ds:schemaRefs>

</xml_diff>

<commit_message>
rapport finition & ajout clustering hierarchical
</commit_message>
<xml_diff>
--- a/Projetcapstone.docx
+++ b/Projetcapstone.docx
@@ -1,6 +1,6 @@
 
 <file path=word/document.xml><?xml version="1.0" encoding="utf-8"?>
-<w:document xmlns:wpc="http://schemas.microsoft.com/office/word/2010/wordprocessingCanvas" xmlns:cx="http://schemas.microsoft.com/office/drawing/2014/chartex" xmlns:cx1="http://schemas.microsoft.com/office/drawing/2015/9/8/chartex" xmlns:cx2="http://schemas.microsoft.com/office/drawing/2015/10/21/chartex" xmlns:cx3="http://schemas.microsoft.com/office/drawing/2016/5/9/chartex" xmlns:cx4="http://schemas.microsoft.com/office/drawing/2016/5/10/chartex" xmlns:cx5="http://schemas.microsoft.com/office/drawing/2016/5/11/chartex" xmlns:cx6="http://schemas.microsoft.com/office/drawing/2016/5/12/chartex" xmlns:cx7="http://schemas.microsoft.com/office/drawing/2016/5/13/chartex" xmlns:cx8="http://schemas.microsoft.com/office/drawing/2016/5/14/chartex" xmlns:mc="http://schemas.openxmlformats.org/markup-compatibility/2006" xmlns:aink="http://schemas.microsoft.com/office/drawing/2016/ink" xmlns:am3d="http://schemas.microsoft.com/office/drawing/2017/model3d" xmlns:o="urn:schemas-microsoft-com:office:office" xmlns:r="http://schemas.openxmlformats.org/officeDocument/2006/relationships" xmlns:m="http://schemas.openxmlformats.org/officeDocument/2006/math" xmlns:v="urn:schemas-microsoft-com:vml" xmlns:wp14="http://schemas.microsoft.com/office/word/2010/wordprocessingDrawing" xmlns:wp="http://schemas.openxmlformats.org/drawingml/2006/wordprocessingDrawing" xmlns:w10="urn:schemas-microsoft-com:office:word" xmlns:w="http://schemas.openxmlformats.org/wordprocessingml/2006/main" xmlns:w14="http://schemas.microsoft.com/office/word/2010/wordml" xmlns:w15="http://schemas.microsoft.com/office/word/2012/wordml" xmlns:w16cid="http://schemas.microsoft.com/office/word/2016/wordml/cid" xmlns:w16se="http://schemas.microsoft.com/office/word/2015/wordml/symex" xmlns:wpg="http://schemas.microsoft.com/office/word/2010/wordprocessingGroup" xmlns:wpi="http://schemas.microsoft.com/office/word/2010/wordprocessingInk" xmlns:wne="http://schemas.microsoft.com/office/word/2006/wordml" xmlns:wps="http://schemas.microsoft.com/office/word/2010/wordprocessingShape" mc:Ignorable="w14 w15 w16se w16cid wp14">
+<w:document xmlns:wpc="http://schemas.microsoft.com/office/word/2010/wordprocessingCanvas" xmlns:cx="http://schemas.microsoft.com/office/drawing/2014/chartex" xmlns:cx1="http://schemas.microsoft.com/office/drawing/2015/9/8/chartex" xmlns:cx2="http://schemas.microsoft.com/office/drawing/2015/10/21/chartex" xmlns:cx3="http://schemas.microsoft.com/office/drawing/2016/5/9/chartex" xmlns:cx4="http://schemas.microsoft.com/office/drawing/2016/5/10/chartex" xmlns:cx5="http://schemas.microsoft.com/office/drawing/2016/5/11/chartex" xmlns:cx6="http://schemas.microsoft.com/office/drawing/2016/5/12/chartex" xmlns:cx7="http://schemas.microsoft.com/office/drawing/2016/5/13/chartex" xmlns:cx8="http://schemas.microsoft.com/office/drawing/2016/5/14/chartex" xmlns:mc="http://schemas.openxmlformats.org/markup-compatibility/2006" xmlns:aink="http://schemas.microsoft.com/office/drawing/2016/ink" xmlns:am3d="http://schemas.microsoft.com/office/drawing/2017/model3d" xmlns:o="urn:schemas-microsoft-com:office:office" xmlns:r="http://schemas.openxmlformats.org/officeDocument/2006/relationships" xmlns:m="http://schemas.openxmlformats.org/officeDocument/2006/math" xmlns:v="urn:schemas-microsoft-com:vml" xmlns:wp14="http://schemas.microsoft.com/office/word/2010/wordprocessingDrawing" xmlns:wp="http://schemas.openxmlformats.org/drawingml/2006/wordprocessingDrawing" xmlns:w10="urn:schemas-microsoft-com:office:word" xmlns:w="http://schemas.openxmlformats.org/wordprocessingml/2006/main" xmlns:w14="http://schemas.microsoft.com/office/word/2010/wordml" xmlns:w15="http://schemas.microsoft.com/office/word/2012/wordml" xmlns:w16cex="http://schemas.microsoft.com/office/word/2018/wordml/cex" xmlns:w16cid="http://schemas.microsoft.com/office/word/2016/wordml/cid" xmlns:w16="http://schemas.microsoft.com/office/word/2018/wordml" xmlns:w16se="http://schemas.microsoft.com/office/word/2015/wordml/symex" xmlns:wpg="http://schemas.microsoft.com/office/word/2010/wordprocessingGroup" xmlns:wpi="http://schemas.microsoft.com/office/word/2010/wordprocessingInk" xmlns:wne="http://schemas.microsoft.com/office/word/2006/wordml" xmlns:wps="http://schemas.microsoft.com/office/word/2010/wordprocessingShape" mc:Ignorable="w14 w15 w16se w16cid w16 w16cex wp14">
   <w:body>
     <w:p>
       <w:pPr>
@@ -2414,19 +2414,7 @@
         <w:rPr>
           <w:lang w:val="en-US"/>
         </w:rPr>
-        <w:t xml:space="preserve">648 venues for the 62 Bordeaux metropole identified </w:t>
-      </w:r>
-      <w:r>
-        <w:rPr>
-          <w:lang w:val="en-US"/>
-        </w:rPr>
-        <w:t>neighborhoods</w:t>
-      </w:r>
-      <w:r>
-        <w:rPr>
-          <w:lang w:val="en-US"/>
-        </w:rPr>
-        <w:t xml:space="preserve">. But after a quick analysis, it seems that foursquare has returned some duplicated venues. </w:t>
+        <w:t xml:space="preserve">648 venues for the 62 Bordeaux metropole identified neighborhoods. But after a quick analysis, it seems that foursquare has returned some duplicated venues. </w:t>
       </w:r>
     </w:p>
     <w:p>
@@ -2446,13 +2434,7 @@
         <w:rPr>
           <w:lang w:val="en-US"/>
         </w:rPr>
-        <w:t xml:space="preserve">By doing that, we have </w:t>
-      </w:r>
-      <w:r>
-        <w:rPr>
-          <w:lang w:val="en-US"/>
-        </w:rPr>
-        <w:t>lost 80% of the returned venues</w:t>
+        <w:t>By doing that, we have lost 80% of the returned venues</w:t>
       </w:r>
       <w:r>
         <w:rPr>
@@ -2618,19 +2600,7 @@
         <w:rPr>
           <w:lang w:val="en-US"/>
         </w:rPr>
-        <w:t xml:space="preserve">750 meters circle around the </w:t>
-      </w:r>
-      <w:r>
-        <w:rPr>
-          <w:lang w:val="en-US"/>
-        </w:rPr>
-        <w:t>neighborhood’s</w:t>
-      </w:r>
-      <w:r>
-        <w:rPr>
-          <w:lang w:val="en-US"/>
-        </w:rPr>
-        <w:t xml:space="preserve"> coordinates </w:t>
+        <w:t xml:space="preserve">750 meters circle around the neighborhood’s coordinates </w:t>
       </w:r>
     </w:p>
     <w:p>
@@ -2787,24 +2757,14 @@
       <w:r>
         <w:t xml:space="preserve">Figure </w:t>
       </w:r>
-      <w:r>
-        <w:fldChar w:fldCharType="begin"/>
-      </w:r>
-      <w:r>
-        <w:instrText xml:space="preserve"> SEQ Figure \* ARABIC </w:instrText>
-      </w:r>
-      <w:r>
-        <w:fldChar w:fldCharType="separate"/>
-      </w:r>
-      <w:r>
-        <w:rPr>
-          <w:noProof/>
-        </w:rPr>
-        <w:t>1</w:t>
-      </w:r>
-      <w:r>
-        <w:fldChar w:fldCharType="end"/>
-      </w:r>
+      <w:fldSimple w:instr=" SEQ Figure \* ARABIC ">
+        <w:r>
+          <w:rPr>
+            <w:noProof/>
+          </w:rPr>
+          <w:t>1</w:t>
+        </w:r>
+      </w:fldSimple>
       <w:r>
         <w:t xml:space="preserve">Focus on Saint </w:t>
       </w:r>
@@ -2875,12 +2835,18 @@
         </w:rPr>
       </w:pPr>
       <w:r>
+        <w:rPr>
+          <w:lang w:val="en-US"/>
+        </w:rPr>
         <w:t xml:space="preserve">Figure </w:t>
       </w:r>
       <w:r>
         <w:fldChar w:fldCharType="begin"/>
       </w:r>
       <w:r>
+        <w:rPr>
+          <w:lang w:val="en-US"/>
+        </w:rPr>
         <w:instrText xml:space="preserve"> SEQ Figure \* ARABIC </w:instrText>
       </w:r>
       <w:r>
@@ -2889,6 +2855,7 @@
       <w:r>
         <w:rPr>
           <w:noProof/>
+          <w:lang w:val="en-US"/>
         </w:rPr>
         <w:t>2</w:t>
       </w:r>
@@ -2896,15 +2863,10 @@
         <w:fldChar w:fldCharType="end"/>
       </w:r>
       <w:r>
-        <w:t xml:space="preserve">-Zoom </w:t>
-      </w:r>
-      <w:proofErr w:type="spellStart"/>
-      <w:r>
-        <w:t>into</w:t>
-      </w:r>
-      <w:proofErr w:type="spellEnd"/>
-      <w:r>
-        <w:t xml:space="preserve"> Saint Aubin du Médoc</w:t>
+        <w:rPr>
+          <w:lang w:val="en-US"/>
+        </w:rPr>
+        <w:t>-Zoom into Saint Aubin du Médoc</w:t>
       </w:r>
       <w:r>
         <w:rPr>
@@ -3253,13 +3215,7 @@
         <w:rPr>
           <w:lang w:val="en-US"/>
         </w:rPr>
-        <w:t>K-Means</w:t>
-      </w:r>
-      <w:r>
-        <w:rPr>
-          <w:lang w:val="en-US"/>
-        </w:rPr>
-        <w:t xml:space="preserve"> </w:t>
+        <w:t xml:space="preserve">K-Means </w:t>
       </w:r>
     </w:p>
     <w:p>
@@ -3329,15 +3285,7 @@
           <w:bCs/>
           <w:lang w:val="en-US"/>
         </w:rPr>
-        <w:t xml:space="preserve">especially good when dealing with spatial clusters or when there is noise in your data </w:t>
-      </w:r>
-      <w:r>
-        <w:rPr>
-          <w:b/>
-          <w:bCs/>
-          <w:lang w:val="en-US"/>
-        </w:rPr>
-        <w:t>set</w:t>
+        <w:t>especially good when dealing with spatial clusters or when there is noise in your data set</w:t>
       </w:r>
       <w:r>
         <w:rPr>
@@ -3502,24 +3450,14 @@
       <w:r>
         <w:t xml:space="preserve">Figure </w:t>
       </w:r>
-      <w:r>
-        <w:fldChar w:fldCharType="begin"/>
-      </w:r>
-      <w:r>
-        <w:instrText xml:space="preserve"> SEQ Figure \* ARABIC </w:instrText>
-      </w:r>
-      <w:r>
-        <w:fldChar w:fldCharType="separate"/>
-      </w:r>
-      <w:r>
-        <w:rPr>
-          <w:noProof/>
-        </w:rPr>
-        <w:t>3</w:t>
-      </w:r>
-      <w:r>
-        <w:fldChar w:fldCharType="end"/>
-      </w:r>
+      <w:fldSimple w:instr=" SEQ Figure \* ARABIC ">
+        <w:r>
+          <w:rPr>
+            <w:noProof/>
+          </w:rPr>
+          <w:t>3</w:t>
+        </w:r>
+      </w:fldSimple>
       <w:r>
         <w:t xml:space="preserve">- The </w:t>
       </w:r>
@@ -3722,12 +3660,18 @@
         </w:rPr>
       </w:pPr>
       <w:r>
+        <w:rPr>
+          <w:lang w:val="en-US"/>
+        </w:rPr>
         <w:t xml:space="preserve">Figure </w:t>
       </w:r>
       <w:r>
         <w:fldChar w:fldCharType="begin"/>
       </w:r>
       <w:r>
+        <w:rPr>
+          <w:lang w:val="en-US"/>
+        </w:rPr>
         <w:instrText xml:space="preserve"> SEQ Figure \* ARABIC </w:instrText>
       </w:r>
       <w:r>
@@ -3736,6 +3680,7 @@
       <w:r>
         <w:rPr>
           <w:noProof/>
+          <w:lang w:val="en-US"/>
         </w:rPr>
         <w:t>5</w:t>
       </w:r>
@@ -3743,21 +3688,25 @@
         <w:fldChar w:fldCharType="end"/>
       </w:r>
       <w:r>
+        <w:rPr>
+          <w:lang w:val="en-US"/>
+        </w:rPr>
         <w:t xml:space="preserve"> Clusters </w:t>
       </w:r>
       <w:proofErr w:type="spellStart"/>
       <w:r>
+        <w:rPr>
+          <w:lang w:val="en-US"/>
+        </w:rPr>
         <w:t>clhoropeth</w:t>
       </w:r>
       <w:proofErr w:type="spellEnd"/>
       <w:r>
-        <w:t xml:space="preserve"> </w:t>
-      </w:r>
-      <w:proofErr w:type="spellStart"/>
-      <w:r>
-        <w:t>map</w:t>
-      </w:r>
-      <w:proofErr w:type="spellEnd"/>
+        <w:rPr>
+          <w:lang w:val="en-US"/>
+        </w:rPr>
+        <w:t xml:space="preserve"> map</w:t>
+      </w:r>
     </w:p>
     <w:p>
       <w:pPr>
@@ -3814,7 +3763,7 @@
       <w:pPr>
         <w:numPr>
           <w:ilvl w:val="0"/>
-          <w:numId w:val="20"/>
+          <w:numId w:val="21"/>
         </w:numPr>
         <w:shd w:val="clear" w:color="auto" w:fill="FFFFFF"/>
         <w:spacing w:before="100" w:beforeAutospacing="1" w:after="100" w:afterAutospacing="1" w:line="240" w:lineRule="auto"/>
@@ -3875,7 +3824,7 @@
       <w:pPr>
         <w:numPr>
           <w:ilvl w:val="0"/>
-          <w:numId w:val="20"/>
+          <w:numId w:val="21"/>
         </w:numPr>
         <w:shd w:val="clear" w:color="auto" w:fill="FFFFFF"/>
         <w:spacing w:before="100" w:beforeAutospacing="1" w:after="100" w:afterAutospacing="1" w:line="240" w:lineRule="auto"/>
@@ -3897,7 +3846,7 @@
           <w:szCs w:val="21"/>
           <w:lang w:val="en-US" w:eastAsia="fr-FR"/>
         </w:rPr>
-        <w:t xml:space="preserve">City </w:t>
+        <w:t xml:space="preserve">Dynamic cities </w:t>
       </w:r>
       <w:r>
         <w:rPr>
@@ -3909,7 +3858,7 @@
           <w:szCs w:val="21"/>
           <w:lang w:val="en-US" w:eastAsia="fr-FR"/>
         </w:rPr>
-        <w:t>Commercial</w:t>
+        <w:t>centers</w:t>
       </w:r>
       <w:r>
         <w:rPr>
@@ -3956,7 +3905,7 @@
       <w:pPr>
         <w:numPr>
           <w:ilvl w:val="0"/>
-          <w:numId w:val="20"/>
+          <w:numId w:val="21"/>
         </w:numPr>
         <w:shd w:val="clear" w:color="auto" w:fill="FFFFFF"/>
         <w:spacing w:before="100" w:beforeAutospacing="1" w:after="100" w:afterAutospacing="1" w:line="240" w:lineRule="auto"/>
@@ -3978,7 +3927,7 @@
           <w:szCs w:val="21"/>
           <w:lang w:val="en-US" w:eastAsia="fr-FR"/>
         </w:rPr>
-        <w:t xml:space="preserve">Nights &amp; </w:t>
+        <w:t xml:space="preserve">Dynamic </w:t>
       </w:r>
       <w:r>
         <w:rPr>
@@ -3990,7 +3939,7 @@
           <w:szCs w:val="21"/>
           <w:lang w:val="en-US" w:eastAsia="fr-FR"/>
         </w:rPr>
-        <w:t>foods</w:t>
+        <w:t>suburbs</w:t>
       </w:r>
       <w:r>
         <w:rPr>
@@ -4010,14 +3959,14 @@
           <w:szCs w:val="21"/>
           <w:lang w:val="en-US" w:eastAsia="fr-FR"/>
         </w:rPr>
-        <w:t xml:space="preserve"> Nightspots, best suits for people who like to go out, may also be of interest for potential business</w:t>
+        <w:t xml:space="preserve"> Suburban towns quite active with lots of shops and activities</w:t>
       </w:r>
     </w:p>
     <w:p>
       <w:pPr>
         <w:numPr>
           <w:ilvl w:val="0"/>
-          <w:numId w:val="20"/>
+          <w:numId w:val="21"/>
         </w:numPr>
         <w:shd w:val="clear" w:color="auto" w:fill="FFFFFF"/>
         <w:spacing w:before="100" w:beforeAutospacing="1" w:after="100" w:afterAutospacing="1" w:line="240" w:lineRule="auto"/>
@@ -4086,34 +4035,95 @@
         <w:rPr>
           <w:lang w:val="en-US"/>
         </w:rPr>
-        <w:t xml:space="preserve">We decide to not </w:t>
-      </w:r>
-      <w:r>
-        <w:rPr>
-          <w:lang w:val="en-US"/>
-        </w:rPr>
-        <w:t>consider</w:t>
-      </w:r>
-      <w:r>
-        <w:rPr>
-          <w:lang w:val="en-US"/>
-        </w:rPr>
-        <w:t xml:space="preserve"> price per square meter as an insight for clustering. We display this information on the map to help stakeholders taking a decision.</w:t>
+        <w:t>We decide to not consider price per square meter as an insight for clustering. We display this information on the map to help stakeholders taking a decision.</w:t>
       </w:r>
     </w:p>
     <w:p>
       <w:pPr>
         <w:shd w:val="clear" w:color="auto" w:fill="FFFFFF"/>
         <w:spacing w:before="240" w:after="0" w:line="240" w:lineRule="auto"/>
-        <w:rPr>
-          <w:lang w:val="en-US"/>
-        </w:rPr>
-      </w:pPr>
-      <w:r>
-        <w:rPr>
-          <w:lang w:val="en-US"/>
-        </w:rPr>
-        <w:t>By including into the clustering algorithm information on real estate market, we have taken into account the lifestyle of the inhabitants and our clusters are clearly marked by the type of properties sold in the neighborhood.</w:t>
+        <w:jc w:val="both"/>
+        <w:rPr>
+          <w:lang w:val="en-US"/>
+        </w:rPr>
+      </w:pPr>
+      <w:r>
+        <w:rPr>
+          <w:lang w:val="en-US"/>
+        </w:rPr>
+        <w:t xml:space="preserve">By including into the clustering algorithm information on real estate market, we have </w:t>
+      </w:r>
+      <w:r>
+        <w:rPr>
+          <w:lang w:val="en-US"/>
+        </w:rPr>
+        <w:t>considered</w:t>
+      </w:r>
+      <w:r>
+        <w:rPr>
+          <w:lang w:val="en-US"/>
+        </w:rPr>
+        <w:t xml:space="preserve"> the lifestyle of the inhabitants and our clusters are clearly marked by the type of properties sold in the neighborhood.</w:t>
+      </w:r>
+      <w:r>
+        <w:rPr>
+          <w:lang w:val="en-US"/>
+        </w:rPr>
+        <w:t xml:space="preserve"> To better understand this part, it is quite important do dig further into the data. In fact, some neighborhoods have been classified as business centers by our algorithm </w:t>
+      </w:r>
+      <w:r>
+        <w:rPr>
+          <w:lang w:val="en-US"/>
+        </w:rPr>
+        <w:t>since</w:t>
+      </w:r>
+      <w:r>
+        <w:rPr>
+          <w:lang w:val="en-US"/>
+        </w:rPr>
+        <w:t xml:space="preserve"> the amount of real estate’s business transactions are more important that other transactions inside these neighborhoods</w:t>
+      </w:r>
+      <w:r>
+        <w:rPr>
+          <w:lang w:val="en-US"/>
+        </w:rPr>
+        <w:t xml:space="preserve"> for the last past five years.</w:t>
+      </w:r>
+      <w:r>
+        <w:rPr>
+          <w:lang w:val="en-US"/>
+        </w:rPr>
+        <w:t xml:space="preserve"> </w:t>
+      </w:r>
+      <w:r>
+        <w:rPr>
+          <w:lang w:val="en-US"/>
+        </w:rPr>
+        <w:t>However, it</w:t>
+      </w:r>
+      <w:r>
+        <w:rPr>
+          <w:lang w:val="en-US"/>
+        </w:rPr>
+        <w:t xml:space="preserve"> does not </w:t>
+      </w:r>
+      <w:r>
+        <w:rPr>
+          <w:lang w:val="en-US"/>
+        </w:rPr>
+        <w:t>consider</w:t>
+      </w:r>
+      <w:r>
+        <w:rPr>
+          <w:lang w:val="en-US"/>
+        </w:rPr>
+        <w:t xml:space="preserve"> </w:t>
+      </w:r>
+      <w:r>
+        <w:rPr>
+          <w:lang w:val="en-US"/>
+        </w:rPr>
+        <w:t xml:space="preserve">the number of business per inhabitants that may be a better indicator of neighborhood constitution. </w:t>
       </w:r>
     </w:p>
     <w:p>
@@ -4128,49 +4138,7 @@
         <w:rPr>
           <w:lang w:val="en-US"/>
         </w:rPr>
-        <w:t>Finally</w:t>
-      </w:r>
-      <w:r>
-        <w:rPr>
-          <w:lang w:val="en-US"/>
-        </w:rPr>
-        <w:t xml:space="preserve">, due to the limit number of results returned by foursquare, we decided to implement a higher level of </w:t>
-      </w:r>
-      <w:r>
-        <w:rPr>
-          <w:lang w:val="en-US"/>
-        </w:rPr>
-        <w:t>cauterization</w:t>
-      </w:r>
-      <w:r>
-        <w:rPr>
-          <w:lang w:val="en-US"/>
-        </w:rPr>
-        <w:t xml:space="preserve"> directly into the parent categories. Some neighborhoods with only two venues returned may not be </w:t>
-      </w:r>
-      <w:r>
-        <w:rPr>
-          <w:lang w:val="en-US"/>
-        </w:rPr>
-        <w:t>accurately</w:t>
-      </w:r>
-      <w:r>
-        <w:rPr>
-          <w:lang w:val="en-US"/>
-        </w:rPr>
-        <w:t xml:space="preserve"> </w:t>
-      </w:r>
-      <w:r>
-        <w:rPr>
-          <w:lang w:val="en-US"/>
-        </w:rPr>
-        <w:t>clustered</w:t>
-      </w:r>
-      <w:r>
-        <w:rPr>
-          <w:lang w:val="en-US"/>
-        </w:rPr>
-        <w:t>.</w:t>
+        <w:t>Finally, due to the limit number of results returned by foursquare, we decided to implement a higher level of cauterization directly into the parent categories. Some neighborhoods with only two venues returned may not be accurately clustered.</w:t>
       </w:r>
     </w:p>
     <w:p>
@@ -4209,7 +4177,6 @@
           <w:rFonts w:eastAsia="Times New Roman"/>
           <w:lang w:val="en-US" w:eastAsia="fr-FR"/>
         </w:rPr>
-        <w:lastRenderedPageBreak/>
         <w:t>Discussion</w:t>
       </w:r>
       <w:bookmarkEnd w:id="14"/>
@@ -4229,6 +4196,7 @@
         <w:pStyle w:val="NormalWeb"/>
         <w:shd w:val="clear" w:color="auto" w:fill="FFFFFF"/>
         <w:spacing w:before="240" w:beforeAutospacing="0" w:after="0" w:afterAutospacing="0"/>
+        <w:jc w:val="both"/>
         <w:rPr>
           <w:rFonts w:asciiTheme="minorHAnsi" w:eastAsiaTheme="minorHAnsi" w:hAnsiTheme="minorHAnsi" w:cstheme="minorBidi"/>
           <w:sz w:val="22"/>
@@ -4251,6 +4219,7 @@
         <w:pStyle w:val="NormalWeb"/>
         <w:shd w:val="clear" w:color="auto" w:fill="FFFFFF"/>
         <w:spacing w:before="240" w:beforeAutospacing="0" w:after="0" w:afterAutospacing="0"/>
+        <w:jc w:val="both"/>
         <w:rPr>
           <w:rFonts w:asciiTheme="minorHAnsi" w:eastAsiaTheme="minorHAnsi" w:hAnsiTheme="minorHAnsi" w:cstheme="minorBidi"/>
           <w:sz w:val="22"/>
@@ -4265,17 +4234,22 @@
           <w:szCs w:val="22"/>
           <w:lang w:val="en-US" w:eastAsia="en-US"/>
         </w:rPr>
-        <w:t xml:space="preserve">The </w:t>
-      </w:r>
-      <w:r>
+        <w:t>The first one, is that we did not found a full and complete source to locate all neighborhoods. Even if the main towns are split in neighborhoods some minor towns would have bring a better analysis if split.</w:t>
+      </w:r>
+    </w:p>
+    <w:p>
+      <w:pPr>
+        <w:pStyle w:val="NormalWeb"/>
+        <w:shd w:val="clear" w:color="auto" w:fill="FFFFFF"/>
+        <w:spacing w:before="240" w:beforeAutospacing="0" w:after="0" w:afterAutospacing="0"/>
+        <w:jc w:val="both"/>
         <w:rPr>
           <w:rFonts w:asciiTheme="minorHAnsi" w:eastAsiaTheme="minorHAnsi" w:hAnsiTheme="minorHAnsi" w:cstheme="minorBidi"/>
           <w:sz w:val="22"/>
           <w:szCs w:val="22"/>
           <w:lang w:val="en-US" w:eastAsia="en-US"/>
         </w:rPr>
-        <w:t>first</w:t>
-      </w:r>
+      </w:pPr>
       <w:r>
         <w:rPr>
           <w:rFonts w:asciiTheme="minorHAnsi" w:eastAsiaTheme="minorHAnsi" w:hAnsiTheme="minorHAnsi" w:cstheme="minorBidi"/>
@@ -4283,17 +4257,22 @@
           <w:szCs w:val="22"/>
           <w:lang w:val="en-US" w:eastAsia="en-US"/>
         </w:rPr>
-        <w:t xml:space="preserve"> one, is that we did not found a full and complete source to locate all neighborhoods. Even if the main towns are </w:t>
-      </w:r>
-      <w:r>
+        <w:t>The second issue was the lack of data returned by Foursquare that has influenced the pertinence of the analysis, indeed, some of the neighborhoods had only one result, for this reason, the analysis is not always accurate.</w:t>
+      </w:r>
+    </w:p>
+    <w:p>
+      <w:pPr>
+        <w:pStyle w:val="NormalWeb"/>
+        <w:shd w:val="clear" w:color="auto" w:fill="FFFFFF"/>
+        <w:spacing w:before="240" w:beforeAutospacing="0" w:after="0" w:afterAutospacing="0"/>
+        <w:jc w:val="both"/>
         <w:rPr>
           <w:rFonts w:asciiTheme="minorHAnsi" w:eastAsiaTheme="minorHAnsi" w:hAnsiTheme="minorHAnsi" w:cstheme="minorBidi"/>
           <w:sz w:val="22"/>
           <w:szCs w:val="22"/>
           <w:lang w:val="en-US" w:eastAsia="en-US"/>
         </w:rPr>
-        <w:t>split</w:t>
-      </w:r>
+      </w:pPr>
       <w:r>
         <w:rPr>
           <w:rFonts w:asciiTheme="minorHAnsi" w:eastAsiaTheme="minorHAnsi" w:hAnsiTheme="minorHAnsi" w:cstheme="minorBidi"/>
@@ -4301,7 +4280,7 @@
           <w:szCs w:val="22"/>
           <w:lang w:val="en-US" w:eastAsia="en-US"/>
         </w:rPr>
-        <w:t xml:space="preserve"> in neighborhoods some minor towns would have bring a better analysis if split.</w:t>
+        <w:t>Finally, by adding information on real estate market, we have brought important information on how evolve the local market but it does not take into account the real estate market in its globality, indeed, the information received comes only from the sales done during the past years but some shops, house, apartments that have not been sold are not in the data.</w:t>
       </w:r>
     </w:p>
     <w:p>
@@ -4309,6 +4288,7 @@
         <w:pStyle w:val="NormalWeb"/>
         <w:shd w:val="clear" w:color="auto" w:fill="FFFFFF"/>
         <w:spacing w:before="240" w:beforeAutospacing="0" w:after="0" w:afterAutospacing="0"/>
+        <w:jc w:val="both"/>
         <w:rPr>
           <w:rFonts w:asciiTheme="minorHAnsi" w:eastAsiaTheme="minorHAnsi" w:hAnsiTheme="minorHAnsi" w:cstheme="minorBidi"/>
           <w:sz w:val="22"/>
@@ -4323,17 +4303,22 @@
           <w:szCs w:val="22"/>
           <w:lang w:val="en-US" w:eastAsia="en-US"/>
         </w:rPr>
-        <w:t xml:space="preserve">The second issue was the lack of data returned by Foursquare that has influenced the pertinence of the analysis, indeed, some of the </w:t>
-      </w:r>
-      <w:r>
+        <w:t>The price per square meters may evolve rapidly through time. By taking data from the past 5 years, we may have under estimate the price per square meters of some neighborhoods. In the other hand, by reducing the duration of collected data, we may not have obtained enough values to calculate a correct average price per square meter. For further analysis, it will be important to measure the accuracy of the real estate data by balancing duration and number of sales.</w:t>
+      </w:r>
+    </w:p>
+    <w:p>
+      <w:pPr>
+        <w:pStyle w:val="NormalWeb"/>
+        <w:shd w:val="clear" w:color="auto" w:fill="FFFFFF"/>
+        <w:spacing w:before="240" w:beforeAutospacing="0" w:after="0" w:afterAutospacing="0"/>
+        <w:jc w:val="both"/>
         <w:rPr>
           <w:rFonts w:asciiTheme="minorHAnsi" w:eastAsiaTheme="minorHAnsi" w:hAnsiTheme="minorHAnsi" w:cstheme="minorBidi"/>
           <w:sz w:val="22"/>
           <w:szCs w:val="22"/>
           <w:lang w:val="en-US" w:eastAsia="en-US"/>
         </w:rPr>
-        <w:t>neighborhoods</w:t>
-      </w:r>
+      </w:pPr>
       <w:r>
         <w:rPr>
           <w:rFonts w:asciiTheme="minorHAnsi" w:eastAsiaTheme="minorHAnsi" w:hAnsiTheme="minorHAnsi" w:cstheme="minorBidi"/>
@@ -4341,14 +4326,34 @@
           <w:szCs w:val="22"/>
           <w:lang w:val="en-US" w:eastAsia="en-US"/>
         </w:rPr>
-        <w:t xml:space="preserve"> had only one result, for this reason, the analysis is not always accurate.</w:t>
-      </w:r>
+        <w:t>Furthermore, we decide to make a high level analysis that brings information on how is structured the metropole, of course it may be necessary to dig further in details in each neighborhoods to choose the perfect neighborhoods.</w:t>
+      </w:r>
+    </w:p>
+    <w:p>
+      <w:pPr>
+        <w:pStyle w:val="Titre1"/>
+        <w:jc w:val="both"/>
+        <w:rPr>
+          <w:rFonts w:eastAsia="Times New Roman"/>
+          <w:lang w:val="en-US" w:eastAsia="fr-FR"/>
+        </w:rPr>
+      </w:pPr>
+      <w:bookmarkStart w:id="15" w:name="_Toc40178235"/>
+      <w:r>
+        <w:rPr>
+          <w:rFonts w:eastAsia="Times New Roman"/>
+          <w:lang w:val="en-US" w:eastAsia="fr-FR"/>
+        </w:rPr>
+        <w:t>Conclusion</w:t>
+      </w:r>
+      <w:bookmarkEnd w:id="15"/>
     </w:p>
     <w:p>
       <w:pPr>
         <w:pStyle w:val="NormalWeb"/>
         <w:shd w:val="clear" w:color="auto" w:fill="FFFFFF"/>
         <w:spacing w:before="240" w:beforeAutospacing="0" w:after="0" w:afterAutospacing="0"/>
+        <w:jc w:val="both"/>
         <w:rPr>
           <w:rFonts w:asciiTheme="minorHAnsi" w:eastAsiaTheme="minorHAnsi" w:hAnsiTheme="minorHAnsi" w:cstheme="minorBidi"/>
           <w:sz w:val="22"/>
@@ -4363,17 +4368,22 @@
           <w:szCs w:val="22"/>
           <w:lang w:val="en-US" w:eastAsia="en-US"/>
         </w:rPr>
-        <w:t>Finally</w:t>
-      </w:r>
-      <w:r>
+        <w:t>When looking at the choropleth map, we can rapidly see the important information we wanted to display : price per square meter, most sold type or property of the neighborhood and finally the "type" of neighborhood thanks to the venues returned by foursquare.</w:t>
+      </w:r>
+    </w:p>
+    <w:p>
+      <w:pPr>
+        <w:pStyle w:val="NormalWeb"/>
+        <w:shd w:val="clear" w:color="auto" w:fill="FFFFFF"/>
+        <w:spacing w:before="240" w:beforeAutospacing="0" w:after="0" w:afterAutospacing="0"/>
+        <w:jc w:val="both"/>
         <w:rPr>
           <w:rFonts w:asciiTheme="minorHAnsi" w:eastAsiaTheme="minorHAnsi" w:hAnsiTheme="minorHAnsi" w:cstheme="minorBidi"/>
           <w:sz w:val="22"/>
           <w:szCs w:val="22"/>
           <w:lang w:val="en-US" w:eastAsia="en-US"/>
         </w:rPr>
-        <w:t xml:space="preserve">, by adding information on real estate market, we have brought important information on how </w:t>
-      </w:r>
+      </w:pPr>
       <w:r>
         <w:rPr>
           <w:rFonts w:asciiTheme="minorHAnsi" w:eastAsiaTheme="minorHAnsi" w:hAnsiTheme="minorHAnsi" w:cstheme="minorBidi"/>
@@ -4381,17 +4391,22 @@
           <w:szCs w:val="22"/>
           <w:lang w:val="en-US" w:eastAsia="en-US"/>
         </w:rPr>
-        <w:t>evolve</w:t>
-      </w:r>
-      <w:r>
+        <w:t>This works brings a lot of useful information of the structure of the real estate market but needs to be enrich with more accurate data on the local venues. We may decide to raise the radius of Foursquare explore API or add new neighborhoods coordinates.</w:t>
+      </w:r>
+    </w:p>
+    <w:p>
+      <w:pPr>
+        <w:pStyle w:val="NormalWeb"/>
+        <w:shd w:val="clear" w:color="auto" w:fill="FFFFFF"/>
+        <w:spacing w:before="240" w:beforeAutospacing="0" w:after="0" w:afterAutospacing="0"/>
+        <w:jc w:val="both"/>
         <w:rPr>
           <w:rFonts w:asciiTheme="minorHAnsi" w:eastAsiaTheme="minorHAnsi" w:hAnsiTheme="minorHAnsi" w:cstheme="minorBidi"/>
           <w:sz w:val="22"/>
           <w:szCs w:val="22"/>
           <w:lang w:val="en-US" w:eastAsia="en-US"/>
         </w:rPr>
-        <w:t xml:space="preserve"> the local market but it does not take into account the real estate market in its globality, indeed, the information received comes only from the sales done during the past years but some shops, house, </w:t>
-      </w:r>
+      </w:pPr>
       <w:r>
         <w:rPr>
           <w:rFonts w:asciiTheme="minorHAnsi" w:eastAsiaTheme="minorHAnsi" w:hAnsiTheme="minorHAnsi" w:cstheme="minorBidi"/>
@@ -4399,8 +4414,48 @@
           <w:szCs w:val="22"/>
           <w:lang w:val="en-US" w:eastAsia="en-US"/>
         </w:rPr>
-        <w:t>apartments</w:t>
-      </w:r>
+        <w:t>We highly recommend improving the cauterization algorithm by enriching it with all the neighborhoods of the Metropole and with more venues from Foursquare or another exploratory API (google for example).</w:t>
+      </w:r>
+    </w:p>
+    <w:p>
+      <w:pPr>
+        <w:pStyle w:val="NormalWeb"/>
+        <w:shd w:val="clear" w:color="auto" w:fill="FFFFFF"/>
+        <w:spacing w:before="240" w:beforeAutospacing="0" w:after="0" w:afterAutospacing="0"/>
+        <w:jc w:val="both"/>
+        <w:rPr>
+          <w:rFonts w:ascii="Helvetica" w:hAnsi="Helvetica" w:cs="Helvetica"/>
+          <w:color w:val="000000"/>
+          <w:sz w:val="21"/>
+          <w:szCs w:val="21"/>
+          <w:lang w:val="en-US"/>
+        </w:rPr>
+      </w:pPr>
+      <w:r>
+        <w:rPr>
+          <w:rFonts w:ascii="Helvetica" w:hAnsi="Helvetica" w:cs="Helvetica"/>
+          <w:color w:val="000000"/>
+          <w:sz w:val="21"/>
+          <w:szCs w:val="21"/>
+          <w:lang w:val="en-US"/>
+        </w:rPr>
+        <w:t>This work can also be taken into a further step by adding information on population density that will ease the stakeholder’s decision.</w:t>
+      </w:r>
+    </w:p>
+    <w:p>
+      <w:pPr>
+        <w:pStyle w:val="NormalWeb"/>
+        <w:shd w:val="clear" w:color="auto" w:fill="FFFFFF"/>
+        <w:spacing w:before="240" w:beforeAutospacing="0" w:after="0" w:afterAutospacing="0"/>
+        <w:jc w:val="both"/>
+        <w:rPr>
+          <w:rFonts w:ascii="Helvetica" w:hAnsi="Helvetica" w:cs="Helvetica"/>
+          <w:color w:val="000000"/>
+          <w:sz w:val="21"/>
+          <w:szCs w:val="21"/>
+          <w:lang w:val="en-US"/>
+        </w:rPr>
+      </w:pPr>
       <w:r>
         <w:rPr>
           <w:rFonts w:asciiTheme="minorHAnsi" w:eastAsiaTheme="minorHAnsi" w:hAnsiTheme="minorHAnsi" w:cstheme="minorBidi"/>
@@ -4408,305 +4463,9 @@
           <w:szCs w:val="22"/>
           <w:lang w:val="en-US" w:eastAsia="en-US"/>
         </w:rPr>
-        <w:t xml:space="preserve"> that have not been sold are not in the data.</w:t>
-      </w:r>
-    </w:p>
-    <w:p>
-      <w:pPr>
-        <w:pStyle w:val="NormalWeb"/>
-        <w:shd w:val="clear" w:color="auto" w:fill="FFFFFF"/>
-        <w:spacing w:before="240" w:beforeAutospacing="0" w:after="0" w:afterAutospacing="0"/>
-        <w:rPr>
-          <w:rFonts w:asciiTheme="minorHAnsi" w:eastAsiaTheme="minorHAnsi" w:hAnsiTheme="minorHAnsi" w:cstheme="minorBidi"/>
-          <w:sz w:val="22"/>
-          <w:szCs w:val="22"/>
-          <w:lang w:val="en-US" w:eastAsia="en-US"/>
-        </w:rPr>
-      </w:pPr>
-      <w:r>
-        <w:rPr>
-          <w:rFonts w:asciiTheme="minorHAnsi" w:eastAsiaTheme="minorHAnsi" w:hAnsiTheme="minorHAnsi" w:cstheme="minorBidi"/>
-          <w:sz w:val="22"/>
-          <w:szCs w:val="22"/>
-          <w:lang w:val="en-US" w:eastAsia="en-US"/>
-        </w:rPr>
-        <w:t xml:space="preserve">The price per square meters may </w:t>
-      </w:r>
-      <w:r>
-        <w:rPr>
-          <w:rFonts w:asciiTheme="minorHAnsi" w:eastAsiaTheme="minorHAnsi" w:hAnsiTheme="minorHAnsi" w:cstheme="minorBidi"/>
-          <w:sz w:val="22"/>
-          <w:szCs w:val="22"/>
-          <w:lang w:val="en-US" w:eastAsia="en-US"/>
-        </w:rPr>
-        <w:t>evolve</w:t>
-      </w:r>
-      <w:r>
-        <w:rPr>
-          <w:rFonts w:asciiTheme="minorHAnsi" w:eastAsiaTheme="minorHAnsi" w:hAnsiTheme="minorHAnsi" w:cstheme="minorBidi"/>
-          <w:sz w:val="22"/>
-          <w:szCs w:val="22"/>
-          <w:lang w:val="en-US" w:eastAsia="en-US"/>
-        </w:rPr>
-        <w:t xml:space="preserve"> rapidly through time. By taking data from the past 5 years, we may have under estimate the price per square meters of some neighborhoods. In the other hand, by reducing the duration of collected data, we may not have obtained enough values to calculate a correct average price per square meter. For further analysis, it will be important to measure the accuracy of the real estate data by balancing duration and number of sales.</w:t>
-      </w:r>
-    </w:p>
-    <w:p>
-      <w:pPr>
-        <w:pStyle w:val="NormalWeb"/>
-        <w:shd w:val="clear" w:color="auto" w:fill="FFFFFF"/>
-        <w:spacing w:before="240" w:beforeAutospacing="0" w:after="0" w:afterAutospacing="0"/>
-        <w:rPr>
-          <w:rFonts w:asciiTheme="minorHAnsi" w:eastAsiaTheme="minorHAnsi" w:hAnsiTheme="minorHAnsi" w:cstheme="minorBidi"/>
-          <w:sz w:val="22"/>
-          <w:szCs w:val="22"/>
-          <w:lang w:val="en-US" w:eastAsia="en-US"/>
-        </w:rPr>
-      </w:pPr>
-      <w:r>
-        <w:rPr>
-          <w:rFonts w:asciiTheme="minorHAnsi" w:eastAsiaTheme="minorHAnsi" w:hAnsiTheme="minorHAnsi" w:cstheme="minorBidi"/>
-          <w:sz w:val="22"/>
-          <w:szCs w:val="22"/>
-          <w:lang w:val="en-US" w:eastAsia="en-US"/>
-        </w:rPr>
-        <w:t>Furthermore, we decide to make a high level analysis that brings information on how is structured the metropole, of course it may be necessary to dig further in details in each neighborhoods to choose the perfect neighborhoods.</w:t>
-      </w:r>
-    </w:p>
-    <w:p>
-      <w:pPr>
-        <w:pStyle w:val="Titre1"/>
-        <w:jc w:val="both"/>
-        <w:rPr>
-          <w:rFonts w:eastAsia="Times New Roman"/>
-          <w:lang w:val="en-US" w:eastAsia="fr-FR"/>
-        </w:rPr>
-      </w:pPr>
-      <w:bookmarkStart w:id="15" w:name="_Toc40178235"/>
-      <w:r>
-        <w:rPr>
-          <w:rFonts w:eastAsia="Times New Roman"/>
-          <w:lang w:val="en-US" w:eastAsia="fr-FR"/>
-        </w:rPr>
-        <w:t>Conclusion</w:t>
-      </w:r>
-      <w:bookmarkEnd w:id="15"/>
-    </w:p>
-    <w:p>
-      <w:pPr>
-        <w:pStyle w:val="NormalWeb"/>
-        <w:shd w:val="clear" w:color="auto" w:fill="FFFFFF"/>
-        <w:spacing w:before="240" w:beforeAutospacing="0" w:after="0" w:afterAutospacing="0"/>
-        <w:rPr>
-          <w:rFonts w:asciiTheme="minorHAnsi" w:eastAsiaTheme="minorHAnsi" w:hAnsiTheme="minorHAnsi" w:cstheme="minorBidi"/>
-          <w:sz w:val="22"/>
-          <w:szCs w:val="22"/>
-          <w:lang w:val="en-US" w:eastAsia="en-US"/>
-        </w:rPr>
-      </w:pPr>
-      <w:r>
-        <w:rPr>
-          <w:rFonts w:asciiTheme="minorHAnsi" w:eastAsiaTheme="minorHAnsi" w:hAnsiTheme="minorHAnsi" w:cstheme="minorBidi"/>
-          <w:sz w:val="22"/>
-          <w:szCs w:val="22"/>
-          <w:lang w:val="en-US" w:eastAsia="en-US"/>
-        </w:rPr>
-        <w:t xml:space="preserve">When looking at the </w:t>
-      </w:r>
-      <w:r>
-        <w:rPr>
-          <w:rFonts w:asciiTheme="minorHAnsi" w:eastAsiaTheme="minorHAnsi" w:hAnsiTheme="minorHAnsi" w:cstheme="minorBidi"/>
-          <w:sz w:val="22"/>
-          <w:szCs w:val="22"/>
-          <w:lang w:val="en-US" w:eastAsia="en-US"/>
-        </w:rPr>
-        <w:t>choropleth</w:t>
-      </w:r>
-      <w:r>
-        <w:rPr>
-          <w:rFonts w:asciiTheme="minorHAnsi" w:eastAsiaTheme="minorHAnsi" w:hAnsiTheme="minorHAnsi" w:cstheme="minorBidi"/>
-          <w:sz w:val="22"/>
-          <w:szCs w:val="22"/>
-          <w:lang w:val="en-US" w:eastAsia="en-US"/>
-        </w:rPr>
-        <w:t xml:space="preserve"> map, we can rapidly see the important information we wanted to display : price per square meter, most sold type or property of the neighborhood and </w:t>
-      </w:r>
-      <w:r>
-        <w:rPr>
-          <w:rFonts w:asciiTheme="minorHAnsi" w:eastAsiaTheme="minorHAnsi" w:hAnsiTheme="minorHAnsi" w:cstheme="minorBidi"/>
-          <w:sz w:val="22"/>
-          <w:szCs w:val="22"/>
-          <w:lang w:val="en-US" w:eastAsia="en-US"/>
-        </w:rPr>
-        <w:t>finally</w:t>
-      </w:r>
-      <w:r>
-        <w:rPr>
-          <w:rFonts w:asciiTheme="minorHAnsi" w:eastAsiaTheme="minorHAnsi" w:hAnsiTheme="minorHAnsi" w:cstheme="minorBidi"/>
-          <w:sz w:val="22"/>
-          <w:szCs w:val="22"/>
-          <w:lang w:val="en-US" w:eastAsia="en-US"/>
-        </w:rPr>
-        <w:t xml:space="preserve"> the "type" of neighborhood thanks to the venues returned by foursquare.</w:t>
-      </w:r>
-    </w:p>
-    <w:p>
-      <w:pPr>
-        <w:pStyle w:val="NormalWeb"/>
-        <w:shd w:val="clear" w:color="auto" w:fill="FFFFFF"/>
-        <w:spacing w:before="240" w:beforeAutospacing="0" w:after="0" w:afterAutospacing="0"/>
-        <w:rPr>
-          <w:rFonts w:asciiTheme="minorHAnsi" w:eastAsiaTheme="minorHAnsi" w:hAnsiTheme="minorHAnsi" w:cstheme="minorBidi"/>
-          <w:sz w:val="22"/>
-          <w:szCs w:val="22"/>
-          <w:lang w:val="en-US" w:eastAsia="en-US"/>
-        </w:rPr>
-      </w:pPr>
-      <w:r>
-        <w:rPr>
-          <w:rFonts w:asciiTheme="minorHAnsi" w:eastAsiaTheme="minorHAnsi" w:hAnsiTheme="minorHAnsi" w:cstheme="minorBidi"/>
-          <w:sz w:val="22"/>
-          <w:szCs w:val="22"/>
-          <w:lang w:val="en-US" w:eastAsia="en-US"/>
-        </w:rPr>
-        <w:t xml:space="preserve">This works </w:t>
-      </w:r>
-      <w:r>
-        <w:rPr>
-          <w:rFonts w:asciiTheme="minorHAnsi" w:eastAsiaTheme="minorHAnsi" w:hAnsiTheme="minorHAnsi" w:cstheme="minorBidi"/>
-          <w:sz w:val="22"/>
-          <w:szCs w:val="22"/>
-          <w:lang w:val="en-US" w:eastAsia="en-US"/>
-        </w:rPr>
-        <w:t>brings</w:t>
-      </w:r>
-      <w:r>
-        <w:rPr>
-          <w:rFonts w:asciiTheme="minorHAnsi" w:eastAsiaTheme="minorHAnsi" w:hAnsiTheme="minorHAnsi" w:cstheme="minorBidi"/>
-          <w:sz w:val="22"/>
-          <w:szCs w:val="22"/>
-          <w:lang w:val="en-US" w:eastAsia="en-US"/>
-        </w:rPr>
-        <w:t xml:space="preserve"> a lot of </w:t>
-      </w:r>
-      <w:r>
-        <w:rPr>
-          <w:rFonts w:asciiTheme="minorHAnsi" w:eastAsiaTheme="minorHAnsi" w:hAnsiTheme="minorHAnsi" w:cstheme="minorBidi"/>
-          <w:sz w:val="22"/>
-          <w:szCs w:val="22"/>
-          <w:lang w:val="en-US" w:eastAsia="en-US"/>
-        </w:rPr>
-        <w:t>useful</w:t>
-      </w:r>
-      <w:r>
-        <w:rPr>
-          <w:rFonts w:asciiTheme="minorHAnsi" w:eastAsiaTheme="minorHAnsi" w:hAnsiTheme="minorHAnsi" w:cstheme="minorBidi"/>
-          <w:sz w:val="22"/>
-          <w:szCs w:val="22"/>
-          <w:lang w:val="en-US" w:eastAsia="en-US"/>
-        </w:rPr>
-        <w:t xml:space="preserve"> information of the structure of the real estate </w:t>
-      </w:r>
-      <w:r>
-        <w:rPr>
-          <w:rFonts w:asciiTheme="minorHAnsi" w:eastAsiaTheme="minorHAnsi" w:hAnsiTheme="minorHAnsi" w:cstheme="minorBidi"/>
-          <w:sz w:val="22"/>
-          <w:szCs w:val="22"/>
-          <w:lang w:val="en-US" w:eastAsia="en-US"/>
-        </w:rPr>
-        <w:t>market but</w:t>
-      </w:r>
-      <w:r>
-        <w:rPr>
-          <w:rFonts w:asciiTheme="minorHAnsi" w:eastAsiaTheme="minorHAnsi" w:hAnsiTheme="minorHAnsi" w:cstheme="minorBidi"/>
-          <w:sz w:val="22"/>
-          <w:szCs w:val="22"/>
-          <w:lang w:val="en-US" w:eastAsia="en-US"/>
-        </w:rPr>
-        <w:t xml:space="preserve"> needs to be enrich with more accurate data on the local venues. We may decide to raise the radius of Foursquare explore API or add new neighborhoods coordinates.</w:t>
-      </w:r>
-    </w:p>
-    <w:p>
-      <w:pPr>
-        <w:pStyle w:val="NormalWeb"/>
-        <w:shd w:val="clear" w:color="auto" w:fill="FFFFFF"/>
-        <w:spacing w:before="240" w:beforeAutospacing="0" w:after="0" w:afterAutospacing="0"/>
-        <w:rPr>
-          <w:rFonts w:asciiTheme="minorHAnsi" w:eastAsiaTheme="minorHAnsi" w:hAnsiTheme="minorHAnsi" w:cstheme="minorBidi"/>
-          <w:sz w:val="22"/>
-          <w:szCs w:val="22"/>
-          <w:lang w:val="en-US" w:eastAsia="en-US"/>
-        </w:rPr>
-      </w:pPr>
-      <w:r>
-        <w:rPr>
-          <w:rFonts w:asciiTheme="minorHAnsi" w:eastAsiaTheme="minorHAnsi" w:hAnsiTheme="minorHAnsi" w:cstheme="minorBidi"/>
-          <w:sz w:val="22"/>
-          <w:szCs w:val="22"/>
-          <w:lang w:val="en-US" w:eastAsia="en-US"/>
-        </w:rPr>
-        <w:t xml:space="preserve">We highly </w:t>
-      </w:r>
-      <w:r>
-        <w:rPr>
-          <w:rFonts w:asciiTheme="minorHAnsi" w:eastAsiaTheme="minorHAnsi" w:hAnsiTheme="minorHAnsi" w:cstheme="minorBidi"/>
-          <w:sz w:val="22"/>
-          <w:szCs w:val="22"/>
-          <w:lang w:val="en-US" w:eastAsia="en-US"/>
-        </w:rPr>
-        <w:t>recommend</w:t>
-      </w:r>
-      <w:r>
-        <w:rPr>
-          <w:rFonts w:asciiTheme="minorHAnsi" w:eastAsiaTheme="minorHAnsi" w:hAnsiTheme="minorHAnsi" w:cstheme="minorBidi"/>
-          <w:sz w:val="22"/>
-          <w:szCs w:val="22"/>
-          <w:lang w:val="en-US" w:eastAsia="en-US"/>
-        </w:rPr>
-        <w:t xml:space="preserve"> </w:t>
-      </w:r>
-      <w:r>
-        <w:rPr>
-          <w:rFonts w:asciiTheme="minorHAnsi" w:eastAsiaTheme="minorHAnsi" w:hAnsiTheme="minorHAnsi" w:cstheme="minorBidi"/>
-          <w:sz w:val="22"/>
-          <w:szCs w:val="22"/>
-          <w:lang w:val="en-US" w:eastAsia="en-US"/>
-        </w:rPr>
-        <w:t>improving</w:t>
-      </w:r>
-      <w:r>
-        <w:rPr>
-          <w:rFonts w:asciiTheme="minorHAnsi" w:eastAsiaTheme="minorHAnsi" w:hAnsiTheme="minorHAnsi" w:cstheme="minorBidi"/>
-          <w:sz w:val="22"/>
-          <w:szCs w:val="22"/>
-          <w:lang w:val="en-US" w:eastAsia="en-US"/>
-        </w:rPr>
-        <w:t xml:space="preserve"> the </w:t>
-      </w:r>
-      <w:r>
-        <w:rPr>
-          <w:rFonts w:asciiTheme="minorHAnsi" w:eastAsiaTheme="minorHAnsi" w:hAnsiTheme="minorHAnsi" w:cstheme="minorBidi"/>
-          <w:sz w:val="22"/>
-          <w:szCs w:val="22"/>
-          <w:lang w:val="en-US" w:eastAsia="en-US"/>
-        </w:rPr>
-        <w:t>cauterization</w:t>
-      </w:r>
-      <w:r>
-        <w:rPr>
-          <w:rFonts w:asciiTheme="minorHAnsi" w:eastAsiaTheme="minorHAnsi" w:hAnsiTheme="minorHAnsi" w:cstheme="minorBidi"/>
-          <w:sz w:val="22"/>
-          <w:szCs w:val="22"/>
-          <w:lang w:val="en-US" w:eastAsia="en-US"/>
-        </w:rPr>
-        <w:t xml:space="preserve"> algorithm by enriching it with all the neighborhoods of the Metropole and with more venues from Foursquare or another exploratory API (google for example).</w:t>
-      </w:r>
-    </w:p>
-    <w:p>
-      <w:pPr>
-        <w:pStyle w:val="NormalWeb"/>
-        <w:shd w:val="clear" w:color="auto" w:fill="FFFFFF"/>
-        <w:spacing w:before="240" w:beforeAutospacing="0" w:after="0" w:afterAutospacing="0"/>
+        <w:t>As we told before, by adding information on numbers of businesses installed and number of inhabitants of the neighborhood we may have more insight to determine the type of neighborhood</w:t>
+      </w:r>
+      <w:r>
         <w:rPr>
           <w:rFonts w:ascii="Helvetica" w:hAnsi="Helvetica" w:cs="Helvetica"/>
           <w:color w:val="000000"/>
@@ -4714,8 +4473,14 @@
           <w:szCs w:val="21"/>
           <w:lang w:val="en-US"/>
         </w:rPr>
-      </w:pPr>
-      <w:r>
+        <w:t xml:space="preserve">. </w:t>
+      </w:r>
+    </w:p>
+    <w:p>
+      <w:pPr>
+        <w:pStyle w:val="NormalWeb"/>
+        <w:shd w:val="clear" w:color="auto" w:fill="FFFFFF"/>
+        <w:spacing w:before="240" w:beforeAutospacing="0" w:after="0" w:afterAutospacing="0"/>
         <w:rPr>
           <w:rFonts w:ascii="Helvetica" w:hAnsi="Helvetica" w:cs="Helvetica"/>
           <w:color w:val="000000"/>
@@ -4723,9 +4488,13 @@
           <w:szCs w:val="21"/>
           <w:lang w:val="en-US"/>
         </w:rPr>
-        <w:t xml:space="preserve">This work can also be taken into a further step by adding information on population density that will ease the </w:t>
-      </w:r>
-      <w:r>
+      </w:pPr>
+    </w:p>
+    <w:p>
+      <w:pPr>
+        <w:pStyle w:val="NormalWeb"/>
+        <w:shd w:val="clear" w:color="auto" w:fill="FFFFFF"/>
+        <w:spacing w:before="240" w:beforeAutospacing="0" w:after="0" w:afterAutospacing="0"/>
         <w:rPr>
           <w:rFonts w:ascii="Helvetica" w:hAnsi="Helvetica" w:cs="Helvetica"/>
           <w:color w:val="000000"/>
@@ -4733,9 +4502,13 @@
           <w:szCs w:val="21"/>
           <w:lang w:val="en-US"/>
         </w:rPr>
-        <w:t>stakeholder’s</w:t>
-      </w:r>
-      <w:r>
+      </w:pPr>
+    </w:p>
+    <w:p>
+      <w:pPr>
+        <w:pStyle w:val="NormalWeb"/>
+        <w:shd w:val="clear" w:color="auto" w:fill="FFFFFF"/>
+        <w:spacing w:before="240" w:beforeAutospacing="0" w:after="0" w:afterAutospacing="0"/>
         <w:rPr>
           <w:rFonts w:ascii="Helvetica" w:hAnsi="Helvetica" w:cs="Helvetica"/>
           <w:color w:val="000000"/>
@@ -4743,8 +4516,7 @@
           <w:szCs w:val="21"/>
           <w:lang w:val="en-US"/>
         </w:rPr>
-        <w:t xml:space="preserve"> decision.</w:t>
-      </w:r>
+      </w:pPr>
     </w:p>
     <w:p>
       <w:pPr>
@@ -4760,50 +4532,15 @@
         </w:rPr>
       </w:pPr>
     </w:p>
-    <w:p>
-      <w:pPr>
-        <w:pStyle w:val="NormalWeb"/>
-        <w:shd w:val="clear" w:color="auto" w:fill="FFFFFF"/>
-        <w:spacing w:before="240" w:beforeAutospacing="0" w:after="0" w:afterAutospacing="0"/>
-        <w:rPr>
-          <w:rFonts w:ascii="Helvetica" w:hAnsi="Helvetica" w:cs="Helvetica"/>
-          <w:color w:val="000000"/>
-          <w:sz w:val="21"/>
-          <w:szCs w:val="21"/>
-          <w:lang w:val="en-US"/>
-        </w:rPr>
-      </w:pPr>
-    </w:p>
-    <w:p>
-      <w:pPr>
-        <w:pStyle w:val="NormalWeb"/>
-        <w:shd w:val="clear" w:color="auto" w:fill="FFFFFF"/>
-        <w:spacing w:before="240" w:beforeAutospacing="0" w:after="0" w:afterAutospacing="0"/>
-        <w:rPr>
-          <w:rFonts w:ascii="Helvetica" w:hAnsi="Helvetica" w:cs="Helvetica"/>
-          <w:color w:val="000000"/>
-          <w:sz w:val="21"/>
-          <w:szCs w:val="21"/>
-          <w:lang w:val="en-US"/>
-        </w:rPr>
-      </w:pPr>
-    </w:p>
-    <w:p>
-      <w:pPr>
-        <w:pStyle w:val="NormalWeb"/>
-        <w:shd w:val="clear" w:color="auto" w:fill="FFFFFF"/>
-        <w:spacing w:before="240" w:beforeAutospacing="0" w:after="0" w:afterAutospacing="0"/>
-        <w:rPr>
-          <w:rFonts w:ascii="Helvetica" w:hAnsi="Helvetica" w:cs="Helvetica"/>
-          <w:color w:val="000000"/>
-          <w:sz w:val="21"/>
-          <w:szCs w:val="21"/>
-          <w:lang w:val="en-US"/>
-        </w:rPr>
-      </w:pPr>
-    </w:p>
     <w:sdt>
       <w:sdtPr>
+        <w:rPr>
+          <w:rFonts w:asciiTheme="minorHAnsi" w:eastAsiaTheme="minorHAnsi" w:hAnsiTheme="minorHAnsi" w:cstheme="minorBidi"/>
+          <w:color w:val="auto"/>
+          <w:sz w:val="22"/>
+          <w:szCs w:val="22"/>
+          <w:lang w:eastAsia="en-US"/>
+        </w:rPr>
         <w:id w:val="-545447078"/>
         <w:docPartObj>
           <w:docPartGallery w:val="Table of Contents"/>
@@ -4812,13 +4549,8 @@
       </w:sdtPr>
       <w:sdtEndPr>
         <w:rPr>
-          <w:rFonts w:asciiTheme="minorHAnsi" w:eastAsiaTheme="minorHAnsi" w:hAnsiTheme="minorHAnsi" w:cstheme="minorBidi"/>
           <w:b/>
           <w:bCs/>
-          <w:color w:val="auto"/>
-          <w:sz w:val="22"/>
-          <w:szCs w:val="22"/>
-          <w:lang w:eastAsia="en-US"/>
         </w:rPr>
       </w:sdtEndPr>
       <w:sdtContent>
@@ -5986,7 +5718,7 @@
 </file>
 
 <file path=word/endnotes.xml><?xml version="1.0" encoding="utf-8"?>
-<w:endnotes xmlns:wpc="http://schemas.microsoft.com/office/word/2010/wordprocessingCanvas" xmlns:cx="http://schemas.microsoft.com/office/drawing/2014/chartex" xmlns:cx1="http://schemas.microsoft.com/office/drawing/2015/9/8/chartex" xmlns:cx2="http://schemas.microsoft.com/office/drawing/2015/10/21/chartex" xmlns:cx3="http://schemas.microsoft.com/office/drawing/2016/5/9/chartex" xmlns:cx4="http://schemas.microsoft.com/office/drawing/2016/5/10/chartex" xmlns:cx5="http://schemas.microsoft.com/office/drawing/2016/5/11/chartex" xmlns:cx6="http://schemas.microsoft.com/office/drawing/2016/5/12/chartex" xmlns:cx7="http://schemas.microsoft.com/office/drawing/2016/5/13/chartex" xmlns:cx8="http://schemas.microsoft.com/office/drawing/2016/5/14/chartex" xmlns:mc="http://schemas.openxmlformats.org/markup-compatibility/2006" xmlns:aink="http://schemas.microsoft.com/office/drawing/2016/ink" xmlns:am3d="http://schemas.microsoft.com/office/drawing/2017/model3d" xmlns:o="urn:schemas-microsoft-com:office:office" xmlns:r="http://schemas.openxmlformats.org/officeDocument/2006/relationships" xmlns:m="http://schemas.openxmlformats.org/officeDocument/2006/math" xmlns:v="urn:schemas-microsoft-com:vml" xmlns:wp14="http://schemas.microsoft.com/office/word/2010/wordprocessingDrawing" xmlns:wp="http://schemas.openxmlformats.org/drawingml/2006/wordprocessingDrawing" xmlns:w10="urn:schemas-microsoft-com:office:word" xmlns:w="http://schemas.openxmlformats.org/wordprocessingml/2006/main" xmlns:w14="http://schemas.microsoft.com/office/word/2010/wordml" xmlns:w15="http://schemas.microsoft.com/office/word/2012/wordml" xmlns:w16cid="http://schemas.microsoft.com/office/word/2016/wordml/cid" xmlns:w16se="http://schemas.microsoft.com/office/word/2015/wordml/symex" xmlns:wpg="http://schemas.microsoft.com/office/word/2010/wordprocessingGroup" xmlns:wpi="http://schemas.microsoft.com/office/word/2010/wordprocessingInk" xmlns:wne="http://schemas.microsoft.com/office/word/2006/wordml" xmlns:wps="http://schemas.microsoft.com/office/word/2010/wordprocessingShape" mc:Ignorable="w14 w15 w16se w16cid wp14">
+<w:endnotes xmlns:wpc="http://schemas.microsoft.com/office/word/2010/wordprocessingCanvas" xmlns:cx="http://schemas.microsoft.com/office/drawing/2014/chartex" xmlns:cx1="http://schemas.microsoft.com/office/drawing/2015/9/8/chartex" xmlns:cx2="http://schemas.microsoft.com/office/drawing/2015/10/21/chartex" xmlns:cx3="http://schemas.microsoft.com/office/drawing/2016/5/9/chartex" xmlns:cx4="http://schemas.microsoft.com/office/drawing/2016/5/10/chartex" xmlns:cx5="http://schemas.microsoft.com/office/drawing/2016/5/11/chartex" xmlns:cx6="http://schemas.microsoft.com/office/drawing/2016/5/12/chartex" xmlns:cx7="http://schemas.microsoft.com/office/drawing/2016/5/13/chartex" xmlns:cx8="http://schemas.microsoft.com/office/drawing/2016/5/14/chartex" xmlns:mc="http://schemas.openxmlformats.org/markup-compatibility/2006" xmlns:aink="http://schemas.microsoft.com/office/drawing/2016/ink" xmlns:am3d="http://schemas.microsoft.com/office/drawing/2017/model3d" xmlns:o="urn:schemas-microsoft-com:office:office" xmlns:r="http://schemas.openxmlformats.org/officeDocument/2006/relationships" xmlns:m="http://schemas.openxmlformats.org/officeDocument/2006/math" xmlns:v="urn:schemas-microsoft-com:vml" xmlns:wp14="http://schemas.microsoft.com/office/word/2010/wordprocessingDrawing" xmlns:wp="http://schemas.openxmlformats.org/drawingml/2006/wordprocessingDrawing" xmlns:w10="urn:schemas-microsoft-com:office:word" xmlns:w="http://schemas.openxmlformats.org/wordprocessingml/2006/main" xmlns:w14="http://schemas.microsoft.com/office/word/2010/wordml" xmlns:w15="http://schemas.microsoft.com/office/word/2012/wordml" xmlns:w16cex="http://schemas.microsoft.com/office/word/2018/wordml/cex" xmlns:w16cid="http://schemas.microsoft.com/office/word/2016/wordml/cid" xmlns:w16="http://schemas.microsoft.com/office/word/2018/wordml" xmlns:w16se="http://schemas.microsoft.com/office/word/2015/wordml/symex" xmlns:wpg="http://schemas.microsoft.com/office/word/2010/wordprocessingGroup" xmlns:wpi="http://schemas.microsoft.com/office/word/2010/wordprocessingInk" xmlns:wne="http://schemas.microsoft.com/office/word/2006/wordml" xmlns:wps="http://schemas.microsoft.com/office/word/2010/wordprocessingShape" mc:Ignorable="w14 w15 w16se w16cid w16 w16cex wp14">
   <w:endnote w:type="separator" w:id="-1">
     <w:p>
       <w:pPr>
@@ -6011,7 +5743,7 @@
 </file>
 
 <file path=word/footnotes.xml><?xml version="1.0" encoding="utf-8"?>
-<w:footnotes xmlns:wpc="http://schemas.microsoft.com/office/word/2010/wordprocessingCanvas" xmlns:cx="http://schemas.microsoft.com/office/drawing/2014/chartex" xmlns:cx1="http://schemas.microsoft.com/office/drawing/2015/9/8/chartex" xmlns:cx2="http://schemas.microsoft.com/office/drawing/2015/10/21/chartex" xmlns:cx3="http://schemas.microsoft.com/office/drawing/2016/5/9/chartex" xmlns:cx4="http://schemas.microsoft.com/office/drawing/2016/5/10/chartex" xmlns:cx5="http://schemas.microsoft.com/office/drawing/2016/5/11/chartex" xmlns:cx6="http://schemas.microsoft.com/office/drawing/2016/5/12/chartex" xmlns:cx7="http://schemas.microsoft.com/office/drawing/2016/5/13/chartex" xmlns:cx8="http://schemas.microsoft.com/office/drawing/2016/5/14/chartex" xmlns:mc="http://schemas.openxmlformats.org/markup-compatibility/2006" xmlns:aink="http://schemas.microsoft.com/office/drawing/2016/ink" xmlns:am3d="http://schemas.microsoft.com/office/drawing/2017/model3d" xmlns:o="urn:schemas-microsoft-com:office:office" xmlns:r="http://schemas.openxmlformats.org/officeDocument/2006/relationships" xmlns:m="http://schemas.openxmlformats.org/officeDocument/2006/math" xmlns:v="urn:schemas-microsoft-com:vml" xmlns:wp14="http://schemas.microsoft.com/office/word/2010/wordprocessingDrawing" xmlns:wp="http://schemas.openxmlformats.org/drawingml/2006/wordprocessingDrawing" xmlns:w10="urn:schemas-microsoft-com:office:word" xmlns:w="http://schemas.openxmlformats.org/wordprocessingml/2006/main" xmlns:w14="http://schemas.microsoft.com/office/word/2010/wordml" xmlns:w15="http://schemas.microsoft.com/office/word/2012/wordml" xmlns:w16cid="http://schemas.microsoft.com/office/word/2016/wordml/cid" xmlns:w16se="http://schemas.microsoft.com/office/word/2015/wordml/symex" xmlns:wpg="http://schemas.microsoft.com/office/word/2010/wordprocessingGroup" xmlns:wpi="http://schemas.microsoft.com/office/word/2010/wordprocessingInk" xmlns:wne="http://schemas.microsoft.com/office/word/2006/wordml" xmlns:wps="http://schemas.microsoft.com/office/word/2010/wordprocessingShape" mc:Ignorable="w14 w15 w16se w16cid wp14">
+<w:footnotes xmlns:wpc="http://schemas.microsoft.com/office/word/2010/wordprocessingCanvas" xmlns:cx="http://schemas.microsoft.com/office/drawing/2014/chartex" xmlns:cx1="http://schemas.microsoft.com/office/drawing/2015/9/8/chartex" xmlns:cx2="http://schemas.microsoft.com/office/drawing/2015/10/21/chartex" xmlns:cx3="http://schemas.microsoft.com/office/drawing/2016/5/9/chartex" xmlns:cx4="http://schemas.microsoft.com/office/drawing/2016/5/10/chartex" xmlns:cx5="http://schemas.microsoft.com/office/drawing/2016/5/11/chartex" xmlns:cx6="http://schemas.microsoft.com/office/drawing/2016/5/12/chartex" xmlns:cx7="http://schemas.microsoft.com/office/drawing/2016/5/13/chartex" xmlns:cx8="http://schemas.microsoft.com/office/drawing/2016/5/14/chartex" xmlns:mc="http://schemas.openxmlformats.org/markup-compatibility/2006" xmlns:aink="http://schemas.microsoft.com/office/drawing/2016/ink" xmlns:am3d="http://schemas.microsoft.com/office/drawing/2017/model3d" xmlns:o="urn:schemas-microsoft-com:office:office" xmlns:r="http://schemas.openxmlformats.org/officeDocument/2006/relationships" xmlns:m="http://schemas.openxmlformats.org/officeDocument/2006/math" xmlns:v="urn:schemas-microsoft-com:vml" xmlns:wp14="http://schemas.microsoft.com/office/word/2010/wordprocessingDrawing" xmlns:wp="http://schemas.openxmlformats.org/drawingml/2006/wordprocessingDrawing" xmlns:w10="urn:schemas-microsoft-com:office:word" xmlns:w="http://schemas.openxmlformats.org/wordprocessingml/2006/main" xmlns:w14="http://schemas.microsoft.com/office/word/2010/wordml" xmlns:w15="http://schemas.microsoft.com/office/word/2012/wordml" xmlns:w16cex="http://schemas.microsoft.com/office/word/2018/wordml/cex" xmlns:w16cid="http://schemas.microsoft.com/office/word/2016/wordml/cid" xmlns:w16="http://schemas.microsoft.com/office/word/2018/wordml" xmlns:w16se="http://schemas.microsoft.com/office/word/2015/wordml/symex" xmlns:wpg="http://schemas.microsoft.com/office/word/2010/wordprocessingGroup" xmlns:wpi="http://schemas.microsoft.com/office/word/2010/wordprocessingInk" xmlns:wne="http://schemas.microsoft.com/office/word/2006/wordml" xmlns:wps="http://schemas.microsoft.com/office/word/2010/wordprocessingShape" mc:Ignorable="w14 w15 w16se w16cid w16 w16cex wp14">
   <w:footnote w:type="separator" w:id="-1">
     <w:p>
       <w:pPr>
@@ -6180,7 +5912,7 @@
 </file>
 
 <file path=word/numbering.xml><?xml version="1.0" encoding="utf-8"?>
-<w:numbering xmlns:wpc="http://schemas.microsoft.com/office/word/2010/wordprocessingCanvas" xmlns:cx="http://schemas.microsoft.com/office/drawing/2014/chartex" xmlns:cx1="http://schemas.microsoft.com/office/drawing/2015/9/8/chartex" xmlns:cx2="http://schemas.microsoft.com/office/drawing/2015/10/21/chartex" xmlns:cx3="http://schemas.microsoft.com/office/drawing/2016/5/9/chartex" xmlns:cx4="http://schemas.microsoft.com/office/drawing/2016/5/10/chartex" xmlns:cx5="http://schemas.microsoft.com/office/drawing/2016/5/11/chartex" xmlns:cx6="http://schemas.microsoft.com/office/drawing/2016/5/12/chartex" xmlns:cx7="http://schemas.microsoft.com/office/drawing/2016/5/13/chartex" xmlns:cx8="http://schemas.microsoft.com/office/drawing/2016/5/14/chartex" xmlns:mc="http://schemas.openxmlformats.org/markup-compatibility/2006" xmlns:aink="http://schemas.microsoft.com/office/drawing/2016/ink" xmlns:am3d="http://schemas.microsoft.com/office/drawing/2017/model3d" xmlns:o="urn:schemas-microsoft-com:office:office" xmlns:r="http://schemas.openxmlformats.org/officeDocument/2006/relationships" xmlns:m="http://schemas.openxmlformats.org/officeDocument/2006/math" xmlns:v="urn:schemas-microsoft-com:vml" xmlns:wp14="http://schemas.microsoft.com/office/word/2010/wordprocessingDrawing" xmlns:wp="http://schemas.openxmlformats.org/drawingml/2006/wordprocessingDrawing" xmlns:w10="urn:schemas-microsoft-com:office:word" xmlns:w="http://schemas.openxmlformats.org/wordprocessingml/2006/main" xmlns:w14="http://schemas.microsoft.com/office/word/2010/wordml" xmlns:w15="http://schemas.microsoft.com/office/word/2012/wordml" xmlns:w16cid="http://schemas.microsoft.com/office/word/2016/wordml/cid" xmlns:w16se="http://schemas.microsoft.com/office/word/2015/wordml/symex" xmlns:wpg="http://schemas.microsoft.com/office/word/2010/wordprocessingGroup" xmlns:wpi="http://schemas.microsoft.com/office/word/2010/wordprocessingInk" xmlns:wne="http://schemas.microsoft.com/office/word/2006/wordml" xmlns:wps="http://schemas.microsoft.com/office/word/2010/wordprocessingShape" mc:Ignorable="w14 w15 w16se w16cid wp14">
+<w:numbering xmlns:wpc="http://schemas.microsoft.com/office/word/2010/wordprocessingCanvas" xmlns:cx="http://schemas.microsoft.com/office/drawing/2014/chartex" xmlns:cx1="http://schemas.microsoft.com/office/drawing/2015/9/8/chartex" xmlns:cx2="http://schemas.microsoft.com/office/drawing/2015/10/21/chartex" xmlns:cx3="http://schemas.microsoft.com/office/drawing/2016/5/9/chartex" xmlns:cx4="http://schemas.microsoft.com/office/drawing/2016/5/10/chartex" xmlns:cx5="http://schemas.microsoft.com/office/drawing/2016/5/11/chartex" xmlns:cx6="http://schemas.microsoft.com/office/drawing/2016/5/12/chartex" xmlns:cx7="http://schemas.microsoft.com/office/drawing/2016/5/13/chartex" xmlns:cx8="http://schemas.microsoft.com/office/drawing/2016/5/14/chartex" xmlns:mc="http://schemas.openxmlformats.org/markup-compatibility/2006" xmlns:aink="http://schemas.microsoft.com/office/drawing/2016/ink" xmlns:am3d="http://schemas.microsoft.com/office/drawing/2017/model3d" xmlns:o="urn:schemas-microsoft-com:office:office" xmlns:r="http://schemas.openxmlformats.org/officeDocument/2006/relationships" xmlns:m="http://schemas.openxmlformats.org/officeDocument/2006/math" xmlns:v="urn:schemas-microsoft-com:vml" xmlns:wp14="http://schemas.microsoft.com/office/word/2010/wordprocessingDrawing" xmlns:wp="http://schemas.openxmlformats.org/drawingml/2006/wordprocessingDrawing" xmlns:w10="urn:schemas-microsoft-com:office:word" xmlns:w="http://schemas.openxmlformats.org/wordprocessingml/2006/main" xmlns:w14="http://schemas.microsoft.com/office/word/2010/wordml" xmlns:w15="http://schemas.microsoft.com/office/word/2012/wordml" xmlns:w16cex="http://schemas.microsoft.com/office/word/2018/wordml/cex" xmlns:w16cid="http://schemas.microsoft.com/office/word/2016/wordml/cid" xmlns:w16="http://schemas.microsoft.com/office/word/2018/wordml" xmlns:w16se="http://schemas.microsoft.com/office/word/2015/wordml/symex" xmlns:wpg="http://schemas.microsoft.com/office/word/2010/wordprocessingGroup" xmlns:wpi="http://schemas.microsoft.com/office/word/2010/wordprocessingInk" xmlns:wne="http://schemas.microsoft.com/office/word/2006/wordml" xmlns:wps="http://schemas.microsoft.com/office/word/2010/wordprocessingShape" mc:Ignorable="w14 w15 w16se w16cid w16 w16cex wp14">
   <w:abstractNum w:abstractNumId="0" w15:restartNumberingAfterBreak="0">
     <w:nsid w:val="05A53EF4"/>
     <w:multiLevelType w:val="hybridMultilevel"/>
@@ -6961,6 +6693,155 @@
     </w:lvl>
   </w:abstractNum>
   <w:abstractNum w:abstractNumId="7" w15:restartNumberingAfterBreak="0">
+    <w:nsid w:val="2C5D1DB2"/>
+    <w:multiLevelType w:val="multilevel"/>
+    <w:tmpl w:val="F9C6C840"/>
+    <w:lvl w:ilvl="0">
+      <w:start w:val="1"/>
+      <w:numFmt w:val="bullet"/>
+      <w:lvlText w:val=""/>
+      <w:lvlJc w:val="left"/>
+      <w:pPr>
+        <w:tabs>
+          <w:tab w:val="num" w:pos="720"/>
+        </w:tabs>
+        <w:ind w:left="720" w:hanging="360"/>
+      </w:pPr>
+      <w:rPr>
+        <w:rFonts w:ascii="Symbol" w:hAnsi="Symbol" w:hint="default"/>
+        <w:sz w:val="20"/>
+      </w:rPr>
+    </w:lvl>
+    <w:lvl w:ilvl="1" w:tentative="1">
+      <w:start w:val="1"/>
+      <w:numFmt w:val="bullet"/>
+      <w:lvlText w:val=""/>
+      <w:lvlJc w:val="left"/>
+      <w:pPr>
+        <w:tabs>
+          <w:tab w:val="num" w:pos="1440"/>
+        </w:tabs>
+        <w:ind w:left="1440" w:hanging="360"/>
+      </w:pPr>
+      <w:rPr>
+        <w:rFonts w:ascii="Symbol" w:hAnsi="Symbol" w:hint="default"/>
+        <w:sz w:val="20"/>
+      </w:rPr>
+    </w:lvl>
+    <w:lvl w:ilvl="2" w:tentative="1">
+      <w:start w:val="1"/>
+      <w:numFmt w:val="bullet"/>
+      <w:lvlText w:val=""/>
+      <w:lvlJc w:val="left"/>
+      <w:pPr>
+        <w:tabs>
+          <w:tab w:val="num" w:pos="2160"/>
+        </w:tabs>
+        <w:ind w:left="2160" w:hanging="360"/>
+      </w:pPr>
+      <w:rPr>
+        <w:rFonts w:ascii="Symbol" w:hAnsi="Symbol" w:hint="default"/>
+        <w:sz w:val="20"/>
+      </w:rPr>
+    </w:lvl>
+    <w:lvl w:ilvl="3" w:tentative="1">
+      <w:start w:val="1"/>
+      <w:numFmt w:val="bullet"/>
+      <w:lvlText w:val=""/>
+      <w:lvlJc w:val="left"/>
+      <w:pPr>
+        <w:tabs>
+          <w:tab w:val="num" w:pos="2880"/>
+        </w:tabs>
+        <w:ind w:left="2880" w:hanging="360"/>
+      </w:pPr>
+      <w:rPr>
+        <w:rFonts w:ascii="Symbol" w:hAnsi="Symbol" w:hint="default"/>
+        <w:sz w:val="20"/>
+      </w:rPr>
+    </w:lvl>
+    <w:lvl w:ilvl="4" w:tentative="1">
+      <w:start w:val="1"/>
+      <w:numFmt w:val="bullet"/>
+      <w:lvlText w:val=""/>
+      <w:lvlJc w:val="left"/>
+      <w:pPr>
+        <w:tabs>
+          <w:tab w:val="num" w:pos="3600"/>
+        </w:tabs>
+        <w:ind w:left="3600" w:hanging="360"/>
+      </w:pPr>
+      <w:rPr>
+        <w:rFonts w:ascii="Symbol" w:hAnsi="Symbol" w:hint="default"/>
+        <w:sz w:val="20"/>
+      </w:rPr>
+    </w:lvl>
+    <w:lvl w:ilvl="5" w:tentative="1">
+      <w:start w:val="1"/>
+      <w:numFmt w:val="bullet"/>
+      <w:lvlText w:val=""/>
+      <w:lvlJc w:val="left"/>
+      <w:pPr>
+        <w:tabs>
+          <w:tab w:val="num" w:pos="4320"/>
+        </w:tabs>
+        <w:ind w:left="4320" w:hanging="360"/>
+      </w:pPr>
+      <w:rPr>
+        <w:rFonts w:ascii="Symbol" w:hAnsi="Symbol" w:hint="default"/>
+        <w:sz w:val="20"/>
+      </w:rPr>
+    </w:lvl>
+    <w:lvl w:ilvl="6" w:tentative="1">
+      <w:start w:val="1"/>
+      <w:numFmt w:val="bullet"/>
+      <w:lvlText w:val=""/>
+      <w:lvlJc w:val="left"/>
+      <w:pPr>
+        <w:tabs>
+          <w:tab w:val="num" w:pos="5040"/>
+        </w:tabs>
+        <w:ind w:left="5040" w:hanging="360"/>
+      </w:pPr>
+      <w:rPr>
+        <w:rFonts w:ascii="Symbol" w:hAnsi="Symbol" w:hint="default"/>
+        <w:sz w:val="20"/>
+      </w:rPr>
+    </w:lvl>
+    <w:lvl w:ilvl="7" w:tentative="1">
+      <w:start w:val="1"/>
+      <w:numFmt w:val="bullet"/>
+      <w:lvlText w:val=""/>
+      <w:lvlJc w:val="left"/>
+      <w:pPr>
+        <w:tabs>
+          <w:tab w:val="num" w:pos="5760"/>
+        </w:tabs>
+        <w:ind w:left="5760" w:hanging="360"/>
+      </w:pPr>
+      <w:rPr>
+        <w:rFonts w:ascii="Symbol" w:hAnsi="Symbol" w:hint="default"/>
+        <w:sz w:val="20"/>
+      </w:rPr>
+    </w:lvl>
+    <w:lvl w:ilvl="8" w:tentative="1">
+      <w:start w:val="1"/>
+      <w:numFmt w:val="bullet"/>
+      <w:lvlText w:val=""/>
+      <w:lvlJc w:val="left"/>
+      <w:pPr>
+        <w:tabs>
+          <w:tab w:val="num" w:pos="6480"/>
+        </w:tabs>
+        <w:ind w:left="6480" w:hanging="360"/>
+      </w:pPr>
+      <w:rPr>
+        <w:rFonts w:ascii="Symbol" w:hAnsi="Symbol" w:hint="default"/>
+        <w:sz w:val="20"/>
+      </w:rPr>
+    </w:lvl>
+  </w:abstractNum>
+  <w:abstractNum w:abstractNumId="8" w15:restartNumberingAfterBreak="0">
     <w:nsid w:val="2E873950"/>
     <w:multiLevelType w:val="multilevel"/>
     <w:tmpl w:val="068226B0"/>
@@ -7109,7 +6990,7 @@
       </w:rPr>
     </w:lvl>
   </w:abstractNum>
-  <w:abstractNum w:abstractNumId="8" w15:restartNumberingAfterBreak="0">
+  <w:abstractNum w:abstractNumId="9" w15:restartNumberingAfterBreak="0">
     <w:nsid w:val="320A5F5A"/>
     <w:multiLevelType w:val="hybridMultilevel"/>
     <w:tmpl w:val="3BB0359A"/>
@@ -7222,7 +7103,7 @@
       </w:rPr>
     </w:lvl>
   </w:abstractNum>
-  <w:abstractNum w:abstractNumId="9" w15:restartNumberingAfterBreak="0">
+  <w:abstractNum w:abstractNumId="10" w15:restartNumberingAfterBreak="0">
     <w:nsid w:val="49005141"/>
     <w:multiLevelType w:val="hybridMultilevel"/>
     <w:tmpl w:val="F78E9226"/>
@@ -7335,7 +7216,7 @@
       </w:rPr>
     </w:lvl>
   </w:abstractNum>
-  <w:abstractNum w:abstractNumId="10" w15:restartNumberingAfterBreak="0">
+  <w:abstractNum w:abstractNumId="11" w15:restartNumberingAfterBreak="0">
     <w:nsid w:val="4A7B1DC0"/>
     <w:multiLevelType w:val="multilevel"/>
     <w:tmpl w:val="1644A590"/>
@@ -7484,7 +7365,7 @@
       </w:rPr>
     </w:lvl>
   </w:abstractNum>
-  <w:abstractNum w:abstractNumId="11" w15:restartNumberingAfterBreak="0">
+  <w:abstractNum w:abstractNumId="12" w15:restartNumberingAfterBreak="0">
     <w:nsid w:val="502843E7"/>
     <w:multiLevelType w:val="multilevel"/>
     <w:tmpl w:val="872295AA"/>
@@ -7601,7 +7482,7 @@
       </w:pPr>
     </w:lvl>
   </w:abstractNum>
-  <w:abstractNum w:abstractNumId="12" w15:restartNumberingAfterBreak="0">
+  <w:abstractNum w:abstractNumId="13" w15:restartNumberingAfterBreak="0">
     <w:nsid w:val="51CA0012"/>
     <w:multiLevelType w:val="multilevel"/>
     <w:tmpl w:val="B76E8548"/>
@@ -7714,7 +7595,7 @@
       </w:pPr>
     </w:lvl>
   </w:abstractNum>
-  <w:abstractNum w:abstractNumId="13" w15:restartNumberingAfterBreak="0">
+  <w:abstractNum w:abstractNumId="14" w15:restartNumberingAfterBreak="0">
     <w:nsid w:val="52170B7E"/>
     <w:multiLevelType w:val="hybridMultilevel"/>
     <w:tmpl w:val="1422C644"/>
@@ -7827,7 +7708,7 @@
       </w:rPr>
     </w:lvl>
   </w:abstractNum>
-  <w:abstractNum w:abstractNumId="14" w15:restartNumberingAfterBreak="0">
+  <w:abstractNum w:abstractNumId="15" w15:restartNumberingAfterBreak="0">
     <w:nsid w:val="5AA70C59"/>
     <w:multiLevelType w:val="multilevel"/>
     <w:tmpl w:val="DB82ABE6"/>
@@ -7940,7 +7821,7 @@
       </w:pPr>
     </w:lvl>
   </w:abstractNum>
-  <w:abstractNum w:abstractNumId="15" w15:restartNumberingAfterBreak="0">
+  <w:abstractNum w:abstractNumId="16" w15:restartNumberingAfterBreak="0">
     <w:nsid w:val="5E005D51"/>
     <w:multiLevelType w:val="hybridMultilevel"/>
     <w:tmpl w:val="2DC8D1A0"/>
@@ -8053,7 +7934,7 @@
       </w:rPr>
     </w:lvl>
   </w:abstractNum>
-  <w:abstractNum w:abstractNumId="16" w15:restartNumberingAfterBreak="0">
+  <w:abstractNum w:abstractNumId="17" w15:restartNumberingAfterBreak="0">
     <w:nsid w:val="643221F5"/>
     <w:multiLevelType w:val="hybridMultilevel"/>
     <w:tmpl w:val="DFC2B4D8"/>
@@ -8166,7 +8047,7 @@
       </w:rPr>
     </w:lvl>
   </w:abstractNum>
-  <w:abstractNum w:abstractNumId="17" w15:restartNumberingAfterBreak="0">
+  <w:abstractNum w:abstractNumId="18" w15:restartNumberingAfterBreak="0">
     <w:nsid w:val="6A08104B"/>
     <w:multiLevelType w:val="hybridMultilevel"/>
     <w:tmpl w:val="3E8854F4"/>
@@ -8279,7 +8160,7 @@
       </w:rPr>
     </w:lvl>
   </w:abstractNum>
-  <w:abstractNum w:abstractNumId="18" w15:restartNumberingAfterBreak="0">
+  <w:abstractNum w:abstractNumId="19" w15:restartNumberingAfterBreak="0">
     <w:nsid w:val="6A866894"/>
     <w:multiLevelType w:val="hybridMultilevel"/>
     <w:tmpl w:val="8CBA3EA6"/>
@@ -8392,7 +8273,7 @@
       </w:rPr>
     </w:lvl>
   </w:abstractNum>
-  <w:abstractNum w:abstractNumId="19" w15:restartNumberingAfterBreak="0">
+  <w:abstractNum w:abstractNumId="20" w15:restartNumberingAfterBreak="0">
     <w:nsid w:val="7CD53EB4"/>
     <w:multiLevelType w:val="hybridMultilevel"/>
     <w:tmpl w:val="677A4320"/>
@@ -8509,28 +8390,28 @@
     <w:abstractNumId w:val="0"/>
   </w:num>
   <w:num w:numId="2">
-    <w:abstractNumId w:val="12"/>
+    <w:abstractNumId w:val="13"/>
   </w:num>
   <w:num w:numId="3">
-    <w:abstractNumId w:val="14"/>
+    <w:abstractNumId w:val="15"/>
   </w:num>
   <w:num w:numId="4">
     <w:abstractNumId w:val="4"/>
   </w:num>
   <w:num w:numId="5">
-    <w:abstractNumId w:val="10"/>
+    <w:abstractNumId w:val="11"/>
   </w:num>
   <w:num w:numId="6">
-    <w:abstractNumId w:val="17"/>
+    <w:abstractNumId w:val="18"/>
   </w:num>
   <w:num w:numId="7">
     <w:abstractNumId w:val="3"/>
   </w:num>
   <w:num w:numId="8">
-    <w:abstractNumId w:val="18"/>
+    <w:abstractNumId w:val="19"/>
   </w:num>
   <w:num w:numId="9">
-    <w:abstractNumId w:val="16"/>
+    <w:abstractNumId w:val="17"/>
   </w:num>
   <w:num w:numId="10">
     <w:abstractNumId w:val="2"/>
@@ -8539,37 +8420,40 @@
     <w:abstractNumId w:val="1"/>
   </w:num>
   <w:num w:numId="12">
-    <w:abstractNumId w:val="8"/>
+    <w:abstractNumId w:val="9"/>
   </w:num>
   <w:num w:numId="13">
     <w:abstractNumId w:val="6"/>
   </w:num>
   <w:num w:numId="14">
-    <w:abstractNumId w:val="9"/>
+    <w:abstractNumId w:val="10"/>
   </w:num>
   <w:num w:numId="15">
-    <w:abstractNumId w:val="15"/>
+    <w:abstractNumId w:val="16"/>
   </w:num>
   <w:num w:numId="16">
-    <w:abstractNumId w:val="13"/>
+    <w:abstractNumId w:val="14"/>
   </w:num>
   <w:num w:numId="17">
     <w:abstractNumId w:val="5"/>
   </w:num>
   <w:num w:numId="18">
-    <w:abstractNumId w:val="11"/>
+    <w:abstractNumId w:val="12"/>
   </w:num>
   <w:num w:numId="19">
-    <w:abstractNumId w:val="19"/>
+    <w:abstractNumId w:val="20"/>
   </w:num>
   <w:num w:numId="20">
+    <w:abstractNumId w:val="8"/>
+  </w:num>
+  <w:num w:numId="21">
     <w:abstractNumId w:val="7"/>
   </w:num>
 </w:numbering>
 </file>
 
 <file path=word/styles.xml><?xml version="1.0" encoding="utf-8"?>
-<w:styles xmlns:mc="http://schemas.openxmlformats.org/markup-compatibility/2006" xmlns:r="http://schemas.openxmlformats.org/officeDocument/2006/relationships" xmlns:w="http://schemas.openxmlformats.org/wordprocessingml/2006/main" xmlns:w14="http://schemas.microsoft.com/office/word/2010/wordml" xmlns:w15="http://schemas.microsoft.com/office/word/2012/wordml" xmlns:w16cid="http://schemas.microsoft.com/office/word/2016/wordml/cid" xmlns:w16se="http://schemas.microsoft.com/office/word/2015/wordml/symex" mc:Ignorable="w14 w15 w16se w16cid">
+<w:styles xmlns:mc="http://schemas.openxmlformats.org/markup-compatibility/2006" xmlns:r="http://schemas.openxmlformats.org/officeDocument/2006/relationships" xmlns:w="http://schemas.openxmlformats.org/wordprocessingml/2006/main" xmlns:w14="http://schemas.microsoft.com/office/word/2010/wordml" xmlns:w15="http://schemas.microsoft.com/office/word/2012/wordml" xmlns:w16cex="http://schemas.microsoft.com/office/word/2018/wordml/cex" xmlns:w16cid="http://schemas.microsoft.com/office/word/2016/wordml/cid" xmlns:w16="http://schemas.microsoft.com/office/word/2018/wordml" xmlns:w16se="http://schemas.microsoft.com/office/word/2015/wordml/symex" mc:Ignorable="w14 w15 w16se w16cid w16 w16cex">
   <w:docDefaults>
     <w:rPrDefault>
       <w:rPr>
@@ -9035,6 +8919,7 @@
   <w:style w:type="character" w:default="1" w:styleId="Policepardfaut">
     <w:name w:val="Default Paragraph Font"/>
     <w:uiPriority w:val="1"/>
+    <w:semiHidden/>
     <w:unhideWhenUsed/>
   </w:style>
   <w:style w:type="table" w:default="1" w:styleId="TableauNormal">
@@ -9689,7 +9574,7 @@
 </file>
 
 <file path=customXml/itemProps1.xml><?xml version="1.0" encoding="utf-8"?>
-<ds:datastoreItem xmlns:ds="http://schemas.openxmlformats.org/officeDocument/2006/customXml" ds:itemID="{9FEF26F4-7A91-4CCE-A270-5022CC95A71F}">
+<ds:datastoreItem xmlns:ds="http://schemas.openxmlformats.org/officeDocument/2006/customXml" ds:itemID="{D4E29225-1916-43CE-A795-889FFD3B65D1}">
   <ds:schemaRefs>
     <ds:schemaRef ds:uri="http://schemas.openxmlformats.org/officeDocument/2006/bibliography"/>
   </ds:schemaRefs>

</xml_diff>

<commit_message>
minor gramar corrections on project report & adding subplots to clusters algorithms
</commit_message>
<xml_diff>
--- a/Projetcapstone.docx
+++ b/Projetcapstone.docx
@@ -346,14 +346,7 @@
         <w:rPr>
           <w:lang w:val="en-US"/>
         </w:rPr>
-        <w:t xml:space="preserve"> (competition, potential customers, attractivity of the neighborhood…</w:t>
-      </w:r>
-      <w:proofErr w:type="gramStart"/>
-      <w:r>
-        <w:rPr>
-          <w:lang w:val="en-US"/>
-        </w:rPr>
-        <w:t xml:space="preserve">) </w:t>
+        <w:t xml:space="preserve"> (competition, potential customers, attractivity of the neighborhood…) </w:t>
       </w:r>
       <w:r>
         <w:rPr>
@@ -361,7 +354,6 @@
         </w:rPr>
         <w:t>;</w:t>
       </w:r>
-      <w:proofErr w:type="gramEnd"/>
       <w:r>
         <w:rPr>
           <w:lang w:val="en-US"/>
@@ -588,43 +580,21 @@
         <w:rPr>
           <w:lang w:val="en-US"/>
         </w:rPr>
-        <w:t xml:space="preserve"> </w:t>
-      </w:r>
-      <w:proofErr w:type="gramStart"/>
-      <w:r>
-        <w:rPr>
-          <w:lang w:val="en-US"/>
-        </w:rPr>
-        <w:t>in order to</w:t>
-      </w:r>
-      <w:proofErr w:type="gramEnd"/>
-      <w:r>
-        <w:rPr>
-          <w:lang w:val="en-US"/>
-        </w:rPr>
-        <w:t xml:space="preserve"> secure their investment. </w:t>
-      </w:r>
-    </w:p>
-    <w:p>
-      <w:pPr>
-        <w:jc w:val="both"/>
-        <w:rPr>
-          <w:lang w:val="en-US"/>
-        </w:rPr>
-      </w:pPr>
-      <w:proofErr w:type="gramStart"/>
-      <w:r>
-        <w:rPr>
-          <w:lang w:val="en-US"/>
-        </w:rPr>
-        <w:t>In order to</w:t>
-      </w:r>
-      <w:proofErr w:type="gramEnd"/>
-      <w:r>
-        <w:rPr>
-          <w:lang w:val="en-US"/>
-        </w:rPr>
-        <w:t xml:space="preserve"> achieve our goal</w:t>
+        <w:t xml:space="preserve"> in order to secure their investment. </w:t>
+      </w:r>
+    </w:p>
+    <w:p>
+      <w:pPr>
+        <w:jc w:val="both"/>
+        <w:rPr>
+          <w:lang w:val="en-US"/>
+        </w:rPr>
+      </w:pPr>
+      <w:r>
+        <w:rPr>
+          <w:lang w:val="en-US"/>
+        </w:rPr>
+        <w:t>In order to achieve our goal</w:t>
       </w:r>
       <w:r>
         <w:rPr>
@@ -879,7 +849,6 @@
           <w:lang w:val="en-US" w:eastAsia="fr-FR"/>
         </w:rPr>
       </w:pPr>
-      <w:proofErr w:type="spellStart"/>
       <w:r>
         <w:rPr>
           <w:rFonts w:ascii="Arial" w:eastAsia="Times New Roman" w:hAnsi="Arial" w:cs="Arial"/>
@@ -892,7 +861,6 @@
         </w:rPr>
         <w:t>OpenData</w:t>
       </w:r>
-      <w:proofErr w:type="spellEnd"/>
       <w:r>
         <w:rPr>
           <w:rFonts w:ascii="Arial" w:eastAsia="Times New Roman" w:hAnsi="Arial" w:cs="Arial"/>
@@ -994,7 +962,6 @@
         </w:rPr>
         <w:t xml:space="preserve">borough and towns in </w:t>
       </w:r>
-      <w:proofErr w:type="spellStart"/>
       <w:r>
         <w:rPr>
           <w:rFonts w:ascii="Segoe UI" w:hAnsi="Segoe UI" w:cs="Segoe UI"/>
@@ -1002,17 +969,7 @@
           <w:shd w:val="clear" w:color="auto" w:fill="FFFFFF"/>
           <w:lang w:val="en-US"/>
         </w:rPr>
-        <w:t>GeoJSON</w:t>
-      </w:r>
-      <w:proofErr w:type="spellEnd"/>
-      <w:r>
-        <w:rPr>
-          <w:rFonts w:ascii="Segoe UI" w:hAnsi="Segoe UI" w:cs="Segoe UI"/>
-          <w:color w:val="24292E"/>
-          <w:shd w:val="clear" w:color="auto" w:fill="FFFFFF"/>
-          <w:lang w:val="en-US"/>
-        </w:rPr>
-        <w:t> </w:t>
+        <w:t>GeoJSON </w:t>
       </w:r>
       <w:r>
         <w:rPr>
@@ -1222,29 +1179,7 @@
           <w:szCs w:val="21"/>
           <w:lang w:val="en-US" w:eastAsia="fr-FR"/>
         </w:rPr>
-        <w:t xml:space="preserve">.). </w:t>
-      </w:r>
-      <w:proofErr w:type="gramStart"/>
-      <w:r>
-        <w:rPr>
-          <w:rFonts w:ascii="Arial" w:eastAsia="Times New Roman" w:hAnsi="Arial" w:cs="Arial"/>
-          <w:color w:val="1F1F1F"/>
-          <w:sz w:val="21"/>
-          <w:szCs w:val="21"/>
-          <w:lang w:val="en-US" w:eastAsia="fr-FR"/>
-        </w:rPr>
-        <w:t>in order to</w:t>
-      </w:r>
-      <w:proofErr w:type="gramEnd"/>
-      <w:r>
-        <w:rPr>
-          <w:rFonts w:ascii="Arial" w:eastAsia="Times New Roman" w:hAnsi="Arial" w:cs="Arial"/>
-          <w:color w:val="1F1F1F"/>
-          <w:sz w:val="21"/>
-          <w:szCs w:val="21"/>
-          <w:lang w:val="en-US" w:eastAsia="fr-FR"/>
-        </w:rPr>
-        <w:t xml:space="preserve"> access this information, we have two choices: download txt files per year or use an unofficial API</w:t>
+        <w:t>.). in order to access this information, we have two choices: download txt files per year or use an unofficial API</w:t>
       </w:r>
       <w:r>
         <w:rPr>
@@ -1625,7 +1560,7 @@
         <mc:AlternateContent>
           <mc:Choice Requires="wpg">
             <w:drawing>
-              <wp:anchor distT="0" distB="0" distL="114300" distR="114300" simplePos="0" relativeHeight="251659264" behindDoc="0" locked="0" layoutInCell="1" allowOverlap="1" wp14:anchorId="78C786CF" wp14:editId="6DB5A64F">
+              <wp:anchor distT="0" distB="0" distL="114300" distR="114300" simplePos="0" relativeHeight="251655168" behindDoc="0" locked="0" layoutInCell="1" allowOverlap="1" wp14:anchorId="78C786CF" wp14:editId="1CF344DE">
                 <wp:simplePos x="0" y="0"/>
                 <wp:positionH relativeFrom="column">
                   <wp:posOffset>-4445</wp:posOffset>
@@ -1730,7 +1665,7 @@
           </mc:Choice>
           <mc:Fallback>
             <w:pict>
-              <v:group w14:anchorId="7E582CEB" id="Groupe 5" o:spid="_x0000_s1026" style="position:absolute;margin-left:-.35pt;margin-top:11.35pt;width:493.5pt;height:192.75pt;z-index:251659264" coordsize="62674,24479" o:gfxdata="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">
+              <v:group w14:anchorId="2A817106" id="Groupe 5" o:spid="_x0000_s1026" style="position:absolute;margin-left:-.35pt;margin-top:11.35pt;width:493.5pt;height:192.75pt;z-index:251655168" coordsize="62674,24479" o:gfxdata="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">
                 <v:shapetype id="_x0000_t75" coordsize="21600,21600" o:spt="75" o:preferrelative="t" path="m@4@5l@4@11@9@11@9@5xe" filled="f" stroked="f">
                   <v:stroke joinstyle="miter"/>
                   <v:formulas>
@@ -1858,7 +1793,7 @@
           <w:noProof/>
         </w:rPr>
         <w:drawing>
-          <wp:inline distT="0" distB="0" distL="0" distR="0" wp14:anchorId="1B115CE6" wp14:editId="04259264">
+          <wp:inline distT="0" distB="0" distL="0" distR="0" wp14:anchorId="1B115CE6" wp14:editId="3BA5BB1C">
             <wp:extent cx="5572125" cy="3086100"/>
             <wp:effectExtent l="0" t="0" r="9525" b="0"/>
             <wp:docPr id="6" name="Image 6"/>
@@ -1968,7 +1903,7 @@
           <w:noProof/>
         </w:rPr>
         <w:drawing>
-          <wp:inline distT="0" distB="0" distL="0" distR="0" wp14:anchorId="0BEB04AF" wp14:editId="521F52D0">
+          <wp:inline distT="0" distB="0" distL="0" distR="0" wp14:anchorId="0BEB04AF" wp14:editId="6007FF6E">
             <wp:extent cx="4276725" cy="771525"/>
             <wp:effectExtent l="0" t="0" r="9525" b="9525"/>
             <wp:docPr id="10" name="Image 10"/>
@@ -2052,7 +1987,7 @@
           <w:noProof/>
         </w:rPr>
         <w:drawing>
-          <wp:inline distT="0" distB="0" distL="0" distR="0" wp14:anchorId="069AAC5D" wp14:editId="76D32AB9">
+          <wp:inline distT="0" distB="0" distL="0" distR="0" wp14:anchorId="069AAC5D" wp14:editId="2DDF0C22">
             <wp:extent cx="3867150" cy="714375"/>
             <wp:effectExtent l="0" t="0" r="0" b="9525"/>
             <wp:docPr id="7" name="Image 7"/>
@@ -2141,7 +2076,7 @@
         </w:rPr>
         <w:lastRenderedPageBreak/>
         <w:drawing>
-          <wp:inline distT="0" distB="0" distL="0" distR="0" wp14:anchorId="22A71308" wp14:editId="2B72EF77">
+          <wp:inline distT="0" distB="0" distL="0" distR="0" wp14:anchorId="22A71308" wp14:editId="60E140C7">
             <wp:extent cx="6037402" cy="3067050"/>
             <wp:effectExtent l="0" t="0" r="1905" b="0"/>
             <wp:docPr id="9" name="Image 9"/>
@@ -2314,7 +2249,7 @@
           <w:noProof/>
         </w:rPr>
         <w:drawing>
-          <wp:inline distT="0" distB="0" distL="0" distR="0" wp14:anchorId="0A8BDF94" wp14:editId="5AC8A99F">
+          <wp:inline distT="0" distB="0" distL="0" distR="0" wp14:anchorId="0A8BDF94" wp14:editId="3C7EF69F">
             <wp:extent cx="4800600" cy="3277659"/>
             <wp:effectExtent l="0" t="0" r="0" b="0"/>
             <wp:docPr id="12" name="Image 12"/>
@@ -2469,7 +2404,7 @@
           <w:noProof/>
         </w:rPr>
         <w:drawing>
-          <wp:inline distT="0" distB="0" distL="0" distR="0" wp14:anchorId="42B8BE59" wp14:editId="446B35CC">
+          <wp:inline distT="0" distB="0" distL="0" distR="0" wp14:anchorId="42B8BE59" wp14:editId="6DC813EA">
             <wp:extent cx="4486275" cy="2657475"/>
             <wp:effectExtent l="0" t="0" r="9525" b="9525"/>
             <wp:docPr id="2" name="Image 2"/>
@@ -2526,7 +2461,6 @@
         </w:rPr>
         <w:t xml:space="preserve">In order to understand why we had this few number of venues, we made a folium map </w:t>
       </w:r>
-      <w:proofErr w:type="gramStart"/>
       <w:r>
         <w:rPr>
           <w:lang w:val="en-US"/>
@@ -2537,14 +2471,7 @@
         <w:rPr>
           <w:lang w:val="en-US"/>
         </w:rPr>
-        <w:t>:</w:t>
-      </w:r>
-      <w:proofErr w:type="gramEnd"/>
-      <w:r>
-        <w:rPr>
-          <w:lang w:val="en-US"/>
-        </w:rPr>
-        <w:t xml:space="preserve"> </w:t>
+        <w:t xml:space="preserve">: </w:t>
       </w:r>
     </w:p>
     <w:p>
@@ -2653,7 +2580,7 @@
         </w:rPr>
         <w:lastRenderedPageBreak/>
         <w:drawing>
-          <wp:inline distT="0" distB="0" distL="0" distR="0" wp14:anchorId="321D02D4" wp14:editId="0FEC4A15">
+          <wp:inline distT="0" distB="0" distL="0" distR="0" wp14:anchorId="321D02D4" wp14:editId="2FB0F643">
             <wp:extent cx="5162550" cy="3826387"/>
             <wp:effectExtent l="0" t="0" r="0" b="3175"/>
             <wp:docPr id="8" name="Image 8"/>
@@ -2713,7 +2640,7 @@
           <w:noProof/>
         </w:rPr>
         <w:drawing>
-          <wp:inline distT="0" distB="0" distL="0" distR="0" wp14:anchorId="086BB641" wp14:editId="635BF19A">
+          <wp:inline distT="0" distB="0" distL="0" distR="0" wp14:anchorId="086BB641" wp14:editId="32E444BA">
             <wp:extent cx="5172075" cy="3657282"/>
             <wp:effectExtent l="0" t="0" r="0" b="635"/>
             <wp:docPr id="11" name="Image 11"/>
@@ -2790,7 +2717,7 @@
         </w:rPr>
         <w:lastRenderedPageBreak/>
         <w:drawing>
-          <wp:inline distT="0" distB="0" distL="0" distR="0" wp14:anchorId="7FC2F7F9" wp14:editId="6113A581">
+          <wp:inline distT="0" distB="0" distL="0" distR="0" wp14:anchorId="7FC2F7F9" wp14:editId="7A2D6BFC">
             <wp:extent cx="5086350" cy="2790428"/>
             <wp:effectExtent l="0" t="0" r="0" b="0"/>
             <wp:docPr id="13" name="Image 13"/>
@@ -2959,21 +2886,7 @@
         <w:rPr>
           <w:lang w:val="en-US"/>
         </w:rPr>
-        <w:t xml:space="preserve">In our case, many suburbs towns with less results cover a large area, </w:t>
-      </w:r>
-      <w:proofErr w:type="gramStart"/>
-      <w:r>
-        <w:rPr>
-          <w:lang w:val="en-US"/>
-        </w:rPr>
-        <w:t>in order to</w:t>
-      </w:r>
-      <w:proofErr w:type="gramEnd"/>
-      <w:r>
-        <w:rPr>
-          <w:lang w:val="en-US"/>
-        </w:rPr>
-        <w:t xml:space="preserve"> capture more results, we need to enlarge radius of research. </w:t>
+        <w:t xml:space="preserve">In our case, many suburbs towns with less results cover a large area, in order to capture more results, we need to enlarge radius of research. </w:t>
       </w:r>
     </w:p>
     <w:p>
@@ -3088,7 +3001,7 @@
           <w:noProof/>
         </w:rPr>
         <w:drawing>
-          <wp:inline distT="0" distB="0" distL="0" distR="0" wp14:anchorId="5CF9F29B" wp14:editId="716EB2B2">
+          <wp:inline distT="0" distB="0" distL="0" distR="0" wp14:anchorId="5CF9F29B" wp14:editId="3B948946">
             <wp:extent cx="5760720" cy="1533525"/>
             <wp:effectExtent l="0" t="0" r="0" b="9525"/>
             <wp:docPr id="14" name="Image 14"/>
@@ -3180,118 +3093,29 @@
         </w:rPr>
         <w:t xml:space="preserve">We aim to cluster our </w:t>
       </w:r>
-      <w:proofErr w:type="gramStart"/>
-      <w:r>
-        <w:rPr>
-          <w:lang w:val="en-US"/>
-        </w:rPr>
-        <w:t>neighborhoods,</w:t>
-      </w:r>
-      <w:proofErr w:type="gramEnd"/>
-      <w:r>
-        <w:rPr>
-          <w:lang w:val="en-US"/>
-        </w:rPr>
-        <w:t xml:space="preserve"> several models exist as: </w:t>
-      </w:r>
-    </w:p>
-    <w:p>
-      <w:pPr>
-        <w:pStyle w:val="Paragraphedeliste"/>
-        <w:numPr>
-          <w:ilvl w:val="0"/>
-          <w:numId w:val="19"/>
-        </w:numPr>
-        <w:tabs>
-          <w:tab w:val="num" w:pos="720"/>
-          <w:tab w:val="num" w:pos="1440"/>
-        </w:tabs>
-        <w:jc w:val="both"/>
-        <w:rPr>
-          <w:lang w:val="en-US"/>
-        </w:rPr>
-      </w:pPr>
-      <w:r>
-        <w:rPr>
-          <w:lang w:val="en-US"/>
-        </w:rPr>
-        <w:t xml:space="preserve">K-Means </w:t>
-      </w:r>
-    </w:p>
-    <w:p>
-      <w:pPr>
-        <w:pStyle w:val="Paragraphedeliste"/>
-        <w:numPr>
-          <w:ilvl w:val="0"/>
-          <w:numId w:val="19"/>
-        </w:numPr>
-        <w:tabs>
-          <w:tab w:val="num" w:pos="720"/>
-          <w:tab w:val="num" w:pos="1440"/>
-        </w:tabs>
-        <w:jc w:val="both"/>
-        <w:rPr>
-          <w:lang w:val="en-US"/>
-        </w:rPr>
-      </w:pPr>
-      <w:r>
-        <w:rPr>
-          <w:b/>
-          <w:bCs/>
-          <w:lang w:val="en-US"/>
-        </w:rPr>
-        <w:t>Hierarchical clustering</w:t>
-      </w:r>
-      <w:r>
-        <w:rPr>
-          <w:lang w:val="en-US"/>
-        </w:rPr>
-        <w:t> algorithms produce trees of clusters</w:t>
-      </w:r>
-    </w:p>
-    <w:p>
-      <w:pPr>
-        <w:pStyle w:val="Paragraphedeliste"/>
-        <w:numPr>
-          <w:ilvl w:val="0"/>
-          <w:numId w:val="19"/>
-        </w:numPr>
-        <w:tabs>
-          <w:tab w:val="num" w:pos="720"/>
-          <w:tab w:val="num" w:pos="1440"/>
-        </w:tabs>
-        <w:jc w:val="both"/>
-        <w:rPr>
-          <w:lang w:val="en-US"/>
-        </w:rPr>
-      </w:pPr>
-      <w:r>
-        <w:rPr>
-          <w:b/>
-          <w:bCs/>
-          <w:lang w:val="en-US"/>
-        </w:rPr>
-        <w:t>Density-based</w:t>
-      </w:r>
-      <w:r>
-        <w:rPr>
-          <w:lang w:val="en-US"/>
-        </w:rPr>
-        <w:t> clustering algorithms produce arbitrary shaped clusters. They are </w:t>
-      </w:r>
-      <w:r>
-        <w:rPr>
-          <w:b/>
-          <w:bCs/>
-          <w:lang w:val="en-US"/>
-        </w:rPr>
-        <w:t>especially good when dealing with spatial clusters or when there is noise in your data set</w:t>
-      </w:r>
-      <w:r>
-        <w:rPr>
-          <w:lang w:val="en-US"/>
-        </w:rPr>
-        <w:t>.</w:t>
+      <w:r>
+        <w:rPr>
+          <w:lang w:val="en-US"/>
+        </w:rPr>
+        <w:t>neighborhoods;</w:t>
+      </w:r>
+      <w:r>
+        <w:rPr>
+          <w:lang w:val="en-US"/>
+        </w:rPr>
+        <w:t xml:space="preserve"> several models exist </w:t>
+      </w:r>
+      <w:r>
+        <w:rPr>
+          <w:lang w:val="en-US"/>
+        </w:rPr>
+        <w:t>like</w:t>
+      </w:r>
+      <w:r>
+        <w:rPr>
+          <w:lang w:val="en-US"/>
+        </w:rPr>
+        <w:t xml:space="preserve">: </w:t>
       </w:r>
     </w:p>
     <w:p>
@@ -3306,107 +3130,13 @@
       </w:pPr>
       <w:r>
         <w:rPr>
-          <w:lang w:val="en-US"/>
-        </w:rPr>
-        <w:t xml:space="preserve">In our case, we cannot use the density-based algorithm as we are not dealing with spatial cluster. </w:t>
-      </w:r>
-      <w:r>
-        <w:rPr>
-          <w:lang w:val="en-US"/>
-        </w:rPr>
-        <w:t xml:space="preserve">We have test K means and hierarchical clustering that provided similar results. For the sake of clarity, we will focus on the </w:t>
-      </w:r>
-      <w:proofErr w:type="spellStart"/>
-      <w:r>
-        <w:rPr>
-          <w:lang w:val="en-US"/>
-        </w:rPr>
-        <w:t>Kmeans</w:t>
-      </w:r>
-      <w:proofErr w:type="spellEnd"/>
-      <w:r>
-        <w:rPr>
-          <w:lang w:val="en-US"/>
-        </w:rPr>
-        <w:t xml:space="preserve"> algorithm. </w:t>
-      </w:r>
-    </w:p>
-    <w:p>
-      <w:pPr>
-        <w:tabs>
-          <w:tab w:val="num" w:pos="1440"/>
-        </w:tabs>
-        <w:jc w:val="both"/>
-        <w:rPr>
-          <w:lang w:val="en-US"/>
-        </w:rPr>
-      </w:pPr>
-      <w:r>
-        <w:rPr>
-          <w:lang w:val="en-US"/>
-        </w:rPr>
-        <w:t xml:space="preserve">To select the perfect number of clusters, we have conducted two tests: The </w:t>
-      </w:r>
-      <w:r>
-        <w:rPr>
-          <w:lang w:val="en-US"/>
-        </w:rPr>
-        <w:t xml:space="preserve">Silhouette </w:t>
-      </w:r>
-      <w:r>
-        <w:rPr>
-          <w:lang w:val="en-US"/>
-        </w:rPr>
-        <w:t xml:space="preserve">and the elbow </w:t>
-      </w:r>
-      <w:r>
-        <w:rPr>
-          <w:lang w:val="en-US"/>
-        </w:rPr>
-        <w:t>method</w:t>
-      </w:r>
-      <w:r>
-        <w:rPr>
-          <w:lang w:val="en-US"/>
-        </w:rPr>
-        <w:t xml:space="preserve">s. </w:t>
-      </w:r>
-      <w:r>
-        <w:rPr>
-          <w:lang w:val="en-US"/>
-        </w:rPr>
-        <w:t>Both proposed to dispatch our neighborhoods into</w:t>
-      </w:r>
-      <w:r>
-        <w:rPr>
-          <w:lang w:val="en-US"/>
-        </w:rPr>
-        <w:t xml:space="preserve"> respectively 5 and 4</w:t>
-      </w:r>
-      <w:r>
-        <w:rPr>
-          <w:lang w:val="en-US"/>
-        </w:rPr>
-        <w:t xml:space="preserve"> clusters:</w:t>
-      </w:r>
-    </w:p>
-    <w:p>
-      <w:pPr>
-        <w:keepNext/>
-        <w:tabs>
-          <w:tab w:val="num" w:pos="1440"/>
-        </w:tabs>
-        <w:jc w:val="both"/>
-      </w:pPr>
-      <w:r>
-        <w:rPr>
           <w:noProof/>
         </w:rPr>
         <w:drawing>
-          <wp:inline distT="0" distB="0" distL="0" distR="0" wp14:anchorId="738A846E" wp14:editId="7DE8881E">
-            <wp:extent cx="4425114" cy="2600325"/>
+          <wp:inline distT="0" distB="0" distL="0" distR="0" wp14:anchorId="2330ED77" wp14:editId="4C631D78">
+            <wp:extent cx="5972175" cy="4311218"/>
             <wp:effectExtent l="0" t="0" r="0" b="0"/>
-            <wp:docPr id="18" name="Image 18"/>
+            <wp:docPr id="16" name="Image 16"/>
             <wp:cNvGraphicFramePr>
               <a:graphicFrameLocks xmlns:a="http://schemas.openxmlformats.org/drawingml/2006/main" noChangeAspect="1"/>
             </wp:cNvGraphicFramePr>
@@ -3417,20 +3147,27 @@
                     <pic:cNvPr id="1" name=""/>
                     <pic:cNvPicPr/>
                   </pic:nvPicPr>
-                  <pic:blipFill>
+                  <pic:blipFill rotWithShape="1">
                     <a:blip r:embed="rId23"/>
-                    <a:stretch>
-                      <a:fillRect/>
-                    </a:stretch>
+                    <a:srcRect r="23942"/>
+                    <a:stretch/>
                   </pic:blipFill>
-                  <pic:spPr>
+                  <pic:spPr bwMode="auto">
                     <a:xfrm>
                       <a:off x="0" y="0"/>
-                      <a:ext cx="4432273" cy="2604532"/>
+                      <a:ext cx="5991536" cy="4325195"/>
                     </a:xfrm>
                     <a:prstGeom prst="rect">
                       <a:avLst/>
                     </a:prstGeom>
+                    <a:ln>
+                      <a:noFill/>
+                    </a:ln>
+                    <a:extLst>
+                      <a:ext uri="{53640926-AAD7-44D8-BBD7-CCE9431645EC}">
+                        <a14:shadowObscured xmlns:a14="http://schemas.microsoft.com/office/drawing/2010/main"/>
+                      </a:ext>
+                    </a:extLst>
                   </pic:spPr>
                 </pic:pic>
               </a:graphicData>
@@ -3441,37 +3178,6 @@
     </w:p>
     <w:p>
       <w:pPr>
-        <w:pStyle w:val="Lgende"/>
-        <w:jc w:val="both"/>
-        <w:rPr>
-          <w:lang w:val="en-US"/>
-        </w:rPr>
-      </w:pPr>
-      <w:r>
-        <w:t xml:space="preserve">Figure </w:t>
-      </w:r>
-      <w:fldSimple w:instr=" SEQ Figure \* ARABIC ">
-        <w:r>
-          <w:rPr>
-            <w:noProof/>
-          </w:rPr>
-          <w:t>3</w:t>
-        </w:r>
-      </w:fldSimple>
-      <w:r>
-        <w:t xml:space="preserve">- The </w:t>
-      </w:r>
-      <w:proofErr w:type="spellStart"/>
-      <w:r>
-        <w:t>Elbow</w:t>
-      </w:r>
-      <w:proofErr w:type="spellEnd"/>
-      <w:r>
-        <w:t xml:space="preserve"> Method</w:t>
-      </w:r>
-    </w:p>
-    <w:p>
-      <w:pPr>
         <w:tabs>
           <w:tab w:val="num" w:pos="1440"/>
         </w:tabs>
@@ -3480,6 +3186,149 @@
           <w:lang w:val="en-US"/>
         </w:rPr>
       </w:pPr>
+      <w:r>
+        <w:rPr>
+          <w:lang w:val="en-US"/>
+        </w:rPr>
+        <w:t xml:space="preserve">In our case, we cannot use the density-based algorithm as we are not dealing with spatial cluster. </w:t>
+      </w:r>
+      <w:r>
+        <w:rPr>
+          <w:lang w:val="en-US"/>
+        </w:rPr>
+        <w:t>Furthermore, w</w:t>
+      </w:r>
+      <w:r>
+        <w:rPr>
+          <w:lang w:val="en-US"/>
+        </w:rPr>
+        <w:t xml:space="preserve">e have test K means and </w:t>
+      </w:r>
+      <w:r>
+        <w:rPr>
+          <w:lang w:val="en-US"/>
+        </w:rPr>
+        <w:t>agglomerative</w:t>
+      </w:r>
+      <w:r>
+        <w:rPr>
+          <w:lang w:val="en-US"/>
+        </w:rPr>
+        <w:t xml:space="preserve"> clustering that provided similar results. </w:t>
+      </w:r>
+      <w:r>
+        <w:rPr>
+          <w:lang w:val="en-US"/>
+        </w:rPr>
+        <w:t xml:space="preserve">But </w:t>
+      </w:r>
+      <w:r>
+        <w:rPr>
+          <w:lang w:val="en-US"/>
+        </w:rPr>
+        <w:t>agglomerative</w:t>
+      </w:r>
+      <w:r>
+        <w:rPr>
+          <w:lang w:val="en-US"/>
+        </w:rPr>
+        <w:t xml:space="preserve"> clustering seems to have a better ‘noise’ analysis. We have </w:t>
+      </w:r>
+      <w:r>
+        <w:rPr>
+          <w:lang w:val="en-US"/>
+        </w:rPr>
+        <w:t>conducted</w:t>
+      </w:r>
+      <w:r>
+        <w:rPr>
+          <w:lang w:val="en-US"/>
+        </w:rPr>
+        <w:t xml:space="preserve"> a short visual analysis based on our knowledge of the metropole and by comparing the delta between the two algorithms. For this reason, we</w:t>
+      </w:r>
+      <w:r>
+        <w:rPr>
+          <w:lang w:val="en-US"/>
+        </w:rPr>
+        <w:t xml:space="preserve"> will focus </w:t>
+      </w:r>
+      <w:r>
+        <w:rPr>
+          <w:lang w:val="en-US"/>
+        </w:rPr>
+        <w:t>our results analysis on the hierarchical algorithm</w:t>
+      </w:r>
+      <w:r>
+        <w:rPr>
+          <w:lang w:val="en-US"/>
+        </w:rPr>
+        <w:t xml:space="preserve">. </w:t>
+      </w:r>
+    </w:p>
+    <w:p>
+      <w:pPr>
+        <w:tabs>
+          <w:tab w:val="num" w:pos="1440"/>
+        </w:tabs>
+        <w:jc w:val="both"/>
+        <w:rPr>
+          <w:lang w:val="en-US"/>
+        </w:rPr>
+      </w:pPr>
+      <w:r>
+        <w:rPr>
+          <w:lang w:val="en-US"/>
+        </w:rPr>
+        <w:t>However, t</w:t>
+      </w:r>
+      <w:r>
+        <w:rPr>
+          <w:lang w:val="en-US"/>
+        </w:rPr>
+        <w:t xml:space="preserve">o select the perfect number of clusters, we have conducted two tests: The </w:t>
+      </w:r>
+      <w:r>
+        <w:rPr>
+          <w:lang w:val="en-US"/>
+        </w:rPr>
+        <w:t xml:space="preserve">Silhouette </w:t>
+      </w:r>
+      <w:r>
+        <w:rPr>
+          <w:lang w:val="en-US"/>
+        </w:rPr>
+        <w:t xml:space="preserve">and the elbow </w:t>
+      </w:r>
+      <w:r>
+        <w:rPr>
+          <w:lang w:val="en-US"/>
+        </w:rPr>
+        <w:t>method</w:t>
+      </w:r>
+      <w:r>
+        <w:rPr>
+          <w:lang w:val="en-US"/>
+        </w:rPr>
+        <w:t xml:space="preserve">s. </w:t>
+      </w:r>
+      <w:r>
+        <w:rPr>
+          <w:lang w:val="en-US"/>
+        </w:rPr>
+        <w:t>Both proposed to dispatch our neighborhoods into</w:t>
+      </w:r>
+      <w:r>
+        <w:rPr>
+          <w:lang w:val="en-US"/>
+        </w:rPr>
+        <w:t xml:space="preserve"> respectively 5 and 4</w:t>
+      </w:r>
+      <w:r>
+        <w:rPr>
+          <w:lang w:val="en-US"/>
+        </w:rPr>
+        <w:t xml:space="preserve"> clusters:</w:t>
+      </w:r>
     </w:p>
     <w:p>
       <w:pPr>
@@ -3488,15 +3337,321 @@
           <w:tab w:val="num" w:pos="1440"/>
         </w:tabs>
         <w:jc w:val="both"/>
+        <w:rPr>
+          <w:lang w:val="en-US"/>
+        </w:rPr>
       </w:pPr>
       <w:r>
         <w:rPr>
           <w:noProof/>
+          <w:lang w:val="en-US"/>
+        </w:rPr>
+        <w:lastRenderedPageBreak/>
+        <w:t xml:space="preserve"> </w:t>
+      </w:r>
+    </w:p>
+    <w:p>
+      <w:pPr>
+        <w:pStyle w:val="Lgende"/>
+        <w:jc w:val="both"/>
+        <w:rPr>
+          <w:lang w:val="en-US"/>
+        </w:rPr>
+      </w:pPr>
+      <w:r>
+        <w:rPr>
+          <w:noProof/>
+        </w:rPr>
+        <mc:AlternateContent>
+          <mc:Choice Requires="wpg">
+            <w:drawing>
+              <wp:anchor distT="0" distB="0" distL="114300" distR="114300" simplePos="0" relativeHeight="251661312" behindDoc="0" locked="0" layoutInCell="1" allowOverlap="1" wp14:anchorId="47ADD921" wp14:editId="3E97DAAE">
+                <wp:simplePos x="0" y="0"/>
+                <wp:positionH relativeFrom="column">
+                  <wp:posOffset>652780</wp:posOffset>
+                </wp:positionH>
+                <wp:positionV relativeFrom="paragraph">
+                  <wp:posOffset>5080</wp:posOffset>
+                </wp:positionV>
+                <wp:extent cx="4819015" cy="5877560"/>
+                <wp:effectExtent l="0" t="0" r="635" b="8890"/>
+                <wp:wrapTopAndBottom/>
+                <wp:docPr id="22" name="Groupe 22"/>
+                <wp:cNvGraphicFramePr/>
+                <a:graphic xmlns:a="http://schemas.openxmlformats.org/drawingml/2006/main">
+                  <a:graphicData uri="http://schemas.microsoft.com/office/word/2010/wordprocessingGroup">
+                    <wpg:wgp>
+                      <wpg:cNvGrpSpPr/>
+                      <wpg:grpSpPr>
+                        <a:xfrm>
+                          <a:off x="0" y="0"/>
+                          <a:ext cx="4819015" cy="5877560"/>
+                          <a:chOff x="0" y="0"/>
+                          <a:chExt cx="4819015" cy="5877560"/>
+                        </a:xfrm>
+                      </wpg:grpSpPr>
+                      <pic:pic xmlns:pic="http://schemas.openxmlformats.org/drawingml/2006/picture">
+                        <pic:nvPicPr>
+                          <pic:cNvPr id="17" name="Image 17"/>
+                          <pic:cNvPicPr>
+                            <a:picLocks noChangeAspect="1"/>
+                          </pic:cNvPicPr>
+                        </pic:nvPicPr>
+                        <pic:blipFill>
+                          <a:blip r:embed="rId24">
+                            <a:extLst>
+                              <a:ext uri="{28A0092B-C50C-407E-A947-70E740481C1C}">
+                                <a14:useLocalDpi xmlns:a14="http://schemas.microsoft.com/office/drawing/2010/main" val="0"/>
+                              </a:ext>
+                            </a:extLst>
+                          </a:blip>
+                          <a:stretch>
+                            <a:fillRect/>
+                          </a:stretch>
+                        </pic:blipFill>
+                        <pic:spPr>
+                          <a:xfrm>
+                            <a:off x="76200" y="2943225"/>
+                            <a:ext cx="4591050" cy="2934335"/>
+                          </a:xfrm>
+                          <a:prstGeom prst="rect">
+                            <a:avLst/>
+                          </a:prstGeom>
+                        </pic:spPr>
+                      </pic:pic>
+                      <pic:pic xmlns:pic="http://schemas.openxmlformats.org/drawingml/2006/picture">
+                        <pic:nvPicPr>
+                          <pic:cNvPr id="15" name="Image 15"/>
+                          <pic:cNvPicPr>
+                            <a:picLocks noChangeAspect="1"/>
+                          </pic:cNvPicPr>
+                        </pic:nvPicPr>
+                        <pic:blipFill>
+                          <a:blip r:embed="rId25">
+                            <a:extLst>
+                              <a:ext uri="{28A0092B-C50C-407E-A947-70E740481C1C}">
+                                <a14:useLocalDpi xmlns:a14="http://schemas.microsoft.com/office/drawing/2010/main" val="0"/>
+                              </a:ext>
+                            </a:extLst>
+                          </a:blip>
+                          <a:stretch>
+                            <a:fillRect/>
+                          </a:stretch>
+                        </pic:blipFill>
+                        <pic:spPr>
+                          <a:xfrm>
+                            <a:off x="0" y="0"/>
+                            <a:ext cx="4819015" cy="2949575"/>
+                          </a:xfrm>
+                          <a:prstGeom prst="rect">
+                            <a:avLst/>
+                          </a:prstGeom>
+                        </pic:spPr>
+                      </pic:pic>
+                    </wpg:wgp>
+                  </a:graphicData>
+                </a:graphic>
+              </wp:anchor>
+            </w:drawing>
+          </mc:Choice>
+          <mc:Fallback>
+            <w:pict>
+              <v:group w14:anchorId="208A505B" id="Groupe 22" o:spid="_x0000_s1026" style="position:absolute;margin-left:51.4pt;margin-top:.4pt;width:379.45pt;height:462.8pt;z-index:251661312" coordsize="48190,58775" o:gfxdata="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">
+                <v:shape id="Image 17" o:spid="_x0000_s1027" type="#_x0000_t75" style="position:absolute;left:762;top:29432;width:45910;height:29343;visibility:visible;mso-wrap-style:square" o:gfxdata="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">
+                  <v:imagedata r:id="rId26" o:title=""/>
+                </v:shape>
+                <v:shape id="Image 15" o:spid="_x0000_s1028" type="#_x0000_t75" style="position:absolute;width:48190;height:29495;visibility:visible;mso-wrap-style:square" o:gfxdata="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">
+                  <v:imagedata r:id="rId27" o:title=""/>
+                </v:shape>
+                <w10:wrap type="topAndBottom"/>
+              </v:group>
+            </w:pict>
+          </mc:Fallback>
+        </mc:AlternateContent>
+      </w:r>
+      <w:r>
+        <w:rPr>
+          <w:lang w:val="en-US"/>
+        </w:rPr>
+        <w:t xml:space="preserve">Figure </w:t>
+      </w:r>
+      <w:r>
+        <w:fldChar w:fldCharType="begin"/>
+      </w:r>
+      <w:r>
+        <w:rPr>
+          <w:lang w:val="en-US"/>
+        </w:rPr>
+        <w:instrText xml:space="preserve"> SEQ Figure \* ARABIC </w:instrText>
+      </w:r>
+      <w:r>
+        <w:fldChar w:fldCharType="separate"/>
+      </w:r>
+      <w:r>
+        <w:rPr>
+          <w:noProof/>
+          <w:lang w:val="en-US"/>
+        </w:rPr>
+        <w:t>3</w:t>
+      </w:r>
+      <w:r>
+        <w:fldChar w:fldCharType="end"/>
+      </w:r>
+      <w:r>
+        <w:rPr>
+          <w:lang w:val="en-US"/>
+        </w:rPr>
+        <w:t>- The Elbow Method</w:t>
+      </w:r>
+      <w:r>
+        <w:rPr>
+          <w:lang w:val="en-US"/>
+        </w:rPr>
+        <w:t xml:space="preserve"> c</w:t>
+      </w:r>
+      <w:r>
+        <w:rPr>
+          <w:lang w:val="en-US"/>
+        </w:rPr>
+        <w:t xml:space="preserve">omparison between Kmeans and agglomerative clustering </w:t>
+      </w:r>
+    </w:p>
+    <w:p>
+      <w:pPr>
+        <w:tabs>
+          <w:tab w:val="num" w:pos="1440"/>
+        </w:tabs>
+        <w:jc w:val="both"/>
+        <w:rPr>
+          <w:lang w:val="en-US"/>
+        </w:rPr>
+      </w:pPr>
+    </w:p>
+    <w:p>
+      <w:pPr>
+        <w:tabs>
+          <w:tab w:val="num" w:pos="1440"/>
+        </w:tabs>
+        <w:jc w:val="both"/>
+        <w:rPr>
+          <w:lang w:val="en-US"/>
+        </w:rPr>
+      </w:pPr>
+      <w:r>
+        <w:rPr>
+          <w:lang w:val="en-US"/>
+        </w:rPr>
+        <w:t xml:space="preserve">For both clustering models, the elbow method preconizes to split our dataset into 4 clusters. </w:t>
+      </w:r>
+    </w:p>
+    <w:p>
+      <w:pPr>
+        <w:tabs>
+          <w:tab w:val="num" w:pos="1440"/>
+        </w:tabs>
+        <w:jc w:val="both"/>
+        <w:rPr>
+          <w:lang w:val="en-US"/>
+        </w:rPr>
+      </w:pPr>
+      <w:r>
+        <w:rPr>
+          <w:lang w:val="en-US"/>
+        </w:rPr>
+        <w:t xml:space="preserve">To confirm this, we will also conduct another analysis of optimal clusters number by using the silhouette </w:t>
+      </w:r>
+      <w:r>
+        <w:rPr>
+          <w:lang w:val="en-US"/>
+        </w:rPr>
+        <w:t xml:space="preserve">analysis. </w:t>
+      </w:r>
+      <w:r>
+        <w:rPr>
+          <w:lang w:val="en-US"/>
+        </w:rPr>
+        <w:t>Silhouette analysis can be used to study the separation distance between the resulting clusters. The silhouette plot displays a measure of how close each point in one cluster is to points in the neighboring clusters and thus provides a way to assess parameters like number of clusters visually. This measure has a range of [-1, 1</w:t>
+      </w:r>
+      <w:r>
+        <w:rPr>
+          <w:lang w:val="en-US"/>
+        </w:rPr>
+        <w:t>]</w:t>
+      </w:r>
+      <w:r>
+        <w:rPr>
+          <w:rStyle w:val="Appelnotedebasdep"/>
+          <w:lang w:val="en-US"/>
+        </w:rPr>
+        <w:footnoteReference w:id="7"/>
+      </w:r>
+      <w:r>
+        <w:rPr>
+          <w:lang w:val="en-US"/>
+        </w:rPr>
+        <w:t>.</w:t>
+      </w:r>
+    </w:p>
+    <w:p>
+      <w:pPr>
+        <w:tabs>
+          <w:tab w:val="num" w:pos="1440"/>
+        </w:tabs>
+        <w:jc w:val="both"/>
+        <w:rPr>
+          <w:lang w:val="en-US"/>
+        </w:rPr>
+      </w:pPr>
+    </w:p>
+    <w:p>
+      <w:pPr>
+        <w:tabs>
+          <w:tab w:val="num" w:pos="1440"/>
+        </w:tabs>
+        <w:jc w:val="both"/>
+        <w:rPr>
+          <w:lang w:val="en-US"/>
+        </w:rPr>
+      </w:pPr>
+    </w:p>
+    <w:p>
+      <w:pPr>
+        <w:tabs>
+          <w:tab w:val="num" w:pos="1440"/>
+        </w:tabs>
+        <w:jc w:val="both"/>
+        <w:rPr>
+          <w:lang w:val="en-US"/>
+        </w:rPr>
+      </w:pPr>
+    </w:p>
+    <w:p>
+      <w:pPr>
+        <w:tabs>
+          <w:tab w:val="num" w:pos="1440"/>
+        </w:tabs>
+        <w:jc w:val="both"/>
+        <w:rPr>
+          <w:lang w:val="en-US"/>
+        </w:rPr>
+      </w:pPr>
+    </w:p>
+    <w:p>
+      <w:pPr>
+        <w:keepNext/>
+        <w:tabs>
+          <w:tab w:val="num" w:pos="1440"/>
+        </w:tabs>
+        <w:jc w:val="both"/>
+      </w:pPr>
+      <w:r>
+        <w:rPr>
+          <w:noProof/>
         </w:rPr>
         <w:drawing>
-          <wp:inline distT="0" distB="0" distL="0" distR="0" wp14:anchorId="513EAD86" wp14:editId="4AC04EF2">
-            <wp:extent cx="3727739" cy="2343150"/>
-            <wp:effectExtent l="0" t="0" r="6350" b="0"/>
+          <wp:inline distT="0" distB="0" distL="0" distR="0" wp14:anchorId="513EAD86" wp14:editId="3B046256">
+            <wp:extent cx="4867275" cy="3059429"/>
+            <wp:effectExtent l="0" t="0" r="0" b="8255"/>
             <wp:docPr id="19" name="Image 19"/>
             <wp:cNvGraphicFramePr>
               <a:graphicFrameLocks xmlns:a="http://schemas.openxmlformats.org/drawingml/2006/main" noChangeAspect="1"/>
@@ -3511,7 +3666,7 @@
                     </pic:cNvPicPr>
                   </pic:nvPicPr>
                   <pic:blipFill>
-                    <a:blip r:embed="rId24">
+                    <a:blip r:embed="rId28">
                       <a:extLst>
                         <a:ext uri="{28A0092B-C50C-407E-A947-70E740481C1C}">
                           <a14:useLocalDpi xmlns:a14="http://schemas.microsoft.com/office/drawing/2010/main" val="0"/>
@@ -3526,7 +3681,7 @@
                   <pic:spPr bwMode="auto">
                     <a:xfrm>
                       <a:off x="0" y="0"/>
-                      <a:ext cx="3757324" cy="2361746"/>
+                      <a:ext cx="4922370" cy="3094060"/>
                     </a:xfrm>
                     <a:prstGeom prst="rect">
                       <a:avLst/>
@@ -3585,41 +3740,203 @@
         </w:rPr>
         <w:t>- The Silhouette method</w:t>
       </w:r>
-    </w:p>
-    <w:p>
-      <w:pPr>
-        <w:rPr>
-          <w:lang w:val="en-US"/>
-        </w:rPr>
-      </w:pPr>
+      <w:r>
+        <w:rPr>
+          <w:lang w:val="en-US"/>
+        </w:rPr>
+        <w:t xml:space="preserve"> </w:t>
+      </w:r>
+      <w:r>
+        <w:rPr>
+          <w:lang w:val="en-US"/>
+        </w:rPr>
+        <w:t>K means</w:t>
+      </w:r>
+      <w:r>
+        <w:rPr>
+          <w:lang w:val="en-US"/>
+        </w:rPr>
+        <w:t xml:space="preserve"> algorithm </w:t>
+      </w:r>
+    </w:p>
+    <w:p>
+      <w:pPr>
+        <w:keepNext/>
+      </w:pPr>
+      <w:r>
+        <w:rPr>
+          <w:noProof/>
+        </w:rPr>
+        <w:drawing>
+          <wp:inline distT="0" distB="0" distL="0" distR="0" wp14:anchorId="7019670C" wp14:editId="6B4DDD4B">
+            <wp:extent cx="4867275" cy="3476625"/>
+            <wp:effectExtent l="0" t="0" r="9525" b="9525"/>
+            <wp:docPr id="25" name="Image 25"/>
+            <wp:cNvGraphicFramePr>
+              <a:graphicFrameLocks xmlns:a="http://schemas.openxmlformats.org/drawingml/2006/main" noChangeAspect="1"/>
+            </wp:cNvGraphicFramePr>
+            <a:graphic xmlns:a="http://schemas.openxmlformats.org/drawingml/2006/main">
+              <a:graphicData uri="http://schemas.openxmlformats.org/drawingml/2006/picture">
+                <pic:pic xmlns:pic="http://schemas.openxmlformats.org/drawingml/2006/picture">
+                  <pic:nvPicPr>
+                    <pic:cNvPr id="0" name="Picture 2"/>
+                    <pic:cNvPicPr>
+                      <a:picLocks noChangeAspect="1" noChangeArrowheads="1"/>
+                    </pic:cNvPicPr>
+                  </pic:nvPicPr>
+                  <pic:blipFill>
+                    <a:blip r:embed="rId29">
+                      <a:extLst>
+                        <a:ext uri="{28A0092B-C50C-407E-A947-70E740481C1C}">
+                          <a14:useLocalDpi xmlns:a14="http://schemas.microsoft.com/office/drawing/2010/main" val="0"/>
+                        </a:ext>
+                      </a:extLst>
+                    </a:blip>
+                    <a:srcRect/>
+                    <a:stretch>
+                      <a:fillRect/>
+                    </a:stretch>
+                  </pic:blipFill>
+                  <pic:spPr bwMode="auto">
+                    <a:xfrm>
+                      <a:off x="0" y="0"/>
+                      <a:ext cx="4867275" cy="3476625"/>
+                    </a:xfrm>
+                    <a:prstGeom prst="rect">
+                      <a:avLst/>
+                    </a:prstGeom>
+                    <a:noFill/>
+                    <a:ln>
+                      <a:noFill/>
+                    </a:ln>
+                  </pic:spPr>
+                </pic:pic>
+              </a:graphicData>
+            </a:graphic>
+          </wp:inline>
+        </w:drawing>
+      </w:r>
+    </w:p>
+    <w:p>
+      <w:pPr>
+        <w:pStyle w:val="Lgende"/>
+        <w:rPr>
+          <w:lang w:val="en-US"/>
+        </w:rPr>
+      </w:pPr>
+      <w:r>
+        <w:rPr>
+          <w:lang w:val="en-US"/>
+        </w:rPr>
+        <w:t xml:space="preserve">Figure </w:t>
+      </w:r>
+      <w:r>
+        <w:fldChar w:fldCharType="begin"/>
+      </w:r>
+      <w:r>
+        <w:rPr>
+          <w:lang w:val="en-US"/>
+        </w:rPr>
+        <w:instrText xml:space="preserve"> SEQ Figure \* ARABIC </w:instrText>
+      </w:r>
+      <w:r>
+        <w:fldChar w:fldCharType="separate"/>
+      </w:r>
+      <w:r>
+        <w:rPr>
+          <w:noProof/>
+          <w:lang w:val="en-US"/>
+        </w:rPr>
+        <w:t>5</w:t>
+      </w:r>
+      <w:r>
+        <w:fldChar w:fldCharType="end"/>
+      </w:r>
+      <w:r>
+        <w:rPr>
+          <w:lang w:val="en-US"/>
+        </w:rPr>
+        <w:t>-</w:t>
+      </w:r>
+      <w:r>
+        <w:rPr>
+          <w:lang w:val="en-US"/>
+        </w:rPr>
+        <w:t>S</w:t>
+      </w:r>
+      <w:r>
+        <w:rPr>
+          <w:lang w:val="en-US"/>
+        </w:rPr>
+        <w:t>i</w:t>
+      </w:r>
+      <w:r>
+        <w:rPr>
+          <w:lang w:val="en-US"/>
+        </w:rPr>
+        <w:t>lhouette method agglomerative clustering</w:t>
+      </w:r>
+    </w:p>
+    <w:p>
+      <w:pPr>
+        <w:jc w:val="both"/>
+        <w:rPr>
+          <w:lang w:val="en-US"/>
+        </w:rPr>
+      </w:pPr>
+      <w:r>
+        <w:rPr>
+          <w:lang w:val="en-US"/>
+        </w:rPr>
+        <w:t>The silhouette score preconizes a 2 clusters approach in the agglomerative method, but the 4 clusters approach can be used in our case. Indeed, s</w:t>
+      </w:r>
+      <w:r>
+        <w:rPr>
+          <w:lang w:val="en-US"/>
+        </w:rPr>
+        <w:t xml:space="preserve">ilhouette coefficients near +1 indicate that the sample is far away from the neighboring clusters. A value of 0 indicates that the sample is on or </w:t>
+      </w:r>
+      <w:r>
+        <w:rPr>
+          <w:lang w:val="en-US"/>
+        </w:rPr>
+        <w:t>remarkably close</w:t>
+      </w:r>
+      <w:r>
+        <w:rPr>
+          <w:lang w:val="en-US"/>
+        </w:rPr>
+        <w:t xml:space="preserve"> </w:t>
+      </w:r>
       <w:r>
         <w:rPr>
           <w:lang w:val="en-US"/>
         </w:rPr>
         <w:lastRenderedPageBreak/>
-        <w:t xml:space="preserve">As we do not have a lot of neighborhoods to regroup, we will privilege the 4 clusters approach. </w:t>
-      </w:r>
-    </w:p>
-    <w:p>
-      <w:pPr>
-        <w:rPr>
-          <w:lang w:val="en-US"/>
-        </w:rPr>
-      </w:pPr>
-    </w:p>
-    <w:p>
-      <w:pPr>
-        <w:keepNext/>
+        <w:t>to the decision boundary between two neighboring clusters and negative values indicate that those samples might have been assigned to the wrong cluster.</w:t>
+      </w:r>
+      <w:r>
+        <w:rPr>
+          <w:lang w:val="en-US"/>
+        </w:rPr>
+        <w:t xml:space="preserve"> For k=4, we are still at a score of 0.5 that means, that the clusters are still far away to one another. As it does not make sense to separate neighborhoods into 2 clusters, we will use a k of 4 for clustering our neighborhoods.</w:t>
+      </w:r>
+    </w:p>
+    <w:p>
+      <w:pPr>
+        <w:rPr>
+          <w:lang w:val="en-US"/>
+        </w:rPr>
       </w:pPr>
       <w:r>
         <w:rPr>
           <w:noProof/>
         </w:rPr>
         <w:drawing>
-          <wp:inline distT="0" distB="0" distL="0" distR="0" wp14:anchorId="1E446966" wp14:editId="518F374B">
-            <wp:extent cx="5760720" cy="3037205"/>
+          <wp:inline distT="0" distB="0" distL="0" distR="0" wp14:anchorId="43D3BB0F" wp14:editId="0AA40B25">
+            <wp:extent cx="5760720" cy="3414395"/>
             <wp:effectExtent l="0" t="0" r="0" b="0"/>
-            <wp:docPr id="20" name="Image 20"/>
+            <wp:docPr id="26" name="Image 26"/>
             <wp:cNvGraphicFramePr>
               <a:graphicFrameLocks xmlns:a="http://schemas.openxmlformats.org/drawingml/2006/main" noChangeAspect="1"/>
             </wp:cNvGraphicFramePr>
@@ -3631,7 +3948,7 @@
                     <pic:cNvPicPr/>
                   </pic:nvPicPr>
                   <pic:blipFill>
-                    <a:blip r:embed="rId25"/>
+                    <a:blip r:embed="rId30"/>
                     <a:stretch>
                       <a:fillRect/>
                     </a:stretch>
@@ -3639,7 +3956,7 @@
                   <pic:spPr>
                     <a:xfrm>
                       <a:off x="0" y="0"/>
-                      <a:ext cx="5760720" cy="3037205"/>
+                      <a:ext cx="5760720" cy="3414395"/>
                     </a:xfrm>
                     <a:prstGeom prst="rect">
                       <a:avLst/>
@@ -3654,6 +3971,11 @@
     </w:p>
     <w:p>
       <w:pPr>
+        <w:keepNext/>
+      </w:pPr>
+    </w:p>
+    <w:p>
+      <w:pPr>
         <w:pStyle w:val="Lgende"/>
         <w:rPr>
           <w:lang w:val="en-US"/>
@@ -3682,7 +4004,7 @@
           <w:noProof/>
           <w:lang w:val="en-US"/>
         </w:rPr>
-        <w:t>5</w:t>
+        <w:t>6</w:t>
       </w:r>
       <w:r>
         <w:fldChar w:fldCharType="end"/>
@@ -3691,21 +4013,7 @@
         <w:rPr>
           <w:lang w:val="en-US"/>
         </w:rPr>
-        <w:t xml:space="preserve"> Clusters </w:t>
-      </w:r>
-      <w:proofErr w:type="spellStart"/>
-      <w:r>
-        <w:rPr>
-          <w:lang w:val="en-US"/>
-        </w:rPr>
-        <w:t>clhoropeth</w:t>
-      </w:r>
-      <w:proofErr w:type="spellEnd"/>
-      <w:r>
-        <w:rPr>
-          <w:lang w:val="en-US"/>
-        </w:rPr>
-        <w:t xml:space="preserve"> map</w:t>
+        <w:t xml:space="preserve"> Clusters clhoropeth map</w:t>
       </w:r>
     </w:p>
     <w:p>
@@ -4020,7 +4328,27 @@
           <w:szCs w:val="21"/>
           <w:lang w:val="en-US" w:eastAsia="fr-FR"/>
         </w:rPr>
-        <w:t xml:space="preserve"> These neighborhoods are business centers, not the best place to live in but perfect to install a business.</w:t>
+        <w:t xml:space="preserve"> These neighborhoods are business centers, not the best place to live in but perfect to </w:t>
+      </w:r>
+      <w:r>
+        <w:rPr>
+          <w:rFonts w:ascii="Helvetica" w:eastAsia="Times New Roman" w:hAnsi="Helvetica" w:cs="Helvetica"/>
+          <w:color w:val="000000"/>
+          <w:sz w:val="21"/>
+          <w:szCs w:val="21"/>
+          <w:lang w:val="en-US" w:eastAsia="fr-FR"/>
+        </w:rPr>
+        <w:t>install professional premises</w:t>
+      </w:r>
+      <w:r>
+        <w:rPr>
+          <w:rFonts w:ascii="Helvetica" w:eastAsia="Times New Roman" w:hAnsi="Helvetica" w:cs="Helvetica"/>
+          <w:color w:val="000000"/>
+          <w:sz w:val="21"/>
+          <w:szCs w:val="21"/>
+          <w:lang w:val="en-US" w:eastAsia="fr-FR"/>
+        </w:rPr>
+        <w:t>.</w:t>
       </w:r>
     </w:p>
     <w:p>
@@ -4138,26 +4466,9 @@
         <w:rPr>
           <w:lang w:val="en-US"/>
         </w:rPr>
+        <w:lastRenderedPageBreak/>
         <w:t>Finally, due to the limit number of results returned by foursquare, we decided to implement a higher level of cauterization directly into the parent categories. Some neighborhoods with only two venues returned may not be accurately clustered.</w:t>
       </w:r>
-    </w:p>
-    <w:p>
-      <w:pPr>
-        <w:shd w:val="clear" w:color="auto" w:fill="FFFFFF"/>
-        <w:spacing w:before="240" w:after="0" w:line="240" w:lineRule="auto"/>
-        <w:rPr>
-          <w:lang w:val="en-US"/>
-        </w:rPr>
-      </w:pPr>
-    </w:p>
-    <w:p>
-      <w:pPr>
-        <w:shd w:val="clear" w:color="auto" w:fill="FFFFFF"/>
-        <w:spacing w:before="240" w:after="0" w:line="240" w:lineRule="auto"/>
-        <w:rPr>
-          <w:lang w:val="en-US"/>
-        </w:rPr>
-      </w:pPr>
     </w:p>
     <w:p>
       <w:pPr>
@@ -5908,6 +6219,30 @@
       </w:r>
     </w:p>
   </w:footnote>
+  <w:footnote w:id="7">
+    <w:p>
+      <w:pPr>
+        <w:pStyle w:val="Notedebasdepage"/>
+      </w:pPr>
+      <w:r>
+        <w:rPr>
+          <w:rStyle w:val="Appelnotedebasdep"/>
+        </w:rPr>
+        <w:footnoteRef/>
+      </w:r>
+      <w:r>
+        <w:t xml:space="preserve"> </w:t>
+      </w:r>
+      <w:hyperlink r:id="rId6" w:history="1">
+        <w:r>
+          <w:rPr>
+            <w:rStyle w:val="Lienhypertexte"/>
+          </w:rPr>
+          <w:t>https://scikit-learn.org/stable/auto_examples/cluster/plot_kmeans_silhouette_analysis.html</w:t>
+        </w:r>
+      </w:hyperlink>
+    </w:p>
+  </w:footnote>
 </w:footnotes>
 </file>
 
@@ -6116,6 +6451,119 @@
     </w:lvl>
   </w:abstractNum>
   <w:abstractNum w:abstractNumId="2" w15:restartNumberingAfterBreak="0">
+    <w:nsid w:val="13FC6F95"/>
+    <w:multiLevelType w:val="hybridMultilevel"/>
+    <w:tmpl w:val="FD42814E"/>
+    <w:lvl w:ilvl="0" w:tplc="040C0001">
+      <w:start w:val="1"/>
+      <w:numFmt w:val="bullet"/>
+      <w:lvlText w:val=""/>
+      <w:lvlJc w:val="left"/>
+      <w:pPr>
+        <w:ind w:left="720" w:hanging="360"/>
+      </w:pPr>
+      <w:rPr>
+        <w:rFonts w:ascii="Symbol" w:hAnsi="Symbol" w:hint="default"/>
+      </w:rPr>
+    </w:lvl>
+    <w:lvl w:ilvl="1" w:tplc="040C0003" w:tentative="1">
+      <w:start w:val="1"/>
+      <w:numFmt w:val="bullet"/>
+      <w:lvlText w:val="o"/>
+      <w:lvlJc w:val="left"/>
+      <w:pPr>
+        <w:ind w:left="1440" w:hanging="360"/>
+      </w:pPr>
+      <w:rPr>
+        <w:rFonts w:ascii="Courier New" w:hAnsi="Courier New" w:cs="Courier New" w:hint="default"/>
+      </w:rPr>
+    </w:lvl>
+    <w:lvl w:ilvl="2" w:tplc="040C0005" w:tentative="1">
+      <w:start w:val="1"/>
+      <w:numFmt w:val="bullet"/>
+      <w:lvlText w:val=""/>
+      <w:lvlJc w:val="left"/>
+      <w:pPr>
+        <w:ind w:left="2160" w:hanging="360"/>
+      </w:pPr>
+      <w:rPr>
+        <w:rFonts w:ascii="Wingdings" w:hAnsi="Wingdings" w:hint="default"/>
+      </w:rPr>
+    </w:lvl>
+    <w:lvl w:ilvl="3" w:tplc="040C0001" w:tentative="1">
+      <w:start w:val="1"/>
+      <w:numFmt w:val="bullet"/>
+      <w:lvlText w:val=""/>
+      <w:lvlJc w:val="left"/>
+      <w:pPr>
+        <w:ind w:left="2880" w:hanging="360"/>
+      </w:pPr>
+      <w:rPr>
+        <w:rFonts w:ascii="Symbol" w:hAnsi="Symbol" w:hint="default"/>
+      </w:rPr>
+    </w:lvl>
+    <w:lvl w:ilvl="4" w:tplc="040C0003" w:tentative="1">
+      <w:start w:val="1"/>
+      <w:numFmt w:val="bullet"/>
+      <w:lvlText w:val="o"/>
+      <w:lvlJc w:val="left"/>
+      <w:pPr>
+        <w:ind w:left="3600" w:hanging="360"/>
+      </w:pPr>
+      <w:rPr>
+        <w:rFonts w:ascii="Courier New" w:hAnsi="Courier New" w:cs="Courier New" w:hint="default"/>
+      </w:rPr>
+    </w:lvl>
+    <w:lvl w:ilvl="5" w:tplc="040C0005" w:tentative="1">
+      <w:start w:val="1"/>
+      <w:numFmt w:val="bullet"/>
+      <w:lvlText w:val=""/>
+      <w:lvlJc w:val="left"/>
+      <w:pPr>
+        <w:ind w:left="4320" w:hanging="360"/>
+      </w:pPr>
+      <w:rPr>
+        <w:rFonts w:ascii="Wingdings" w:hAnsi="Wingdings" w:hint="default"/>
+      </w:rPr>
+    </w:lvl>
+    <w:lvl w:ilvl="6" w:tplc="040C0001" w:tentative="1">
+      <w:start w:val="1"/>
+      <w:numFmt w:val="bullet"/>
+      <w:lvlText w:val=""/>
+      <w:lvlJc w:val="left"/>
+      <w:pPr>
+        <w:ind w:left="5040" w:hanging="360"/>
+      </w:pPr>
+      <w:rPr>
+        <w:rFonts w:ascii="Symbol" w:hAnsi="Symbol" w:hint="default"/>
+      </w:rPr>
+    </w:lvl>
+    <w:lvl w:ilvl="7" w:tplc="040C0003" w:tentative="1">
+      <w:start w:val="1"/>
+      <w:numFmt w:val="bullet"/>
+      <w:lvlText w:val="o"/>
+      <w:lvlJc w:val="left"/>
+      <w:pPr>
+        <w:ind w:left="5760" w:hanging="360"/>
+      </w:pPr>
+      <w:rPr>
+        <w:rFonts w:ascii="Courier New" w:hAnsi="Courier New" w:cs="Courier New" w:hint="default"/>
+      </w:rPr>
+    </w:lvl>
+    <w:lvl w:ilvl="8" w:tplc="040C0005" w:tentative="1">
+      <w:start w:val="1"/>
+      <w:numFmt w:val="bullet"/>
+      <w:lvlText w:val=""/>
+      <w:lvlJc w:val="left"/>
+      <w:pPr>
+        <w:ind w:left="6480" w:hanging="360"/>
+      </w:pPr>
+      <w:rPr>
+        <w:rFonts w:ascii="Wingdings" w:hAnsi="Wingdings" w:hint="default"/>
+      </w:rPr>
+    </w:lvl>
+  </w:abstractNum>
+  <w:abstractNum w:abstractNumId="3" w15:restartNumberingAfterBreak="0">
     <w:nsid w:val="1F6F0D7B"/>
     <w:multiLevelType w:val="hybridMultilevel"/>
     <w:tmpl w:val="B902275E"/>
@@ -6228,7 +6676,7 @@
       </w:rPr>
     </w:lvl>
   </w:abstractNum>
-  <w:abstractNum w:abstractNumId="3" w15:restartNumberingAfterBreak="0">
+  <w:abstractNum w:abstractNumId="4" w15:restartNumberingAfterBreak="0">
     <w:nsid w:val="1F9B2A75"/>
     <w:multiLevelType w:val="hybridMultilevel"/>
     <w:tmpl w:val="F7BA3626"/>
@@ -6341,7 +6789,7 @@
       </w:rPr>
     </w:lvl>
   </w:abstractNum>
-  <w:abstractNum w:abstractNumId="4" w15:restartNumberingAfterBreak="0">
+  <w:abstractNum w:abstractNumId="5" w15:restartNumberingAfterBreak="0">
     <w:nsid w:val="1FAA6D0E"/>
     <w:multiLevelType w:val="multilevel"/>
     <w:tmpl w:val="2058422A"/>
@@ -6490,7 +6938,7 @@
       </w:rPr>
     </w:lvl>
   </w:abstractNum>
-  <w:abstractNum w:abstractNumId="5" w15:restartNumberingAfterBreak="0">
+  <w:abstractNum w:abstractNumId="6" w15:restartNumberingAfterBreak="0">
     <w:nsid w:val="24661E16"/>
     <w:multiLevelType w:val="hybridMultilevel"/>
     <w:tmpl w:val="E6FAB9EE"/>
@@ -6603,7 +7051,7 @@
       </w:rPr>
     </w:lvl>
   </w:abstractNum>
-  <w:abstractNum w:abstractNumId="6" w15:restartNumberingAfterBreak="0">
+  <w:abstractNum w:abstractNumId="7" w15:restartNumberingAfterBreak="0">
     <w:nsid w:val="264C5E4C"/>
     <w:multiLevelType w:val="hybridMultilevel"/>
     <w:tmpl w:val="56542FEC"/>
@@ -6692,7 +7140,7 @@
       </w:pPr>
     </w:lvl>
   </w:abstractNum>
-  <w:abstractNum w:abstractNumId="7" w15:restartNumberingAfterBreak="0">
+  <w:abstractNum w:abstractNumId="8" w15:restartNumberingAfterBreak="0">
     <w:nsid w:val="2C5D1DB2"/>
     <w:multiLevelType w:val="multilevel"/>
     <w:tmpl w:val="F9C6C840"/>
@@ -6841,7 +7289,7 @@
       </w:rPr>
     </w:lvl>
   </w:abstractNum>
-  <w:abstractNum w:abstractNumId="8" w15:restartNumberingAfterBreak="0">
+  <w:abstractNum w:abstractNumId="9" w15:restartNumberingAfterBreak="0">
     <w:nsid w:val="2E873950"/>
     <w:multiLevelType w:val="multilevel"/>
     <w:tmpl w:val="068226B0"/>
@@ -6990,7 +7438,7 @@
       </w:rPr>
     </w:lvl>
   </w:abstractNum>
-  <w:abstractNum w:abstractNumId="9" w15:restartNumberingAfterBreak="0">
+  <w:abstractNum w:abstractNumId="10" w15:restartNumberingAfterBreak="0">
     <w:nsid w:val="320A5F5A"/>
     <w:multiLevelType w:val="hybridMultilevel"/>
     <w:tmpl w:val="3BB0359A"/>
@@ -7103,7 +7551,7 @@
       </w:rPr>
     </w:lvl>
   </w:abstractNum>
-  <w:abstractNum w:abstractNumId="10" w15:restartNumberingAfterBreak="0">
+  <w:abstractNum w:abstractNumId="11" w15:restartNumberingAfterBreak="0">
     <w:nsid w:val="49005141"/>
     <w:multiLevelType w:val="hybridMultilevel"/>
     <w:tmpl w:val="F78E9226"/>
@@ -7216,7 +7664,7 @@
       </w:rPr>
     </w:lvl>
   </w:abstractNum>
-  <w:abstractNum w:abstractNumId="11" w15:restartNumberingAfterBreak="0">
+  <w:abstractNum w:abstractNumId="12" w15:restartNumberingAfterBreak="0">
     <w:nsid w:val="4A7B1DC0"/>
     <w:multiLevelType w:val="multilevel"/>
     <w:tmpl w:val="1644A590"/>
@@ -7365,7 +7813,7 @@
       </w:rPr>
     </w:lvl>
   </w:abstractNum>
-  <w:abstractNum w:abstractNumId="12" w15:restartNumberingAfterBreak="0">
+  <w:abstractNum w:abstractNumId="13" w15:restartNumberingAfterBreak="0">
     <w:nsid w:val="502843E7"/>
     <w:multiLevelType w:val="multilevel"/>
     <w:tmpl w:val="872295AA"/>
@@ -7482,7 +7930,7 @@
       </w:pPr>
     </w:lvl>
   </w:abstractNum>
-  <w:abstractNum w:abstractNumId="13" w15:restartNumberingAfterBreak="0">
+  <w:abstractNum w:abstractNumId="14" w15:restartNumberingAfterBreak="0">
     <w:nsid w:val="51CA0012"/>
     <w:multiLevelType w:val="multilevel"/>
     <w:tmpl w:val="B76E8548"/>
@@ -7595,7 +8043,7 @@
       </w:pPr>
     </w:lvl>
   </w:abstractNum>
-  <w:abstractNum w:abstractNumId="14" w15:restartNumberingAfterBreak="0">
+  <w:abstractNum w:abstractNumId="15" w15:restartNumberingAfterBreak="0">
     <w:nsid w:val="52170B7E"/>
     <w:multiLevelType w:val="hybridMultilevel"/>
     <w:tmpl w:val="1422C644"/>
@@ -7708,7 +8156,7 @@
       </w:rPr>
     </w:lvl>
   </w:abstractNum>
-  <w:abstractNum w:abstractNumId="15" w15:restartNumberingAfterBreak="0">
+  <w:abstractNum w:abstractNumId="16" w15:restartNumberingAfterBreak="0">
     <w:nsid w:val="5AA70C59"/>
     <w:multiLevelType w:val="multilevel"/>
     <w:tmpl w:val="DB82ABE6"/>
@@ -7821,7 +8269,7 @@
       </w:pPr>
     </w:lvl>
   </w:abstractNum>
-  <w:abstractNum w:abstractNumId="16" w15:restartNumberingAfterBreak="0">
+  <w:abstractNum w:abstractNumId="17" w15:restartNumberingAfterBreak="0">
     <w:nsid w:val="5E005D51"/>
     <w:multiLevelType w:val="hybridMultilevel"/>
     <w:tmpl w:val="2DC8D1A0"/>
@@ -7934,7 +8382,7 @@
       </w:rPr>
     </w:lvl>
   </w:abstractNum>
-  <w:abstractNum w:abstractNumId="17" w15:restartNumberingAfterBreak="0">
+  <w:abstractNum w:abstractNumId="18" w15:restartNumberingAfterBreak="0">
     <w:nsid w:val="643221F5"/>
     <w:multiLevelType w:val="hybridMultilevel"/>
     <w:tmpl w:val="DFC2B4D8"/>
@@ -8047,7 +8495,147 @@
       </w:rPr>
     </w:lvl>
   </w:abstractNum>
-  <w:abstractNum w:abstractNumId="18" w15:restartNumberingAfterBreak="0">
+  <w:abstractNum w:abstractNumId="19" w15:restartNumberingAfterBreak="0">
+    <w:nsid w:val="69B46414"/>
+    <w:multiLevelType w:val="hybridMultilevel"/>
+    <w:tmpl w:val="30D60302"/>
+    <w:lvl w:ilvl="0" w:tplc="AE7EC862">
+      <w:start w:val="1"/>
+      <w:numFmt w:val="bullet"/>
+      <w:lvlText w:val="•"/>
+      <w:lvlJc w:val="left"/>
+      <w:pPr>
+        <w:tabs>
+          <w:tab w:val="num" w:pos="720"/>
+        </w:tabs>
+        <w:ind w:left="720" w:hanging="360"/>
+      </w:pPr>
+      <w:rPr>
+        <w:rFonts w:ascii="Arial" w:hAnsi="Arial" w:hint="default"/>
+      </w:rPr>
+    </w:lvl>
+    <w:lvl w:ilvl="1" w:tplc="FECC96D4" w:tentative="1">
+      <w:start w:val="1"/>
+      <w:numFmt w:val="bullet"/>
+      <w:lvlText w:val="•"/>
+      <w:lvlJc w:val="left"/>
+      <w:pPr>
+        <w:tabs>
+          <w:tab w:val="num" w:pos="1440"/>
+        </w:tabs>
+        <w:ind w:left="1440" w:hanging="360"/>
+      </w:pPr>
+      <w:rPr>
+        <w:rFonts w:ascii="Arial" w:hAnsi="Arial" w:hint="default"/>
+      </w:rPr>
+    </w:lvl>
+    <w:lvl w:ilvl="2" w:tplc="EE96A28C" w:tentative="1">
+      <w:start w:val="1"/>
+      <w:numFmt w:val="bullet"/>
+      <w:lvlText w:val="•"/>
+      <w:lvlJc w:val="left"/>
+      <w:pPr>
+        <w:tabs>
+          <w:tab w:val="num" w:pos="2160"/>
+        </w:tabs>
+        <w:ind w:left="2160" w:hanging="360"/>
+      </w:pPr>
+      <w:rPr>
+        <w:rFonts w:ascii="Arial" w:hAnsi="Arial" w:hint="default"/>
+      </w:rPr>
+    </w:lvl>
+    <w:lvl w:ilvl="3" w:tplc="452E41D6" w:tentative="1">
+      <w:start w:val="1"/>
+      <w:numFmt w:val="bullet"/>
+      <w:lvlText w:val="•"/>
+      <w:lvlJc w:val="left"/>
+      <w:pPr>
+        <w:tabs>
+          <w:tab w:val="num" w:pos="2880"/>
+        </w:tabs>
+        <w:ind w:left="2880" w:hanging="360"/>
+      </w:pPr>
+      <w:rPr>
+        <w:rFonts w:ascii="Arial" w:hAnsi="Arial" w:hint="default"/>
+      </w:rPr>
+    </w:lvl>
+    <w:lvl w:ilvl="4" w:tplc="0B3AFCB0" w:tentative="1">
+      <w:start w:val="1"/>
+      <w:numFmt w:val="bullet"/>
+      <w:lvlText w:val="•"/>
+      <w:lvlJc w:val="left"/>
+      <w:pPr>
+        <w:tabs>
+          <w:tab w:val="num" w:pos="3600"/>
+        </w:tabs>
+        <w:ind w:left="3600" w:hanging="360"/>
+      </w:pPr>
+      <w:rPr>
+        <w:rFonts w:ascii="Arial" w:hAnsi="Arial" w:hint="default"/>
+      </w:rPr>
+    </w:lvl>
+    <w:lvl w:ilvl="5" w:tplc="98465F56" w:tentative="1">
+      <w:start w:val="1"/>
+      <w:numFmt w:val="bullet"/>
+      <w:lvlText w:val="•"/>
+      <w:lvlJc w:val="left"/>
+      <w:pPr>
+        <w:tabs>
+          <w:tab w:val="num" w:pos="4320"/>
+        </w:tabs>
+        <w:ind w:left="4320" w:hanging="360"/>
+      </w:pPr>
+      <w:rPr>
+        <w:rFonts w:ascii="Arial" w:hAnsi="Arial" w:hint="default"/>
+      </w:rPr>
+    </w:lvl>
+    <w:lvl w:ilvl="6" w:tplc="D952B994" w:tentative="1">
+      <w:start w:val="1"/>
+      <w:numFmt w:val="bullet"/>
+      <w:lvlText w:val="•"/>
+      <w:lvlJc w:val="left"/>
+      <w:pPr>
+        <w:tabs>
+          <w:tab w:val="num" w:pos="5040"/>
+        </w:tabs>
+        <w:ind w:left="5040" w:hanging="360"/>
+      </w:pPr>
+      <w:rPr>
+        <w:rFonts w:ascii="Arial" w:hAnsi="Arial" w:hint="default"/>
+      </w:rPr>
+    </w:lvl>
+    <w:lvl w:ilvl="7" w:tplc="EBAA782E" w:tentative="1">
+      <w:start w:val="1"/>
+      <w:numFmt w:val="bullet"/>
+      <w:lvlText w:val="•"/>
+      <w:lvlJc w:val="left"/>
+      <w:pPr>
+        <w:tabs>
+          <w:tab w:val="num" w:pos="5760"/>
+        </w:tabs>
+        <w:ind w:left="5760" w:hanging="360"/>
+      </w:pPr>
+      <w:rPr>
+        <w:rFonts w:ascii="Arial" w:hAnsi="Arial" w:hint="default"/>
+      </w:rPr>
+    </w:lvl>
+    <w:lvl w:ilvl="8" w:tplc="F77CE9E2" w:tentative="1">
+      <w:start w:val="1"/>
+      <w:numFmt w:val="bullet"/>
+      <w:lvlText w:val="•"/>
+      <w:lvlJc w:val="left"/>
+      <w:pPr>
+        <w:tabs>
+          <w:tab w:val="num" w:pos="6480"/>
+        </w:tabs>
+        <w:ind w:left="6480" w:hanging="360"/>
+      </w:pPr>
+      <w:rPr>
+        <w:rFonts w:ascii="Arial" w:hAnsi="Arial" w:hint="default"/>
+      </w:rPr>
+    </w:lvl>
+  </w:abstractNum>
+  <w:abstractNum w:abstractNumId="20" w15:restartNumberingAfterBreak="0">
     <w:nsid w:val="6A08104B"/>
     <w:multiLevelType w:val="hybridMultilevel"/>
     <w:tmpl w:val="3E8854F4"/>
@@ -8160,7 +8748,7 @@
       </w:rPr>
     </w:lvl>
   </w:abstractNum>
-  <w:abstractNum w:abstractNumId="19" w15:restartNumberingAfterBreak="0">
+  <w:abstractNum w:abstractNumId="21" w15:restartNumberingAfterBreak="0">
     <w:nsid w:val="6A866894"/>
     <w:multiLevelType w:val="hybridMultilevel"/>
     <w:tmpl w:val="8CBA3EA6"/>
@@ -8273,7 +8861,7 @@
       </w:rPr>
     </w:lvl>
   </w:abstractNum>
-  <w:abstractNum w:abstractNumId="20" w15:restartNumberingAfterBreak="0">
+  <w:abstractNum w:abstractNumId="22" w15:restartNumberingAfterBreak="0">
     <w:nsid w:val="7CD53EB4"/>
     <w:multiLevelType w:val="hybridMultilevel"/>
     <w:tmpl w:val="677A4320"/>
@@ -8390,64 +8978,70 @@
     <w:abstractNumId w:val="0"/>
   </w:num>
   <w:num w:numId="2">
-    <w:abstractNumId w:val="13"/>
+    <w:abstractNumId w:val="14"/>
   </w:num>
   <w:num w:numId="3">
-    <w:abstractNumId w:val="15"/>
+    <w:abstractNumId w:val="16"/>
   </w:num>
   <w:num w:numId="4">
+    <w:abstractNumId w:val="5"/>
+  </w:num>
+  <w:num w:numId="5">
+    <w:abstractNumId w:val="12"/>
+  </w:num>
+  <w:num w:numId="6">
+    <w:abstractNumId w:val="20"/>
+  </w:num>
+  <w:num w:numId="7">
     <w:abstractNumId w:val="4"/>
   </w:num>
-  <w:num w:numId="5">
-    <w:abstractNumId w:val="11"/>
+  <w:num w:numId="8">
+    <w:abstractNumId w:val="21"/>
   </w:num>
-  <w:num w:numId="6">
+  <w:num w:numId="9">
     <w:abstractNumId w:val="18"/>
   </w:num>
-  <w:num w:numId="7">
+  <w:num w:numId="10">
     <w:abstractNumId w:val="3"/>
-  </w:num>
-  <w:num w:numId="8">
-    <w:abstractNumId w:val="19"/>
-  </w:num>
-  <w:num w:numId="9">
-    <w:abstractNumId w:val="17"/>
-  </w:num>
-  <w:num w:numId="10">
-    <w:abstractNumId w:val="2"/>
   </w:num>
   <w:num w:numId="11">
     <w:abstractNumId w:val="1"/>
   </w:num>
   <w:num w:numId="12">
+    <w:abstractNumId w:val="10"/>
+  </w:num>
+  <w:num w:numId="13">
+    <w:abstractNumId w:val="7"/>
+  </w:num>
+  <w:num w:numId="14">
+    <w:abstractNumId w:val="11"/>
+  </w:num>
+  <w:num w:numId="15">
+    <w:abstractNumId w:val="17"/>
+  </w:num>
+  <w:num w:numId="16">
+    <w:abstractNumId w:val="15"/>
+  </w:num>
+  <w:num w:numId="17">
+    <w:abstractNumId w:val="6"/>
+  </w:num>
+  <w:num w:numId="18">
+    <w:abstractNumId w:val="13"/>
+  </w:num>
+  <w:num w:numId="19">
+    <w:abstractNumId w:val="22"/>
+  </w:num>
+  <w:num w:numId="20">
     <w:abstractNumId w:val="9"/>
   </w:num>
-  <w:num w:numId="13">
-    <w:abstractNumId w:val="6"/>
-  </w:num>
-  <w:num w:numId="14">
-    <w:abstractNumId w:val="10"/>
-  </w:num>
-  <w:num w:numId="15">
-    <w:abstractNumId w:val="16"/>
-  </w:num>
-  <w:num w:numId="16">
-    <w:abstractNumId w:val="14"/>
-  </w:num>
-  <w:num w:numId="17">
-    <w:abstractNumId w:val="5"/>
-  </w:num>
-  <w:num w:numId="18">
-    <w:abstractNumId w:val="12"/>
-  </w:num>
-  <w:num w:numId="19">
-    <w:abstractNumId w:val="20"/>
-  </w:num>
-  <w:num w:numId="20">
+  <w:num w:numId="21">
     <w:abstractNumId w:val="8"/>
   </w:num>
-  <w:num w:numId="21">
-    <w:abstractNumId w:val="7"/>
+  <w:num w:numId="22">
+    <w:abstractNumId w:val="2"/>
+  </w:num>
+  <w:num w:numId="23">
+    <w:abstractNumId w:val="19"/>
   </w:num>
 </w:numbering>
 </file>
@@ -8919,7 +9513,6 @@
   <w:style w:type="character" w:default="1" w:styleId="Policepardfaut">
     <w:name w:val="Default Paragraph Font"/>
     <w:uiPriority w:val="1"/>
-    <w:semiHidden/>
     <w:unhideWhenUsed/>
   </w:style>
   <w:style w:type="table" w:default="1" w:styleId="TableauNormal">
@@ -9574,7 +10167,7 @@
 </file>
 
 <file path=customXml/itemProps1.xml><?xml version="1.0" encoding="utf-8"?>
-<ds:datastoreItem xmlns:ds="http://schemas.openxmlformats.org/officeDocument/2006/customXml" ds:itemID="{D4E29225-1916-43CE-A795-889FFD3B65D1}">
+<ds:datastoreItem xmlns:ds="http://schemas.openxmlformats.org/officeDocument/2006/customXml" ds:itemID="{627F4B55-95AF-4F65-9D8F-E7E6CC54FDF3}">
   <ds:schemaRefs>
     <ds:schemaRef ds:uri="http://schemas.openxmlformats.org/officeDocument/2006/bibliography"/>
   </ds:schemaRefs>

</xml_diff>

<commit_message>
pdf of report & presentation
</commit_message>
<xml_diff>
--- a/Projetcapstone.docx
+++ b/Projetcapstone.docx
@@ -346,7 +346,14 @@
         <w:rPr>
           <w:lang w:val="en-US"/>
         </w:rPr>
-        <w:t xml:space="preserve"> (competition, potential customers, attractivity of the neighborhood…) </w:t>
+        <w:t xml:space="preserve"> (competition, potential customers, attractivity of the neighborhood…</w:t>
+      </w:r>
+      <w:proofErr w:type="gramStart"/>
+      <w:r>
+        <w:rPr>
+          <w:lang w:val="en-US"/>
+        </w:rPr>
+        <w:t xml:space="preserve">) </w:t>
       </w:r>
       <w:r>
         <w:rPr>
@@ -354,6 +361,7 @@
         </w:rPr>
         <w:t>;</w:t>
       </w:r>
+      <w:proofErr w:type="gramEnd"/>
       <w:r>
         <w:rPr>
           <w:lang w:val="en-US"/>
@@ -580,21 +588,43 @@
         <w:rPr>
           <w:lang w:val="en-US"/>
         </w:rPr>
-        <w:t xml:space="preserve"> in order to secure their investment. </w:t>
-      </w:r>
-    </w:p>
-    <w:p>
-      <w:pPr>
-        <w:jc w:val="both"/>
-        <w:rPr>
-          <w:lang w:val="en-US"/>
-        </w:rPr>
-      </w:pPr>
-      <w:r>
-        <w:rPr>
-          <w:lang w:val="en-US"/>
-        </w:rPr>
-        <w:t>In order to achieve our goal</w:t>
+        <w:t xml:space="preserve"> </w:t>
+      </w:r>
+      <w:proofErr w:type="gramStart"/>
+      <w:r>
+        <w:rPr>
+          <w:lang w:val="en-US"/>
+        </w:rPr>
+        <w:t>in order to</w:t>
+      </w:r>
+      <w:proofErr w:type="gramEnd"/>
+      <w:r>
+        <w:rPr>
+          <w:lang w:val="en-US"/>
+        </w:rPr>
+        <w:t xml:space="preserve"> secure their investment. </w:t>
+      </w:r>
+    </w:p>
+    <w:p>
+      <w:pPr>
+        <w:jc w:val="both"/>
+        <w:rPr>
+          <w:lang w:val="en-US"/>
+        </w:rPr>
+      </w:pPr>
+      <w:proofErr w:type="gramStart"/>
+      <w:r>
+        <w:rPr>
+          <w:lang w:val="en-US"/>
+        </w:rPr>
+        <w:t>In order to</w:t>
+      </w:r>
+      <w:proofErr w:type="gramEnd"/>
+      <w:r>
+        <w:rPr>
+          <w:lang w:val="en-US"/>
+        </w:rPr>
+        <w:t xml:space="preserve"> achieve our goal</w:t>
       </w:r>
       <w:r>
         <w:rPr>
@@ -849,6 +879,7 @@
           <w:lang w:val="en-US" w:eastAsia="fr-FR"/>
         </w:rPr>
       </w:pPr>
+      <w:proofErr w:type="spellStart"/>
       <w:r>
         <w:rPr>
           <w:rFonts w:ascii="Arial" w:eastAsia="Times New Roman" w:hAnsi="Arial" w:cs="Arial"/>
@@ -861,6 +892,7 @@
         </w:rPr>
         <w:t>OpenData</w:t>
       </w:r>
+      <w:proofErr w:type="spellEnd"/>
       <w:r>
         <w:rPr>
           <w:rFonts w:ascii="Arial" w:eastAsia="Times New Roman" w:hAnsi="Arial" w:cs="Arial"/>
@@ -962,6 +994,7 @@
         </w:rPr>
         <w:t xml:space="preserve">borough and towns in </w:t>
       </w:r>
+      <w:proofErr w:type="spellStart"/>
       <w:r>
         <w:rPr>
           <w:rFonts w:ascii="Segoe UI" w:hAnsi="Segoe UI" w:cs="Segoe UI"/>
@@ -969,7 +1002,17 @@
           <w:shd w:val="clear" w:color="auto" w:fill="FFFFFF"/>
           <w:lang w:val="en-US"/>
         </w:rPr>
-        <w:t>GeoJSON </w:t>
+        <w:t>GeoJSON</w:t>
+      </w:r>
+      <w:proofErr w:type="spellEnd"/>
+      <w:r>
+        <w:rPr>
+          <w:rFonts w:ascii="Segoe UI" w:hAnsi="Segoe UI" w:cs="Segoe UI"/>
+          <w:color w:val="24292E"/>
+          <w:shd w:val="clear" w:color="auto" w:fill="FFFFFF"/>
+          <w:lang w:val="en-US"/>
+        </w:rPr>
+        <w:t> </w:t>
       </w:r>
       <w:r>
         <w:rPr>
@@ -1179,7 +1222,29 @@
           <w:szCs w:val="21"/>
           <w:lang w:val="en-US" w:eastAsia="fr-FR"/>
         </w:rPr>
-        <w:t>.). in order to access this information, we have two choices: download txt files per year or use an unofficial API</w:t>
+        <w:t xml:space="preserve">.). </w:t>
+      </w:r>
+      <w:proofErr w:type="gramStart"/>
+      <w:r>
+        <w:rPr>
+          <w:rFonts w:ascii="Arial" w:eastAsia="Times New Roman" w:hAnsi="Arial" w:cs="Arial"/>
+          <w:color w:val="1F1F1F"/>
+          <w:sz w:val="21"/>
+          <w:szCs w:val="21"/>
+          <w:lang w:val="en-US" w:eastAsia="fr-FR"/>
+        </w:rPr>
+        <w:t>in order to</w:t>
+      </w:r>
+      <w:proofErr w:type="gramEnd"/>
+      <w:r>
+        <w:rPr>
+          <w:rFonts w:ascii="Arial" w:eastAsia="Times New Roman" w:hAnsi="Arial" w:cs="Arial"/>
+          <w:color w:val="1F1F1F"/>
+          <w:sz w:val="21"/>
+          <w:szCs w:val="21"/>
+          <w:lang w:val="en-US" w:eastAsia="fr-FR"/>
+        </w:rPr>
+        <w:t xml:space="preserve"> access this information, we have two choices: download txt files per year or use an unofficial API</w:t>
       </w:r>
       <w:r>
         <w:rPr>
@@ -1665,7 +1730,7 @@
           </mc:Choice>
           <mc:Fallback>
             <w:pict>
-              <v:group w14:anchorId="2A817106" id="Groupe 5" o:spid="_x0000_s1026" style="position:absolute;margin-left:-.35pt;margin-top:11.35pt;width:493.5pt;height:192.75pt;z-index:251655168" coordsize="62674,24479" o:gfxdata="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">
+              <v:group w14:anchorId="7D0E085F" id="Groupe 5" o:spid="_x0000_s1026" style="position:absolute;margin-left:-.35pt;margin-top:11.35pt;width:493.5pt;height:192.75pt;z-index:251655168" coordsize="62674,24479" o:gfxdata="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">
                 <v:shapetype id="_x0000_t75" coordsize="21600,21600" o:spt="75" o:preferrelative="t" path="m@4@5l@4@11@9@11@9@5xe" filled="f" stroked="f">
                   <v:stroke joinstyle="miter"/>
                   <v:formulas>
@@ -2461,6 +2526,7 @@
         </w:rPr>
         <w:t xml:space="preserve">In order to understand why we had this few number of venues, we made a folium map </w:t>
       </w:r>
+      <w:proofErr w:type="gramStart"/>
       <w:r>
         <w:rPr>
           <w:lang w:val="en-US"/>
@@ -2471,7 +2537,14 @@
         <w:rPr>
           <w:lang w:val="en-US"/>
         </w:rPr>
-        <w:t xml:space="preserve">: </w:t>
+        <w:t>:</w:t>
+      </w:r>
+      <w:proofErr w:type="gramEnd"/>
+      <w:r>
+        <w:rPr>
+          <w:lang w:val="en-US"/>
+        </w:rPr>
+        <w:t xml:space="preserve"> </w:t>
       </w:r>
     </w:p>
     <w:p>
@@ -2886,7 +2959,21 @@
         <w:rPr>
           <w:lang w:val="en-US"/>
         </w:rPr>
-        <w:t xml:space="preserve">In our case, many suburbs towns with less results cover a large area, in order to capture more results, we need to enlarge radius of research. </w:t>
+        <w:t xml:space="preserve">In our case, many suburbs towns with less results cover a large area, </w:t>
+      </w:r>
+      <w:proofErr w:type="gramStart"/>
+      <w:r>
+        <w:rPr>
+          <w:lang w:val="en-US"/>
+        </w:rPr>
+        <w:t>in order to</w:t>
+      </w:r>
+      <w:proofErr w:type="gramEnd"/>
+      <w:r>
+        <w:rPr>
+          <w:lang w:val="en-US"/>
+        </w:rPr>
+        <w:t xml:space="preserve"> capture more results, we need to enlarge radius of research. </w:t>
       </w:r>
     </w:p>
     <w:p>
@@ -3456,7 +3543,7 @@
           </mc:Choice>
           <mc:Fallback>
             <w:pict>
-              <v:group w14:anchorId="208A505B" id="Groupe 22" o:spid="_x0000_s1026" style="position:absolute;margin-left:51.4pt;margin-top:.4pt;width:379.45pt;height:462.8pt;z-index:251661312" coordsize="48190,58775" o:gfxdata="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">
+              <v:group w14:anchorId="379D2CD2" id="Groupe 22" o:spid="_x0000_s1026" style="position:absolute;margin-left:51.4pt;margin-top:.4pt;width:379.45pt;height:462.8pt;z-index:251661312" coordsize="48190,58775" o:gfxdata="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">
                 <v:shape id="Image 17" o:spid="_x0000_s1027" type="#_x0000_t75" style="position:absolute;left:762;top:29432;width:45910;height:29343;visibility:visible;mso-wrap-style:square" o:gfxdata="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">
                   <v:imagedata r:id="rId26" o:title=""/>
                 </v:shape>
@@ -3513,7 +3600,21 @@
         <w:rPr>
           <w:lang w:val="en-US"/>
         </w:rPr>
-        <w:t xml:space="preserve">omparison between Kmeans and agglomerative clustering </w:t>
+        <w:t xml:space="preserve">omparison between </w:t>
+      </w:r>
+      <w:proofErr w:type="spellStart"/>
+      <w:r>
+        <w:rPr>
+          <w:lang w:val="en-US"/>
+        </w:rPr>
+        <w:t>Kmeans</w:t>
+      </w:r>
+      <w:proofErr w:type="spellEnd"/>
+      <w:r>
+        <w:rPr>
+          <w:lang w:val="en-US"/>
+        </w:rPr>
+        <w:t xml:space="preserve"> and agglomerative clustering </w:t>
       </w:r>
     </w:p>
     <w:p>
@@ -4013,7 +4114,21 @@
         <w:rPr>
           <w:lang w:val="en-US"/>
         </w:rPr>
-        <w:t xml:space="preserve"> Clusters clhoropeth map</w:t>
+        <w:t xml:space="preserve"> Clusters </w:t>
+      </w:r>
+      <w:proofErr w:type="spellStart"/>
+      <w:r>
+        <w:rPr>
+          <w:lang w:val="en-US"/>
+        </w:rPr>
+        <w:t>clhoropeth</w:t>
+      </w:r>
+      <w:proofErr w:type="spellEnd"/>
+      <w:r>
+        <w:rPr>
+          <w:lang w:val="en-US"/>
+        </w:rPr>
+        <w:t xml:space="preserve"> map</w:t>
       </w:r>
     </w:p>
     <w:p>
@@ -4702,22 +4817,17 @@
           <w:szCs w:val="22"/>
           <w:lang w:val="en-US" w:eastAsia="en-US"/>
         </w:rPr>
-        <w:t>This works brings a lot of useful information of the structure of the real estate market but needs to be enrich with more accurate data on the local venues. We may decide to raise the radius of Foursquare explore API or add new neighborhoods coordinates.</w:t>
-      </w:r>
-    </w:p>
-    <w:p>
-      <w:pPr>
-        <w:pStyle w:val="NormalWeb"/>
-        <w:shd w:val="clear" w:color="auto" w:fill="FFFFFF"/>
-        <w:spacing w:before="240" w:beforeAutospacing="0" w:after="0" w:afterAutospacing="0"/>
-        <w:jc w:val="both"/>
+        <w:t xml:space="preserve">This works brings a lot of useful information of the structure of the real estate market but needs to be enrich with more accurate data on the local venues. We may decide </w:t>
+      </w:r>
+      <w:r>
         <w:rPr>
           <w:rFonts w:asciiTheme="minorHAnsi" w:eastAsiaTheme="minorHAnsi" w:hAnsiTheme="minorHAnsi" w:cstheme="minorBidi"/>
           <w:sz w:val="22"/>
           <w:szCs w:val="22"/>
           <w:lang w:val="en-US" w:eastAsia="en-US"/>
         </w:rPr>
-      </w:pPr>
+        <w:t xml:space="preserve">to raise </w:t>
+      </w:r>
       <w:r>
         <w:rPr>
           <w:rFonts w:asciiTheme="minorHAnsi" w:eastAsiaTheme="minorHAnsi" w:hAnsiTheme="minorHAnsi" w:cstheme="minorBidi"/>
@@ -4725,7 +4835,57 @@
           <w:szCs w:val="22"/>
           <w:lang w:val="en-US" w:eastAsia="en-US"/>
         </w:rPr>
-        <w:t>We highly recommend improving the cauterization algorithm by enriching it with all the neighborhoods of the Metropole and with more venues from Foursquare or another exploratory API (google for example).</w:t>
+        <w:t>the</w:t>
+      </w:r>
+      <w:r>
+        <w:rPr>
+          <w:rFonts w:asciiTheme="minorHAnsi" w:eastAsiaTheme="minorHAnsi" w:hAnsiTheme="minorHAnsi" w:cstheme="minorBidi"/>
+          <w:sz w:val="22"/>
+          <w:szCs w:val="22"/>
+          <w:lang w:val="en-US" w:eastAsia="en-US"/>
+        </w:rPr>
+        <w:t xml:space="preserve"> radius of Foursquare explore API or add new neighborhoods coordinates.</w:t>
+      </w:r>
+    </w:p>
+    <w:p>
+      <w:pPr>
+        <w:pStyle w:val="NormalWeb"/>
+        <w:shd w:val="clear" w:color="auto" w:fill="FFFFFF"/>
+        <w:spacing w:before="240" w:beforeAutospacing="0" w:after="0" w:afterAutospacing="0"/>
+        <w:jc w:val="both"/>
+        <w:rPr>
+          <w:rFonts w:asciiTheme="minorHAnsi" w:eastAsiaTheme="minorHAnsi" w:hAnsiTheme="minorHAnsi" w:cstheme="minorBidi"/>
+          <w:sz w:val="22"/>
+          <w:szCs w:val="22"/>
+          <w:lang w:val="en-US" w:eastAsia="en-US"/>
+        </w:rPr>
+      </w:pPr>
+      <w:r>
+        <w:rPr>
+          <w:rFonts w:asciiTheme="minorHAnsi" w:eastAsiaTheme="minorHAnsi" w:hAnsiTheme="minorHAnsi" w:cstheme="minorBidi"/>
+          <w:sz w:val="22"/>
+          <w:szCs w:val="22"/>
+          <w:lang w:val="en-US" w:eastAsia="en-US"/>
+        </w:rPr>
+        <w:t xml:space="preserve">We highly recommend improving the </w:t>
+      </w:r>
+      <w:r>
+        <w:rPr>
+          <w:rFonts w:asciiTheme="minorHAnsi" w:eastAsiaTheme="minorHAnsi" w:hAnsiTheme="minorHAnsi" w:cstheme="minorBidi"/>
+          <w:sz w:val="22"/>
+          <w:szCs w:val="22"/>
+          <w:lang w:val="en-US" w:eastAsia="en-US"/>
+        </w:rPr>
+        <w:t>cluster</w:t>
+      </w:r>
+      <w:r>
+        <w:rPr>
+          <w:rFonts w:asciiTheme="minorHAnsi" w:eastAsiaTheme="minorHAnsi" w:hAnsiTheme="minorHAnsi" w:cstheme="minorBidi"/>
+          <w:sz w:val="22"/>
+          <w:szCs w:val="22"/>
+          <w:lang w:val="en-US" w:eastAsia="en-US"/>
+        </w:rPr>
+        <w:t xml:space="preserve"> algorithm by enriching it with all the neighborhoods of the Metropole and with more venues from Foursquare or another exploratory API (google for example).</w:t>
       </w:r>
     </w:p>
     <w:p>
@@ -10167,7 +10327,7 @@
 </file>
 
 <file path=customXml/itemProps1.xml><?xml version="1.0" encoding="utf-8"?>
-<ds:datastoreItem xmlns:ds="http://schemas.openxmlformats.org/officeDocument/2006/customXml" ds:itemID="{627F4B55-95AF-4F65-9D8F-E7E6CC54FDF3}">
+<ds:datastoreItem xmlns:ds="http://schemas.openxmlformats.org/officeDocument/2006/customXml" ds:itemID="{8DC4C837-5719-43C1-ACB3-2F728452CF93}">
   <ds:schemaRefs>
     <ds:schemaRef ds:uri="http://schemas.openxmlformats.org/officeDocument/2006/bibliography"/>
   </ds:schemaRefs>

</xml_diff>